<commit_message>
Exit button with cancel
At end of quiz- clicking on Finish, user can now exit or cancel the exit.
A save is done if not cancelled.
</commit_message>
<xml_diff>
--- a/Image Quizzer Installation.docx
+++ b/Image Quizzer Installation.docx
@@ -109,9 +109,61 @@
           <w:lang w:val="en-US"/>
         </w:rPr>
       </w:pPr>
+      <w:r>
+        <w:rPr>
+          <w:b/>
+          <w:bCs/>
+          <w:lang w:val="en-US"/>
+        </w:rPr>
+        <w:t>Image</w:t>
+      </w:r>
+      <w:r>
+        <w:rPr>
+          <w:b/>
+          <w:bCs/>
+          <w:lang w:val="en-US"/>
+        </w:rPr>
+        <w:t xml:space="preserve"> </w:t>
+      </w:r>
+      <w:r>
+        <w:rPr>
+          <w:b/>
+          <w:bCs/>
+          <w:lang w:val="en-US"/>
+        </w:rPr>
+        <w:t>Quizzer</w:t>
+      </w:r>
+      <w:r>
+        <w:rPr>
+          <w:b/>
+          <w:bCs/>
+          <w:lang w:val="en-US"/>
+        </w:rPr>
+        <w:t xml:space="preserve"> Installation.docx </w:t>
+      </w:r>
+      <w:r>
+        <w:rPr>
+          <w:lang w:val="en-US"/>
+        </w:rPr>
+        <w:t>– this document</w:t>
+      </w:r>
+    </w:p>
+    <w:p>
+      <w:pPr>
+        <w:pStyle w:val="ListParagraph"/>
+        <w:numPr>
+          <w:ilvl w:val="2"/>
+          <w:numId w:val="4"/>
+        </w:numPr>
+        <w:rPr>
+          <w:lang w:val="en-US"/>
+        </w:rPr>
+      </w:pPr>
       <w:proofErr w:type="spellStart"/>
       <w:r>
         <w:rPr>
+          <w:b/>
+          <w:bCs/>
           <w:lang w:val="en-US"/>
         </w:rPr>
         <w:t>BainesImagingSecurity</w:t>
@@ -143,15 +195,25 @@
       </w:pPr>
       <w:r>
         <w:rPr>
+          <w:b/>
+          <w:bCs/>
           <w:lang w:val="en-US"/>
         </w:rPr>
         <w:t>VeraCrypt</w:t>
       </w:r>
       <w:r>
         <w:rPr>
-          <w:lang w:val="en-US"/>
-        </w:rPr>
-        <w:t xml:space="preserve">.exe </w:t>
+          <w:b/>
+          <w:bCs/>
+          <w:lang w:val="en-US"/>
+        </w:rPr>
+        <w:t>.exe</w:t>
+      </w:r>
+      <w:r>
+        <w:rPr>
+          <w:lang w:val="en-US"/>
+        </w:rPr>
+        <w:t xml:space="preserve"> </w:t>
       </w:r>
       <w:r>
         <w:rPr>
@@ -173,15 +235,11 @@
       </w:pPr>
       <w:r>
         <w:rPr>
-          <w:lang w:val="en-US"/>
-        </w:rPr>
-        <w:t>Slicer-4.11.20200930-win-amd64</w:t>
-      </w:r>
-      <w:r>
-        <w:rPr>
-          <w:lang w:val="en-US"/>
-        </w:rPr>
-        <w:t>.exe</w:t>
+          <w:b/>
+          <w:bCs/>
+          <w:lang w:val="en-US"/>
+        </w:rPr>
+        <w:t>Slicer-4.11.20200930-win-amd64.exe</w:t>
       </w:r>
       <w:r>
         <w:rPr>
@@ -204,6 +262,8 @@
       <w:proofErr w:type="spellStart"/>
       <w:r>
         <w:rPr>
+          <w:b/>
+          <w:bCs/>
           <w:lang w:val="en-US"/>
         </w:rPr>
         <w:t>ImageQuizzer</w:t>
@@ -213,16 +273,19 @@
         <w:rPr>
           <w:lang w:val="en-US"/>
         </w:rPr>
-        <w:t xml:space="preserve"> folder – holding the module</w:t>
-      </w:r>
+        <w:t xml:space="preserve"> folder – holding the module to run the quiz</w:t>
+      </w:r>
+    </w:p>
+    <w:p>
+      <w:pPr>
+        <w:pStyle w:val="ListParagraph"/>
+        <w:ind w:left="2160"/>
+        <w:rPr>
+          <w:lang w:val="en-US"/>
+        </w:rPr>
+      </w:pPr>
       <w:bookmarkStart w:id="0" w:name="_GoBack"/>
       <w:bookmarkEnd w:id="0"/>
-      <w:r>
-        <w:rPr>
-          <w:lang w:val="en-US"/>
-        </w:rPr>
-        <w:t xml:space="preserve"> to run the quiz</w:t>
-      </w:r>
     </w:p>
     <w:p>
       <w:pPr>
@@ -329,6 +392,15 @@
     <w:p>
       <w:pPr>
         <w:pStyle w:val="ListParagraph"/>
+        <w:ind w:left="2160"/>
+        <w:rPr>
+          <w:lang w:val="en-US"/>
+        </w:rPr>
+      </w:pPr>
+    </w:p>
+    <w:p>
+      <w:pPr>
+        <w:pStyle w:val="ListParagraph"/>
         <w:numPr>
           <w:ilvl w:val="0"/>
           <w:numId w:val="4"/>
@@ -477,6 +549,15 @@
     <w:p>
       <w:pPr>
         <w:pStyle w:val="ListParagraph"/>
+        <w:ind w:left="1440"/>
+        <w:rPr>
+          <w:lang w:val="en-US"/>
+        </w:rPr>
+      </w:pPr>
+    </w:p>
+    <w:p>
+      <w:pPr>
+        <w:pStyle w:val="ListParagraph"/>
         <w:numPr>
           <w:ilvl w:val="0"/>
           <w:numId w:val="4"/>
@@ -544,6 +625,58 @@
           <w:lang w:val="en-US"/>
         </w:rPr>
         <w:t>Select Modules in the left-hand panel</w:t>
+      </w:r>
+    </w:p>
+    <w:p>
+      <w:pPr>
+        <w:pStyle w:val="ListParagraph"/>
+        <w:numPr>
+          <w:ilvl w:val="1"/>
+          <w:numId w:val="4"/>
+        </w:numPr>
+        <w:rPr>
+          <w:lang w:val="en-US"/>
+        </w:rPr>
+      </w:pPr>
+      <w:r>
+        <w:rPr>
+          <w:lang w:val="en-US"/>
+        </w:rPr>
+        <w:t>Click Add</w:t>
+      </w:r>
+    </w:p>
+    <w:p>
+      <w:pPr>
+        <w:pStyle w:val="ListParagraph"/>
+        <w:numPr>
+          <w:ilvl w:val="1"/>
+          <w:numId w:val="4"/>
+        </w:numPr>
+        <w:rPr>
+          <w:lang w:val="en-US"/>
+        </w:rPr>
+      </w:pPr>
+      <w:r>
+        <w:rPr>
+          <w:lang w:val="en-US"/>
+        </w:rPr>
+        <w:t xml:space="preserve">Search for folder </w:t>
+      </w:r>
+      <w:proofErr w:type="spellStart"/>
+      <w:r>
+        <w:rPr>
+          <w:b/>
+          <w:bCs/>
+          <w:lang w:val="en-US"/>
+        </w:rPr>
+        <w:t>ImageQuizzer</w:t>
+      </w:r>
+      <w:proofErr w:type="spellEnd"/>
+      <w:r>
+        <w:rPr>
+          <w:lang w:val="en-US"/>
+        </w:rPr>
+        <w:t xml:space="preserve"> on this USB</w:t>
       </w:r>
     </w:p>
     <w:sectPr>
@@ -1094,6 +1227,7 @@
     <w:lsdException w:name="HTML Sample" w:semiHidden="1" w:unhideWhenUsed="1"/>
     <w:lsdException w:name="HTML Typewriter" w:semiHidden="1" w:unhideWhenUsed="1"/>
     <w:lsdException w:name="HTML Variable" w:semiHidden="1" w:unhideWhenUsed="1"/>
+    <w:lsdException w:name="Normal Table" w:semiHidden="1" w:unhideWhenUsed="1"/>
     <w:lsdException w:name="annotation subject" w:semiHidden="1" w:unhideWhenUsed="1"/>
     <w:lsdException w:name="No List" w:semiHidden="1" w:unhideWhenUsed="1"/>
     <w:lsdException w:name="Outline List 1" w:semiHidden="1" w:unhideWhenUsed="1"/>
@@ -1140,8 +1274,10 @@
     <w:lsdException w:name="Table Subtle 2" w:semiHidden="1" w:unhideWhenUsed="1"/>
     <w:lsdException w:name="Table Web 1" w:semiHidden="1" w:unhideWhenUsed="1"/>
     <w:lsdException w:name="Table Web 2" w:semiHidden="1" w:unhideWhenUsed="1"/>
+    <w:lsdException w:name="Table Web 3" w:semiHidden="1" w:unhideWhenUsed="1"/>
     <w:lsdException w:name="Balloon Text" w:semiHidden="1" w:unhideWhenUsed="1"/>
     <w:lsdException w:name="Table Grid" w:uiPriority="39"/>
+    <w:lsdException w:name="Table Theme" w:semiHidden="1" w:unhideWhenUsed="1"/>
     <w:lsdException w:name="Placeholder Text" w:semiHidden="1"/>
     <w:lsdException w:name="No Spacing" w:uiPriority="1" w:qFormat="1"/>
     <w:lsdException w:name="Light Shading" w:uiPriority="60"/>

</xml_diff>

<commit_message>
Move LinkControl to before assigning view nodes
I had moved this code to after assigning the views and something got thrown out of kilter (whether it was reassigning the orientations of the views I can't remember !) It's back at the top now and under scrutiny!!
</commit_message>
<xml_diff>
--- a/Image Quizzer Installation.docx
+++ b/Image Quizzer Installation.docx
@@ -284,6 +284,405 @@
           <w:lang w:val="en-US"/>
         </w:rPr>
       </w:pPr>
+    </w:p>
+    <w:p>
+      <w:pPr>
+        <w:pStyle w:val="ListParagraph"/>
+        <w:numPr>
+          <w:ilvl w:val="0"/>
+          <w:numId w:val="4"/>
+        </w:numPr>
+        <w:rPr>
+          <w:lang w:val="en-US"/>
+        </w:rPr>
+      </w:pPr>
+      <w:r>
+        <w:rPr>
+          <w:lang w:val="en-US"/>
+        </w:rPr>
+        <w:t xml:space="preserve">Install 3D Slicer </w:t>
+      </w:r>
+    </w:p>
+    <w:p>
+      <w:pPr>
+        <w:pStyle w:val="ListParagraph"/>
+        <w:numPr>
+          <w:ilvl w:val="1"/>
+          <w:numId w:val="4"/>
+        </w:numPr>
+        <w:rPr>
+          <w:lang w:val="en-US"/>
+        </w:rPr>
+      </w:pPr>
+      <w:r>
+        <w:rPr>
+          <w:lang w:val="en-US"/>
+        </w:rPr>
+        <w:t xml:space="preserve">On USB, locate and double click on </w:t>
+      </w:r>
+      <w:r>
+        <w:rPr>
+          <w:lang w:val="en-US"/>
+        </w:rPr>
+        <w:t>Slicer-4.11.20200930-win-amd64</w:t>
+      </w:r>
+      <w:r>
+        <w:rPr>
+          <w:lang w:val="en-US"/>
+        </w:rPr>
+        <w:t>.exe</w:t>
+      </w:r>
+    </w:p>
+    <w:p>
+      <w:pPr>
+        <w:pStyle w:val="ListParagraph"/>
+        <w:numPr>
+          <w:ilvl w:val="2"/>
+          <w:numId w:val="4"/>
+        </w:numPr>
+        <w:rPr>
+          <w:lang w:val="en-US"/>
+        </w:rPr>
+      </w:pPr>
+      <w:r>
+        <w:rPr>
+          <w:lang w:val="en-US"/>
+        </w:rPr>
+        <w:t>Accept installation defaults</w:t>
+      </w:r>
+    </w:p>
+    <w:p>
+      <w:pPr>
+        <w:pStyle w:val="ListParagraph"/>
+        <w:numPr>
+          <w:ilvl w:val="1"/>
+          <w:numId w:val="4"/>
+        </w:numPr>
+        <w:rPr>
+          <w:lang w:val="en-US"/>
+        </w:rPr>
+      </w:pPr>
+      <w:r>
+        <w:rPr>
+          <w:lang w:val="en-US"/>
+        </w:rPr>
+        <w:t>We are using version 4.11.20200930; revision 29402; built 2020-10-02</w:t>
+      </w:r>
+    </w:p>
+    <w:p>
+      <w:pPr>
+        <w:pStyle w:val="ListParagraph"/>
+        <w:numPr>
+          <w:ilvl w:val="2"/>
+          <w:numId w:val="4"/>
+        </w:numPr>
+        <w:rPr>
+          <w:lang w:val="en-US"/>
+        </w:rPr>
+      </w:pPr>
+      <w:r>
+        <w:rPr>
+          <w:lang w:val="en-US"/>
+        </w:rPr>
+        <w:t>Using any other version of Slicer may have unpredictable behavior for this application</w:t>
+      </w:r>
+    </w:p>
+    <w:p>
+      <w:pPr>
+        <w:pStyle w:val="ListParagraph"/>
+        <w:ind w:left="2160"/>
+        <w:rPr>
+          <w:lang w:val="en-US"/>
+        </w:rPr>
+      </w:pPr>
+    </w:p>
+    <w:p>
+      <w:pPr>
+        <w:pStyle w:val="ListParagraph"/>
+        <w:numPr>
+          <w:ilvl w:val="0"/>
+          <w:numId w:val="4"/>
+        </w:numPr>
+        <w:rPr>
+          <w:lang w:val="en-US"/>
+        </w:rPr>
+      </w:pPr>
+      <w:r>
+        <w:rPr>
+          <w:lang w:val="en-US"/>
+        </w:rPr>
+        <w:t xml:space="preserve">Install </w:t>
+      </w:r>
+      <w:proofErr w:type="spellStart"/>
+      <w:r>
+        <w:rPr>
+          <w:lang w:val="en-US"/>
+        </w:rPr>
+        <w:t>SlicerRT</w:t>
+      </w:r>
+      <w:proofErr w:type="spellEnd"/>
+      <w:r>
+        <w:rPr>
+          <w:lang w:val="en-US"/>
+        </w:rPr>
+        <w:t xml:space="preserve"> extension</w:t>
+      </w:r>
+    </w:p>
+    <w:p>
+      <w:pPr>
+        <w:pStyle w:val="ListParagraph"/>
+        <w:numPr>
+          <w:ilvl w:val="1"/>
+          <w:numId w:val="4"/>
+        </w:numPr>
+        <w:rPr>
+          <w:lang w:val="en-US"/>
+        </w:rPr>
+      </w:pPr>
+      <w:r>
+        <w:rPr>
+          <w:lang w:val="en-US"/>
+        </w:rPr>
+        <w:t>Open 3D Slicer</w:t>
+      </w:r>
+    </w:p>
+    <w:p>
+      <w:pPr>
+        <w:pStyle w:val="ListParagraph"/>
+        <w:numPr>
+          <w:ilvl w:val="1"/>
+          <w:numId w:val="4"/>
+        </w:numPr>
+        <w:rPr>
+          <w:lang w:val="en-US"/>
+        </w:rPr>
+      </w:pPr>
+      <w:r>
+        <w:rPr>
+          <w:lang w:val="en-US"/>
+        </w:rPr>
+        <w:t>Select View &gt; Extension Manager</w:t>
+      </w:r>
+    </w:p>
+    <w:p>
+      <w:pPr>
+        <w:pStyle w:val="ListParagraph"/>
+        <w:numPr>
+          <w:ilvl w:val="1"/>
+          <w:numId w:val="4"/>
+        </w:numPr>
+        <w:rPr>
+          <w:lang w:val="en-US"/>
+        </w:rPr>
+      </w:pPr>
+      <w:r>
+        <w:rPr>
+          <w:lang w:val="en-US"/>
+        </w:rPr>
+        <w:t xml:space="preserve">In the Search field (upper right-hand corner) input </w:t>
+      </w:r>
+      <w:proofErr w:type="spellStart"/>
+      <w:r>
+        <w:rPr>
+          <w:lang w:val="en-US"/>
+        </w:rPr>
+        <w:t>SlicerRT</w:t>
+      </w:r>
+      <w:proofErr w:type="spellEnd"/>
+    </w:p>
+    <w:p>
+      <w:pPr>
+        <w:pStyle w:val="ListParagraph"/>
+        <w:numPr>
+          <w:ilvl w:val="1"/>
+          <w:numId w:val="4"/>
+        </w:numPr>
+        <w:rPr>
+          <w:lang w:val="en-US"/>
+        </w:rPr>
+      </w:pPr>
+      <w:r>
+        <w:rPr>
+          <w:lang w:val="en-US"/>
+        </w:rPr>
+        <w:t>Click Install</w:t>
+      </w:r>
+    </w:p>
+    <w:p>
+      <w:pPr>
+        <w:pStyle w:val="ListParagraph"/>
+        <w:numPr>
+          <w:ilvl w:val="1"/>
+          <w:numId w:val="4"/>
+        </w:numPr>
+        <w:rPr>
+          <w:lang w:val="en-US"/>
+        </w:rPr>
+      </w:pPr>
+      <w:r>
+        <w:rPr>
+          <w:lang w:val="en-US"/>
+        </w:rPr>
+        <w:t>There will be a message to say the extension was installed</w:t>
+      </w:r>
+    </w:p>
+    <w:p>
+      <w:pPr>
+        <w:pStyle w:val="ListParagraph"/>
+        <w:numPr>
+          <w:ilvl w:val="1"/>
+          <w:numId w:val="4"/>
+        </w:numPr>
+        <w:rPr>
+          <w:lang w:val="en-US"/>
+        </w:rPr>
+      </w:pPr>
+      <w:r>
+        <w:rPr>
+          <w:lang w:val="en-US"/>
+        </w:rPr>
+        <w:t>Click on Restart (bottom right-hand corner) and OK</w:t>
+      </w:r>
+    </w:p>
+    <w:p>
+      <w:pPr>
+        <w:pStyle w:val="ListParagraph"/>
+        <w:ind w:left="1440"/>
+        <w:rPr>
+          <w:lang w:val="en-US"/>
+        </w:rPr>
+      </w:pPr>
+    </w:p>
+    <w:p>
+      <w:pPr>
+        <w:pStyle w:val="ListParagraph"/>
+        <w:numPr>
+          <w:ilvl w:val="0"/>
+          <w:numId w:val="4"/>
+        </w:numPr>
+        <w:rPr>
+          <w:lang w:val="en-US"/>
+        </w:rPr>
+      </w:pPr>
+      <w:r>
+        <w:rPr>
+          <w:lang w:val="en-US"/>
+        </w:rPr>
+        <w:t>Connect to Image Quizzer module</w:t>
+      </w:r>
+    </w:p>
+    <w:p>
+      <w:pPr>
+        <w:pStyle w:val="ListParagraph"/>
+        <w:numPr>
+          <w:ilvl w:val="1"/>
+          <w:numId w:val="4"/>
+        </w:numPr>
+        <w:rPr>
+          <w:lang w:val="en-US"/>
+        </w:rPr>
+      </w:pPr>
+      <w:r>
+        <w:rPr>
+          <w:lang w:val="en-US"/>
+        </w:rPr>
+        <w:t>Open 3D Slicer</w:t>
+      </w:r>
+    </w:p>
+    <w:p>
+      <w:pPr>
+        <w:pStyle w:val="ListParagraph"/>
+        <w:numPr>
+          <w:ilvl w:val="1"/>
+          <w:numId w:val="4"/>
+        </w:numPr>
+        <w:rPr>
+          <w:lang w:val="en-US"/>
+        </w:rPr>
+      </w:pPr>
+      <w:r>
+        <w:rPr>
+          <w:lang w:val="en-US"/>
+        </w:rPr>
+        <w:t>Select Edit &gt; Application Settings</w:t>
+      </w:r>
+    </w:p>
+    <w:p>
+      <w:pPr>
+        <w:pStyle w:val="ListParagraph"/>
+        <w:numPr>
+          <w:ilvl w:val="1"/>
+          <w:numId w:val="4"/>
+        </w:numPr>
+        <w:rPr>
+          <w:lang w:val="en-US"/>
+        </w:rPr>
+      </w:pPr>
+      <w:r>
+        <w:rPr>
+          <w:lang w:val="en-US"/>
+        </w:rPr>
+        <w:t>Select Modules in the left-hand panel</w:t>
+      </w:r>
+    </w:p>
+    <w:p>
+      <w:pPr>
+        <w:pStyle w:val="ListParagraph"/>
+        <w:numPr>
+          <w:ilvl w:val="1"/>
+          <w:numId w:val="4"/>
+        </w:numPr>
+        <w:rPr>
+          <w:lang w:val="en-US"/>
+        </w:rPr>
+      </w:pPr>
+      <w:r>
+        <w:rPr>
+          <w:lang w:val="en-US"/>
+        </w:rPr>
+        <w:t>Click Add</w:t>
+      </w:r>
+    </w:p>
+    <w:p>
+      <w:pPr>
+        <w:pStyle w:val="ListParagraph"/>
+        <w:numPr>
+          <w:ilvl w:val="1"/>
+          <w:numId w:val="4"/>
+        </w:numPr>
+        <w:rPr>
+          <w:lang w:val="en-US"/>
+        </w:rPr>
+      </w:pPr>
+      <w:r>
+        <w:rPr>
+          <w:lang w:val="en-US"/>
+        </w:rPr>
+        <w:t xml:space="preserve">Search for folder </w:t>
+      </w:r>
+      <w:proofErr w:type="spellStart"/>
+      <w:r>
+        <w:rPr>
+          <w:b/>
+          <w:bCs/>
+          <w:lang w:val="en-US"/>
+        </w:rPr>
+        <w:t>ImageQuizzer</w:t>
+      </w:r>
+      <w:proofErr w:type="spellEnd"/>
+      <w:r>
+        <w:rPr>
+          <w:lang w:val="en-US"/>
+        </w:rPr>
+        <w:t xml:space="preserve"> on this USB</w:t>
+      </w:r>
+    </w:p>
+    <w:p>
+      <w:pPr>
+        <w:rPr>
+          <w:lang w:val="en-US"/>
+        </w:rPr>
+      </w:pPr>
       <w:bookmarkStart w:id="0" w:name="_GoBack"/>
       <w:bookmarkEnd w:id="0"/>
     </w:p>
@@ -302,7 +701,7 @@
         <w:rPr>
           <w:lang w:val="en-US"/>
         </w:rPr>
-        <w:t xml:space="preserve">Install 3D Slicer </w:t>
+        <w:t>To be added:</w:t>
       </w:r>
     </w:p>
     <w:p>
@@ -316,367 +715,19 @@
           <w:lang w:val="en-US"/>
         </w:rPr>
       </w:pPr>
-      <w:r>
-        <w:rPr>
-          <w:lang w:val="en-US"/>
-        </w:rPr>
-        <w:t xml:space="preserve">On USB, locate and double click on </w:t>
-      </w:r>
-      <w:r>
-        <w:rPr>
-          <w:lang w:val="en-US"/>
-        </w:rPr>
-        <w:t>Slicer-4.11.20200930-win-amd64</w:t>
-      </w:r>
-      <w:r>
-        <w:rPr>
-          <w:lang w:val="en-US"/>
-        </w:rPr>
-        <w:t>.exe</w:t>
-      </w:r>
-    </w:p>
-    <w:p>
-      <w:pPr>
-        <w:pStyle w:val="ListParagraph"/>
-        <w:numPr>
-          <w:ilvl w:val="2"/>
-          <w:numId w:val="4"/>
-        </w:numPr>
-        <w:rPr>
-          <w:lang w:val="en-US"/>
-        </w:rPr>
-      </w:pPr>
-      <w:r>
-        <w:rPr>
-          <w:lang w:val="en-US"/>
-        </w:rPr>
-        <w:t>Accept installation defaults</w:t>
-      </w:r>
-    </w:p>
-    <w:p>
-      <w:pPr>
-        <w:pStyle w:val="ListParagraph"/>
-        <w:numPr>
-          <w:ilvl w:val="1"/>
-          <w:numId w:val="4"/>
-        </w:numPr>
-        <w:rPr>
-          <w:lang w:val="en-US"/>
-        </w:rPr>
-      </w:pPr>
-      <w:r>
-        <w:rPr>
-          <w:lang w:val="en-US"/>
-        </w:rPr>
-        <w:t>We are using version 4.11.20200930; revision 29402; built 2020-10-02</w:t>
-      </w:r>
-    </w:p>
-    <w:p>
-      <w:pPr>
-        <w:pStyle w:val="ListParagraph"/>
-        <w:numPr>
-          <w:ilvl w:val="2"/>
-          <w:numId w:val="4"/>
-        </w:numPr>
-        <w:rPr>
-          <w:lang w:val="en-US"/>
-        </w:rPr>
-      </w:pPr>
-      <w:r>
-        <w:rPr>
-          <w:lang w:val="en-US"/>
-        </w:rPr>
-        <w:t>Using any other version of Slicer may have unpredictable behavior for this application</w:t>
-      </w:r>
-    </w:p>
-    <w:p>
-      <w:pPr>
-        <w:pStyle w:val="ListParagraph"/>
-        <w:ind w:left="2160"/>
-        <w:rPr>
-          <w:lang w:val="en-US"/>
-        </w:rPr>
-      </w:pPr>
-    </w:p>
-    <w:p>
-      <w:pPr>
-        <w:pStyle w:val="ListParagraph"/>
-        <w:numPr>
-          <w:ilvl w:val="0"/>
-          <w:numId w:val="4"/>
-        </w:numPr>
-        <w:rPr>
-          <w:lang w:val="en-US"/>
-        </w:rPr>
-      </w:pPr>
-      <w:r>
-        <w:rPr>
-          <w:lang w:val="en-US"/>
-        </w:rPr>
-        <w:t xml:space="preserve">Install </w:t>
-      </w:r>
       <w:proofErr w:type="spellStart"/>
       <w:r>
         <w:rPr>
           <w:lang w:val="en-US"/>
         </w:rPr>
-        <w:t>SlicerRT</w:t>
+        <w:t>Veracrypt</w:t>
       </w:r>
       <w:proofErr w:type="spellEnd"/>
       <w:r>
         <w:rPr>
           <w:lang w:val="en-US"/>
         </w:rPr>
-        <w:t xml:space="preserve"> extension</w:t>
-      </w:r>
-    </w:p>
-    <w:p>
-      <w:pPr>
-        <w:pStyle w:val="ListParagraph"/>
-        <w:numPr>
-          <w:ilvl w:val="1"/>
-          <w:numId w:val="4"/>
-        </w:numPr>
-        <w:rPr>
-          <w:lang w:val="en-US"/>
-        </w:rPr>
-      </w:pPr>
-      <w:r>
-        <w:rPr>
-          <w:lang w:val="en-US"/>
-        </w:rPr>
-        <w:t>Open 3D Slicer</w:t>
-      </w:r>
-    </w:p>
-    <w:p>
-      <w:pPr>
-        <w:pStyle w:val="ListParagraph"/>
-        <w:numPr>
-          <w:ilvl w:val="1"/>
-          <w:numId w:val="4"/>
-        </w:numPr>
-        <w:rPr>
-          <w:lang w:val="en-US"/>
-        </w:rPr>
-      </w:pPr>
-      <w:r>
-        <w:rPr>
-          <w:lang w:val="en-US"/>
-        </w:rPr>
-        <w:t>Select View &gt; Extension Manager</w:t>
-      </w:r>
-    </w:p>
-    <w:p>
-      <w:pPr>
-        <w:pStyle w:val="ListParagraph"/>
-        <w:numPr>
-          <w:ilvl w:val="1"/>
-          <w:numId w:val="4"/>
-        </w:numPr>
-        <w:rPr>
-          <w:lang w:val="en-US"/>
-        </w:rPr>
-      </w:pPr>
-      <w:r>
-        <w:rPr>
-          <w:lang w:val="en-US"/>
-        </w:rPr>
-        <w:t xml:space="preserve">In the Search field (upper right-hand corner) input </w:t>
-      </w:r>
-      <w:proofErr w:type="spellStart"/>
-      <w:r>
-        <w:rPr>
-          <w:lang w:val="en-US"/>
-        </w:rPr>
-        <w:t>SlicerRT</w:t>
-      </w:r>
-      <w:proofErr w:type="spellEnd"/>
-    </w:p>
-    <w:p>
-      <w:pPr>
-        <w:pStyle w:val="ListParagraph"/>
-        <w:numPr>
-          <w:ilvl w:val="1"/>
-          <w:numId w:val="4"/>
-        </w:numPr>
-        <w:rPr>
-          <w:lang w:val="en-US"/>
-        </w:rPr>
-      </w:pPr>
-      <w:r>
-        <w:rPr>
-          <w:lang w:val="en-US"/>
-        </w:rPr>
-        <w:t>Click Install</w:t>
-      </w:r>
-    </w:p>
-    <w:p>
-      <w:pPr>
-        <w:pStyle w:val="ListParagraph"/>
-        <w:numPr>
-          <w:ilvl w:val="1"/>
-          <w:numId w:val="4"/>
-        </w:numPr>
-        <w:rPr>
-          <w:lang w:val="en-US"/>
-        </w:rPr>
-      </w:pPr>
-      <w:r>
-        <w:rPr>
-          <w:lang w:val="en-US"/>
-        </w:rPr>
-        <w:t>There will be a message to say the extension was installed</w:t>
-      </w:r>
-    </w:p>
-    <w:p>
-      <w:pPr>
-        <w:pStyle w:val="ListParagraph"/>
-        <w:numPr>
-          <w:ilvl w:val="1"/>
-          <w:numId w:val="4"/>
-        </w:numPr>
-        <w:rPr>
-          <w:lang w:val="en-US"/>
-        </w:rPr>
-      </w:pPr>
-      <w:r>
-        <w:rPr>
-          <w:lang w:val="en-US"/>
-        </w:rPr>
-        <w:t>Click on Restart (bottom right-hand corner) and OK</w:t>
-      </w:r>
-    </w:p>
-    <w:p>
-      <w:pPr>
-        <w:pStyle w:val="ListParagraph"/>
-        <w:ind w:left="1440"/>
-        <w:rPr>
-          <w:lang w:val="en-US"/>
-        </w:rPr>
-      </w:pPr>
-    </w:p>
-    <w:p>
-      <w:pPr>
-        <w:pStyle w:val="ListParagraph"/>
-        <w:numPr>
-          <w:ilvl w:val="0"/>
-          <w:numId w:val="4"/>
-        </w:numPr>
-        <w:rPr>
-          <w:lang w:val="en-US"/>
-        </w:rPr>
-      </w:pPr>
-      <w:r>
-        <w:rPr>
-          <w:lang w:val="en-US"/>
-        </w:rPr>
-        <w:t>Connect to Image Quizzer module</w:t>
-      </w:r>
-    </w:p>
-    <w:p>
-      <w:pPr>
-        <w:pStyle w:val="ListParagraph"/>
-        <w:numPr>
-          <w:ilvl w:val="1"/>
-          <w:numId w:val="4"/>
-        </w:numPr>
-        <w:rPr>
-          <w:lang w:val="en-US"/>
-        </w:rPr>
-      </w:pPr>
-      <w:r>
-        <w:rPr>
-          <w:lang w:val="en-US"/>
-        </w:rPr>
-        <w:t>Open 3D Slicer</w:t>
-      </w:r>
-    </w:p>
-    <w:p>
-      <w:pPr>
-        <w:pStyle w:val="ListParagraph"/>
-        <w:numPr>
-          <w:ilvl w:val="1"/>
-          <w:numId w:val="4"/>
-        </w:numPr>
-        <w:rPr>
-          <w:lang w:val="en-US"/>
-        </w:rPr>
-      </w:pPr>
-      <w:r>
-        <w:rPr>
-          <w:lang w:val="en-US"/>
-        </w:rPr>
-        <w:t>Select Edit &gt; Application Settings</w:t>
-      </w:r>
-    </w:p>
-    <w:p>
-      <w:pPr>
-        <w:pStyle w:val="ListParagraph"/>
-        <w:numPr>
-          <w:ilvl w:val="1"/>
-          <w:numId w:val="4"/>
-        </w:numPr>
-        <w:rPr>
-          <w:lang w:val="en-US"/>
-        </w:rPr>
-      </w:pPr>
-      <w:r>
-        <w:rPr>
-          <w:lang w:val="en-US"/>
-        </w:rPr>
-        <w:t>Select Modules in the left-hand panel</w:t>
-      </w:r>
-    </w:p>
-    <w:p>
-      <w:pPr>
-        <w:pStyle w:val="ListParagraph"/>
-        <w:numPr>
-          <w:ilvl w:val="1"/>
-          <w:numId w:val="4"/>
-        </w:numPr>
-        <w:rPr>
-          <w:lang w:val="en-US"/>
-        </w:rPr>
-      </w:pPr>
-      <w:r>
-        <w:rPr>
-          <w:lang w:val="en-US"/>
-        </w:rPr>
-        <w:t>Click Add</w:t>
-      </w:r>
-    </w:p>
-    <w:p>
-      <w:pPr>
-        <w:pStyle w:val="ListParagraph"/>
-        <w:numPr>
-          <w:ilvl w:val="1"/>
-          <w:numId w:val="4"/>
-        </w:numPr>
-        <w:rPr>
-          <w:lang w:val="en-US"/>
-        </w:rPr>
-      </w:pPr>
-      <w:r>
-        <w:rPr>
-          <w:lang w:val="en-US"/>
-        </w:rPr>
-        <w:t xml:space="preserve">Search for folder </w:t>
-      </w:r>
-      <w:proofErr w:type="spellStart"/>
-      <w:r>
-        <w:rPr>
-          <w:b/>
-          <w:bCs/>
-          <w:lang w:val="en-US"/>
-        </w:rPr>
-        <w:t>ImageQuizzer</w:t>
-      </w:r>
-      <w:proofErr w:type="spellEnd"/>
-      <w:r>
-        <w:rPr>
-          <w:lang w:val="en-US"/>
-        </w:rPr>
-        <w:t xml:space="preserve"> on this USB</w:t>
+        <w:t xml:space="preserve"> may need admin privileges to run (UAC)</w:t>
       </w:r>
     </w:p>
     <w:sectPr>

</xml_diff>

<commit_message>
Update xml for PiRadsStudy ROI color file
</commit_message>
<xml_diff>
--- a/Image Quizzer Installation.docx
+++ b/Image Quizzer Installation.docx
@@ -79,6 +79,12 @@
         </w:rPr>
         <w:t>Install USB</w:t>
       </w:r>
+      <w:r>
+        <w:rPr>
+          <w:lang w:val="en-US"/>
+        </w:rPr>
+        <w:t xml:space="preserve"> on your PC or laptop</w:t>
+      </w:r>
     </w:p>
     <w:p>
       <w:pPr>
@@ -97,6 +103,8 @@
         </w:rPr>
         <w:t>USB contents:</w:t>
       </w:r>
+      <w:bookmarkStart w:id="0" w:name="_GoBack"/>
+      <w:bookmarkEnd w:id="0"/>
     </w:p>
     <w:p>
       <w:pPr>
@@ -179,7 +187,19 @@
         <w:rPr>
           <w:lang w:val="en-US"/>
         </w:rPr>
-        <w:t>an encrypted file holding the patient data for this study</w:t>
+        <w:t xml:space="preserve">an encrypted </w:t>
+      </w:r>
+      <w:r>
+        <w:rPr>
+          <w:lang w:val="en-US"/>
+        </w:rPr>
+        <w:t>volume</w:t>
+      </w:r>
+      <w:r>
+        <w:rPr>
+          <w:lang w:val="en-US"/>
+        </w:rPr>
+        <w:t xml:space="preserve"> holding the patient data for this study</w:t>
       </w:r>
     </w:p>
     <w:p>
@@ -219,7 +239,19 @@
         <w:rPr>
           <w:lang w:val="en-US"/>
         </w:rPr>
-        <w:t>– an application to mount the encrypted data onto your PC</w:t>
+        <w:t>– an application to mount the encrypted data</w:t>
+      </w:r>
+      <w:r>
+        <w:rPr>
+          <w:lang w:val="en-US"/>
+        </w:rPr>
+        <w:t xml:space="preserve"> volume</w:t>
+      </w:r>
+      <w:r>
+        <w:rPr>
+          <w:lang w:val="en-US"/>
+        </w:rPr>
+        <w:t xml:space="preserve"> onto your PC</w:t>
       </w:r>
     </w:p>
     <w:p>
@@ -273,7 +305,19 @@
         <w:rPr>
           <w:lang w:val="en-US"/>
         </w:rPr>
-        <w:t xml:space="preserve"> folder – holding the module to run the quiz</w:t>
+        <w:t xml:space="preserve"> folder – hold</w:t>
+      </w:r>
+      <w:r>
+        <w:rPr>
+          <w:lang w:val="en-US"/>
+        </w:rPr>
+        <w:t>s</w:t>
+      </w:r>
+      <w:r>
+        <w:rPr>
+          <w:lang w:val="en-US"/>
+        </w:rPr>
+        <w:t xml:space="preserve"> the module to run the quiz</w:t>
       </w:r>
     </w:p>
     <w:p>
@@ -568,7 +612,19 @@
         <w:rPr>
           <w:lang w:val="en-US"/>
         </w:rPr>
-        <w:t>Connect to Image Quizzer module</w:t>
+        <w:t>Connect t</w:t>
+      </w:r>
+      <w:r>
+        <w:rPr>
+          <w:lang w:val="en-US"/>
+        </w:rPr>
+        <w:t>he</w:t>
+      </w:r>
+      <w:r>
+        <w:rPr>
+          <w:lang w:val="en-US"/>
+        </w:rPr>
+        <w:t xml:space="preserve"> Image Quizzer module</w:t>
       </w:r>
     </w:p>
     <w:p>
@@ -683,8 +739,6 @@
           <w:lang w:val="en-US"/>
         </w:rPr>
       </w:pPr>
-      <w:bookmarkStart w:id="0" w:name="_GoBack"/>
-      <w:bookmarkEnd w:id="0"/>
     </w:p>
     <w:p>
       <w:pPr>

</xml_diff>

<commit_message>
Adjust Group Box border for questions
only show border on left side and top
</commit_message>
<xml_diff>
--- a/Image Quizzer Installation.docx
+++ b/Image Quizzer Installation.docx
@@ -103,227 +103,622 @@
         </w:rPr>
         <w:t>USB contents:</w:t>
       </w:r>
+    </w:p>
+    <w:p>
+      <w:pPr>
+        <w:pStyle w:val="ListParagraph"/>
+        <w:numPr>
+          <w:ilvl w:val="2"/>
+          <w:numId w:val="4"/>
+        </w:numPr>
+        <w:rPr>
+          <w:lang w:val="en-US"/>
+        </w:rPr>
+      </w:pPr>
+      <w:r>
+        <w:rPr>
+          <w:b/>
+          <w:bCs/>
+          <w:lang w:val="en-US"/>
+        </w:rPr>
+        <w:t>Image</w:t>
+      </w:r>
+      <w:r>
+        <w:rPr>
+          <w:b/>
+          <w:bCs/>
+          <w:lang w:val="en-US"/>
+        </w:rPr>
+        <w:t xml:space="preserve"> </w:t>
+      </w:r>
+      <w:r>
+        <w:rPr>
+          <w:b/>
+          <w:bCs/>
+          <w:lang w:val="en-US"/>
+        </w:rPr>
+        <w:t>Quizzer</w:t>
+      </w:r>
+      <w:r>
+        <w:rPr>
+          <w:b/>
+          <w:bCs/>
+          <w:lang w:val="en-US"/>
+        </w:rPr>
+        <w:t xml:space="preserve"> Installation.docx </w:t>
+      </w:r>
+      <w:r>
+        <w:rPr>
+          <w:lang w:val="en-US"/>
+        </w:rPr>
+        <w:t>– this document</w:t>
+      </w:r>
+    </w:p>
+    <w:p>
+      <w:pPr>
+        <w:pStyle w:val="ListParagraph"/>
+        <w:numPr>
+          <w:ilvl w:val="2"/>
+          <w:numId w:val="4"/>
+        </w:numPr>
+        <w:rPr>
+          <w:lang w:val="en-US"/>
+        </w:rPr>
+      </w:pPr>
+      <w:r>
+        <w:rPr>
+          <w:b/>
+          <w:bCs/>
+          <w:lang w:val="en-US"/>
+        </w:rPr>
+        <w:t>BainesImagingSecurity</w:t>
+      </w:r>
+      <w:r>
+        <w:rPr>
+          <w:lang w:val="en-US"/>
+        </w:rPr>
+        <w:t xml:space="preserve"> - </w:t>
+      </w:r>
+      <w:r>
+        <w:rPr>
+          <w:lang w:val="en-US"/>
+        </w:rPr>
+        <w:t xml:space="preserve">an encrypted </w:t>
+      </w:r>
+      <w:r>
+        <w:rPr>
+          <w:lang w:val="en-US"/>
+        </w:rPr>
+        <w:t>volume</w:t>
+      </w:r>
+      <w:r>
+        <w:rPr>
+          <w:lang w:val="en-US"/>
+        </w:rPr>
+        <w:t xml:space="preserve"> holding the patient data for this study</w:t>
+      </w:r>
+    </w:p>
+    <w:p>
+      <w:pPr>
+        <w:pStyle w:val="ListParagraph"/>
+        <w:numPr>
+          <w:ilvl w:val="2"/>
+          <w:numId w:val="4"/>
+        </w:numPr>
+        <w:rPr>
+          <w:lang w:val="en-US"/>
+        </w:rPr>
+      </w:pPr>
+      <w:r>
+        <w:rPr>
+          <w:b/>
+          <w:bCs/>
+          <w:lang w:val="en-US"/>
+        </w:rPr>
+        <w:t>VeraCrypt</w:t>
+      </w:r>
+      <w:r>
+        <w:rPr>
+          <w:b/>
+          <w:bCs/>
+          <w:lang w:val="en-US"/>
+        </w:rPr>
+        <w:t>.exe</w:t>
+      </w:r>
+      <w:r>
+        <w:rPr>
+          <w:lang w:val="en-US"/>
+        </w:rPr>
+        <w:t xml:space="preserve"> </w:t>
+      </w:r>
+      <w:r>
+        <w:rPr>
+          <w:lang w:val="en-US"/>
+        </w:rPr>
+        <w:t>– an application to mount the encrypted data</w:t>
+      </w:r>
+      <w:r>
+        <w:rPr>
+          <w:lang w:val="en-US"/>
+        </w:rPr>
+        <w:t xml:space="preserve"> volume</w:t>
+      </w:r>
+      <w:r>
+        <w:rPr>
+          <w:lang w:val="en-US"/>
+        </w:rPr>
+        <w:t xml:space="preserve"> onto your PC</w:t>
+      </w:r>
+    </w:p>
+    <w:p>
+      <w:pPr>
+        <w:pStyle w:val="ListParagraph"/>
+        <w:numPr>
+          <w:ilvl w:val="2"/>
+          <w:numId w:val="4"/>
+        </w:numPr>
+        <w:rPr>
+          <w:lang w:val="en-US"/>
+        </w:rPr>
+      </w:pPr>
+      <w:r>
+        <w:rPr>
+          <w:b/>
+          <w:bCs/>
+          <w:lang w:val="en-US"/>
+        </w:rPr>
+        <w:t>Slicer-4.11.20200930-win-amd64.exe</w:t>
+      </w:r>
+      <w:r>
+        <w:rPr>
+          <w:lang w:val="en-US"/>
+        </w:rPr>
+        <w:t xml:space="preserve"> – application to install the required version of 3D Slicer</w:t>
+      </w:r>
+    </w:p>
+    <w:p>
+      <w:pPr>
+        <w:pStyle w:val="ListParagraph"/>
+        <w:numPr>
+          <w:ilvl w:val="2"/>
+          <w:numId w:val="4"/>
+        </w:numPr>
+        <w:rPr>
+          <w:lang w:val="en-US"/>
+        </w:rPr>
+      </w:pPr>
+      <w:r>
+        <w:rPr>
+          <w:b/>
+          <w:bCs/>
+          <w:lang w:val="en-US"/>
+        </w:rPr>
+        <w:t>ImageQuizzer</w:t>
+      </w:r>
+      <w:r>
+        <w:rPr>
+          <w:lang w:val="en-US"/>
+        </w:rPr>
+        <w:t xml:space="preserve"> folder – hold</w:t>
+      </w:r>
+      <w:r>
+        <w:rPr>
+          <w:lang w:val="en-US"/>
+        </w:rPr>
+        <w:t>s</w:t>
+      </w:r>
+      <w:r>
+        <w:rPr>
+          <w:lang w:val="en-US"/>
+        </w:rPr>
+        <w:t xml:space="preserve"> the module to run the quiz</w:t>
+      </w:r>
+    </w:p>
+    <w:p>
+      <w:pPr>
+        <w:pStyle w:val="ListParagraph"/>
+        <w:ind w:left="2160"/>
+        <w:rPr>
+          <w:lang w:val="en-US"/>
+        </w:rPr>
+      </w:pPr>
+    </w:p>
+    <w:p>
+      <w:pPr>
+        <w:pStyle w:val="ListParagraph"/>
+        <w:numPr>
+          <w:ilvl w:val="0"/>
+          <w:numId w:val="4"/>
+        </w:numPr>
+        <w:rPr>
+          <w:lang w:val="en-US"/>
+        </w:rPr>
+      </w:pPr>
+      <w:r>
+        <w:rPr>
+          <w:lang w:val="en-US"/>
+        </w:rPr>
+        <w:t xml:space="preserve">Install 3D Slicer </w:t>
+      </w:r>
+    </w:p>
+    <w:p>
+      <w:pPr>
+        <w:pStyle w:val="ListParagraph"/>
+        <w:numPr>
+          <w:ilvl w:val="1"/>
+          <w:numId w:val="4"/>
+        </w:numPr>
+        <w:rPr>
+          <w:lang w:val="en-US"/>
+        </w:rPr>
+      </w:pPr>
+      <w:r>
+        <w:rPr>
+          <w:lang w:val="en-US"/>
+        </w:rPr>
+        <w:t xml:space="preserve">On USB, locate and double click on </w:t>
+      </w:r>
+      <w:r>
+        <w:rPr>
+          <w:lang w:val="en-US"/>
+        </w:rPr>
+        <w:t>Slicer-4.11.20200930-win-amd64</w:t>
+      </w:r>
+      <w:r>
+        <w:rPr>
+          <w:lang w:val="en-US"/>
+        </w:rPr>
+        <w:t>.exe</w:t>
+      </w:r>
+    </w:p>
+    <w:p>
+      <w:pPr>
+        <w:pStyle w:val="ListParagraph"/>
+        <w:numPr>
+          <w:ilvl w:val="2"/>
+          <w:numId w:val="4"/>
+        </w:numPr>
+        <w:rPr>
+          <w:lang w:val="en-US"/>
+        </w:rPr>
+      </w:pPr>
+      <w:r>
+        <w:rPr>
+          <w:lang w:val="en-US"/>
+        </w:rPr>
+        <w:t>Accept installation defaults</w:t>
+      </w:r>
+    </w:p>
+    <w:p>
+      <w:pPr>
+        <w:pStyle w:val="ListParagraph"/>
+        <w:numPr>
+          <w:ilvl w:val="1"/>
+          <w:numId w:val="4"/>
+        </w:numPr>
+        <w:rPr>
+          <w:lang w:val="en-US"/>
+        </w:rPr>
+      </w:pPr>
+      <w:r>
+        <w:rPr>
+          <w:lang w:val="en-US"/>
+        </w:rPr>
+        <w:t>We are using version 4.11.20200930; revision 29402; built 2020-10-02</w:t>
+      </w:r>
+    </w:p>
+    <w:p>
+      <w:pPr>
+        <w:pStyle w:val="ListParagraph"/>
+        <w:numPr>
+          <w:ilvl w:val="2"/>
+          <w:numId w:val="4"/>
+        </w:numPr>
+        <w:rPr>
+          <w:lang w:val="en-US"/>
+        </w:rPr>
+      </w:pPr>
+      <w:r>
+        <w:rPr>
+          <w:lang w:val="en-US"/>
+        </w:rPr>
+        <w:t>Using any other version of Slicer may have unpredictable behavior for this application</w:t>
+      </w:r>
+    </w:p>
+    <w:p>
+      <w:pPr>
+        <w:pStyle w:val="ListParagraph"/>
+        <w:ind w:left="2160"/>
+        <w:rPr>
+          <w:lang w:val="en-US"/>
+        </w:rPr>
+      </w:pPr>
+    </w:p>
+    <w:p>
+      <w:pPr>
+        <w:pStyle w:val="ListParagraph"/>
+        <w:numPr>
+          <w:ilvl w:val="0"/>
+          <w:numId w:val="4"/>
+        </w:numPr>
+        <w:rPr>
+          <w:lang w:val="en-US"/>
+        </w:rPr>
+      </w:pPr>
+      <w:r>
+        <w:rPr>
+          <w:lang w:val="en-US"/>
+        </w:rPr>
+        <w:t>Install SlicerRT extension</w:t>
+      </w:r>
+    </w:p>
+    <w:p>
+      <w:pPr>
+        <w:pStyle w:val="ListParagraph"/>
+        <w:numPr>
+          <w:ilvl w:val="1"/>
+          <w:numId w:val="4"/>
+        </w:numPr>
+        <w:rPr>
+          <w:lang w:val="en-US"/>
+        </w:rPr>
+      </w:pPr>
+      <w:r>
+        <w:rPr>
+          <w:lang w:val="en-US"/>
+        </w:rPr>
+        <w:t>Open 3D Slicer</w:t>
+      </w:r>
+    </w:p>
+    <w:p>
+      <w:pPr>
+        <w:pStyle w:val="ListParagraph"/>
+        <w:numPr>
+          <w:ilvl w:val="1"/>
+          <w:numId w:val="4"/>
+        </w:numPr>
+        <w:rPr>
+          <w:lang w:val="en-US"/>
+        </w:rPr>
+      </w:pPr>
+      <w:r>
+        <w:rPr>
+          <w:lang w:val="en-US"/>
+        </w:rPr>
+        <w:t>Select View &gt; Extension Manager</w:t>
+      </w:r>
+    </w:p>
+    <w:p>
+      <w:pPr>
+        <w:pStyle w:val="ListParagraph"/>
+        <w:numPr>
+          <w:ilvl w:val="1"/>
+          <w:numId w:val="4"/>
+        </w:numPr>
+        <w:rPr>
+          <w:lang w:val="en-US"/>
+        </w:rPr>
+      </w:pPr>
+      <w:r>
+        <w:rPr>
+          <w:lang w:val="en-US"/>
+        </w:rPr>
+        <w:t>In the Search field (upper right-hand corner) input SlicerRT</w:t>
+      </w:r>
+    </w:p>
+    <w:p>
+      <w:pPr>
+        <w:pStyle w:val="ListParagraph"/>
+        <w:numPr>
+          <w:ilvl w:val="1"/>
+          <w:numId w:val="4"/>
+        </w:numPr>
+        <w:rPr>
+          <w:lang w:val="en-US"/>
+        </w:rPr>
+      </w:pPr>
+      <w:r>
+        <w:rPr>
+          <w:lang w:val="en-US"/>
+        </w:rPr>
+        <w:t>Click Install</w:t>
+      </w:r>
+    </w:p>
+    <w:p>
+      <w:pPr>
+        <w:pStyle w:val="ListParagraph"/>
+        <w:numPr>
+          <w:ilvl w:val="1"/>
+          <w:numId w:val="4"/>
+        </w:numPr>
+        <w:rPr>
+          <w:lang w:val="en-US"/>
+        </w:rPr>
+      </w:pPr>
+      <w:r>
+        <w:rPr>
+          <w:lang w:val="en-US"/>
+        </w:rPr>
+        <w:t>There will be a message to say the extension was installed</w:t>
+      </w:r>
+    </w:p>
+    <w:p>
+      <w:pPr>
+        <w:pStyle w:val="ListParagraph"/>
+        <w:numPr>
+          <w:ilvl w:val="1"/>
+          <w:numId w:val="4"/>
+        </w:numPr>
+        <w:rPr>
+          <w:lang w:val="en-US"/>
+        </w:rPr>
+      </w:pPr>
+      <w:r>
+        <w:rPr>
+          <w:lang w:val="en-US"/>
+        </w:rPr>
+        <w:t>Click on Restart (bottom right-hand corner) and OK</w:t>
+      </w:r>
+    </w:p>
+    <w:p>
+      <w:pPr>
+        <w:pStyle w:val="ListParagraph"/>
+        <w:ind w:left="1440"/>
+        <w:rPr>
+          <w:lang w:val="en-US"/>
+        </w:rPr>
+      </w:pPr>
+    </w:p>
+    <w:p>
+      <w:pPr>
+        <w:pStyle w:val="ListParagraph"/>
+        <w:numPr>
+          <w:ilvl w:val="0"/>
+          <w:numId w:val="4"/>
+        </w:numPr>
+        <w:rPr>
+          <w:lang w:val="en-US"/>
+        </w:rPr>
+      </w:pPr>
+      <w:r>
+        <w:rPr>
+          <w:lang w:val="en-US"/>
+        </w:rPr>
+        <w:t>Connect t</w:t>
+      </w:r>
+      <w:r>
+        <w:rPr>
+          <w:lang w:val="en-US"/>
+        </w:rPr>
+        <w:t>he</w:t>
+      </w:r>
+      <w:r>
+        <w:rPr>
+          <w:lang w:val="en-US"/>
+        </w:rPr>
+        <w:t xml:space="preserve"> Image Quizzer module</w:t>
+      </w:r>
+    </w:p>
+    <w:p>
+      <w:pPr>
+        <w:pStyle w:val="ListParagraph"/>
+        <w:numPr>
+          <w:ilvl w:val="1"/>
+          <w:numId w:val="4"/>
+        </w:numPr>
+        <w:rPr>
+          <w:lang w:val="en-US"/>
+        </w:rPr>
+      </w:pPr>
+      <w:r>
+        <w:rPr>
+          <w:lang w:val="en-US"/>
+        </w:rPr>
+        <w:t>Open 3D Slicer</w:t>
+      </w:r>
+    </w:p>
+    <w:p>
+      <w:pPr>
+        <w:pStyle w:val="ListParagraph"/>
+        <w:numPr>
+          <w:ilvl w:val="1"/>
+          <w:numId w:val="4"/>
+        </w:numPr>
+        <w:rPr>
+          <w:lang w:val="en-US"/>
+        </w:rPr>
+      </w:pPr>
+      <w:r>
+        <w:rPr>
+          <w:lang w:val="en-US"/>
+        </w:rPr>
+        <w:t>Select Edit &gt; Application Settings</w:t>
+      </w:r>
+    </w:p>
+    <w:p>
+      <w:pPr>
+        <w:pStyle w:val="ListParagraph"/>
+        <w:numPr>
+          <w:ilvl w:val="1"/>
+          <w:numId w:val="4"/>
+        </w:numPr>
+        <w:rPr>
+          <w:lang w:val="en-US"/>
+        </w:rPr>
+      </w:pPr>
+      <w:r>
+        <w:rPr>
+          <w:lang w:val="en-US"/>
+        </w:rPr>
+        <w:t>Select Modules in the left-hand panel</w:t>
+      </w:r>
+    </w:p>
+    <w:p>
+      <w:pPr>
+        <w:pStyle w:val="ListParagraph"/>
+        <w:numPr>
+          <w:ilvl w:val="1"/>
+          <w:numId w:val="4"/>
+        </w:numPr>
+        <w:rPr>
+          <w:lang w:val="en-US"/>
+        </w:rPr>
+      </w:pPr>
+      <w:r>
+        <w:rPr>
+          <w:lang w:val="en-US"/>
+        </w:rPr>
+        <w:t>Click Add</w:t>
+      </w:r>
+      <w:r>
+        <w:rPr>
+          <w:lang w:val="en-US"/>
+        </w:rPr>
+        <w:t xml:space="preserve"> to the right of  “Additional module paths:” (may have to click the ‘&gt;&gt;</w:t>
+      </w:r>
       <w:bookmarkStart w:id="0" w:name="_GoBack"/>
       <w:bookmarkEnd w:id="0"/>
-    </w:p>
-    <w:p>
-      <w:pPr>
-        <w:pStyle w:val="ListParagraph"/>
-        <w:numPr>
-          <w:ilvl w:val="2"/>
-          <w:numId w:val="4"/>
-        </w:numPr>
-        <w:rPr>
-          <w:lang w:val="en-US"/>
-        </w:rPr>
-      </w:pPr>
+      <w:r>
+        <w:rPr>
+          <w:lang w:val="en-US"/>
+        </w:rPr>
+        <w:t>’ button)</w:t>
+      </w:r>
+    </w:p>
+    <w:p>
+      <w:pPr>
+        <w:pStyle w:val="ListParagraph"/>
+        <w:numPr>
+          <w:ilvl w:val="1"/>
+          <w:numId w:val="4"/>
+        </w:numPr>
+        <w:rPr>
+          <w:lang w:val="en-US"/>
+        </w:rPr>
+      </w:pPr>
+      <w:r>
+        <w:rPr>
+          <w:lang w:val="en-US"/>
+        </w:rPr>
+        <w:t xml:space="preserve">Search for folder </w:t>
+      </w:r>
       <w:r>
         <w:rPr>
           <w:b/>
           <w:bCs/>
           <w:lang w:val="en-US"/>
         </w:rPr>
-        <w:t>Image</w:t>
-      </w:r>
-      <w:r>
-        <w:rPr>
-          <w:b/>
-          <w:bCs/>
-          <w:lang w:val="en-US"/>
-        </w:rPr>
-        <w:t xml:space="preserve"> </w:t>
-      </w:r>
-      <w:r>
-        <w:rPr>
-          <w:b/>
-          <w:bCs/>
-          <w:lang w:val="en-US"/>
-        </w:rPr>
-        <w:t>Quizzer</w:t>
-      </w:r>
-      <w:r>
-        <w:rPr>
-          <w:b/>
-          <w:bCs/>
-          <w:lang w:val="en-US"/>
-        </w:rPr>
-        <w:t xml:space="preserve"> Installation.docx </w:t>
-      </w:r>
-      <w:r>
-        <w:rPr>
-          <w:lang w:val="en-US"/>
-        </w:rPr>
-        <w:t>– this document</w:t>
-      </w:r>
-    </w:p>
-    <w:p>
-      <w:pPr>
-        <w:pStyle w:val="ListParagraph"/>
-        <w:numPr>
-          <w:ilvl w:val="2"/>
-          <w:numId w:val="4"/>
-        </w:numPr>
-        <w:rPr>
-          <w:lang w:val="en-US"/>
-        </w:rPr>
-      </w:pPr>
-      <w:proofErr w:type="spellStart"/>
-      <w:r>
-        <w:rPr>
-          <w:b/>
-          <w:bCs/>
-          <w:lang w:val="en-US"/>
-        </w:rPr>
-        <w:t>BainesImagingSecurity</w:t>
-      </w:r>
-      <w:proofErr w:type="spellEnd"/>
-      <w:r>
-        <w:rPr>
-          <w:lang w:val="en-US"/>
-        </w:rPr>
-        <w:t xml:space="preserve"> - </w:t>
-      </w:r>
-      <w:r>
-        <w:rPr>
-          <w:lang w:val="en-US"/>
-        </w:rPr>
-        <w:t xml:space="preserve">an encrypted </w:t>
-      </w:r>
-      <w:r>
-        <w:rPr>
-          <w:lang w:val="en-US"/>
-        </w:rPr>
-        <w:t>volume</w:t>
-      </w:r>
-      <w:r>
-        <w:rPr>
-          <w:lang w:val="en-US"/>
-        </w:rPr>
-        <w:t xml:space="preserve"> holding the patient data for this study</w:t>
-      </w:r>
-    </w:p>
-    <w:p>
-      <w:pPr>
-        <w:pStyle w:val="ListParagraph"/>
-        <w:numPr>
-          <w:ilvl w:val="2"/>
-          <w:numId w:val="4"/>
-        </w:numPr>
-        <w:rPr>
-          <w:lang w:val="en-US"/>
-        </w:rPr>
-      </w:pPr>
-      <w:r>
-        <w:rPr>
-          <w:b/>
-          <w:bCs/>
-          <w:lang w:val="en-US"/>
-        </w:rPr>
-        <w:t>VeraCrypt</w:t>
-      </w:r>
-      <w:r>
-        <w:rPr>
-          <w:b/>
-          <w:bCs/>
-          <w:lang w:val="en-US"/>
-        </w:rPr>
-        <w:t>.exe</w:t>
-      </w:r>
-      <w:r>
-        <w:rPr>
-          <w:lang w:val="en-US"/>
-        </w:rPr>
-        <w:t xml:space="preserve"> </w:t>
-      </w:r>
-      <w:r>
-        <w:rPr>
-          <w:lang w:val="en-US"/>
-        </w:rPr>
-        <w:t>– an application to mount the encrypted data</w:t>
-      </w:r>
-      <w:r>
-        <w:rPr>
-          <w:lang w:val="en-US"/>
-        </w:rPr>
-        <w:t xml:space="preserve"> volume</w:t>
-      </w:r>
-      <w:r>
-        <w:rPr>
-          <w:lang w:val="en-US"/>
-        </w:rPr>
-        <w:t xml:space="preserve"> onto your PC</w:t>
-      </w:r>
-    </w:p>
-    <w:p>
-      <w:pPr>
-        <w:pStyle w:val="ListParagraph"/>
-        <w:numPr>
-          <w:ilvl w:val="2"/>
-          <w:numId w:val="4"/>
-        </w:numPr>
-        <w:rPr>
-          <w:lang w:val="en-US"/>
-        </w:rPr>
-      </w:pPr>
-      <w:r>
-        <w:rPr>
-          <w:b/>
-          <w:bCs/>
-          <w:lang w:val="en-US"/>
-        </w:rPr>
-        <w:t>Slicer-4.11.20200930-win-amd64.exe</w:t>
-      </w:r>
-      <w:r>
-        <w:rPr>
-          <w:lang w:val="en-US"/>
-        </w:rPr>
-        <w:t xml:space="preserve"> – application to install the required version of 3D Slicer</w:t>
-      </w:r>
-    </w:p>
-    <w:p>
-      <w:pPr>
-        <w:pStyle w:val="ListParagraph"/>
-        <w:numPr>
-          <w:ilvl w:val="2"/>
-          <w:numId w:val="4"/>
-        </w:numPr>
-        <w:rPr>
-          <w:lang w:val="en-US"/>
-        </w:rPr>
-      </w:pPr>
-      <w:proofErr w:type="spellStart"/>
-      <w:r>
-        <w:rPr>
-          <w:b/>
-          <w:bCs/>
-          <w:lang w:val="en-US"/>
-        </w:rPr>
         <w:t>ImageQuizzer</w:t>
       </w:r>
-      <w:proofErr w:type="spellEnd"/>
-      <w:r>
-        <w:rPr>
-          <w:lang w:val="en-US"/>
-        </w:rPr>
-        <w:t xml:space="preserve"> folder – hold</w:t>
-      </w:r>
-      <w:r>
-        <w:rPr>
-          <w:lang w:val="en-US"/>
-        </w:rPr>
-        <w:t>s</w:t>
-      </w:r>
-      <w:r>
-        <w:rPr>
-          <w:lang w:val="en-US"/>
-        </w:rPr>
-        <w:t xml:space="preserve"> the module to run the quiz</w:t>
-      </w:r>
-    </w:p>
-    <w:p>
-      <w:pPr>
-        <w:pStyle w:val="ListParagraph"/>
-        <w:ind w:left="2160"/>
+      <w:r>
+        <w:rPr>
+          <w:lang w:val="en-US"/>
+        </w:rPr>
+        <w:t xml:space="preserve"> on this USB</w:t>
+      </w:r>
+    </w:p>
+    <w:p>
+      <w:pPr>
         <w:rPr>
           <w:lang w:val="en-US"/>
         </w:rPr>
@@ -344,7 +739,7 @@
         <w:rPr>
           <w:lang w:val="en-US"/>
         </w:rPr>
-        <w:t xml:space="preserve">Install 3D Slicer </w:t>
+        <w:t>To be added:</w:t>
       </w:r>
     </w:p>
     <w:p>
@@ -362,426 +757,7 @@
         <w:rPr>
           <w:lang w:val="en-US"/>
         </w:rPr>
-        <w:t xml:space="preserve">On USB, locate and double click on </w:t>
-      </w:r>
-      <w:r>
-        <w:rPr>
-          <w:lang w:val="en-US"/>
-        </w:rPr>
-        <w:t>Slicer-4.11.20200930-win-amd64</w:t>
-      </w:r>
-      <w:r>
-        <w:rPr>
-          <w:lang w:val="en-US"/>
-        </w:rPr>
-        <w:t>.exe</w:t>
-      </w:r>
-    </w:p>
-    <w:p>
-      <w:pPr>
-        <w:pStyle w:val="ListParagraph"/>
-        <w:numPr>
-          <w:ilvl w:val="2"/>
-          <w:numId w:val="4"/>
-        </w:numPr>
-        <w:rPr>
-          <w:lang w:val="en-US"/>
-        </w:rPr>
-      </w:pPr>
-      <w:r>
-        <w:rPr>
-          <w:lang w:val="en-US"/>
-        </w:rPr>
-        <w:t>Accept installation defaults</w:t>
-      </w:r>
-    </w:p>
-    <w:p>
-      <w:pPr>
-        <w:pStyle w:val="ListParagraph"/>
-        <w:numPr>
-          <w:ilvl w:val="1"/>
-          <w:numId w:val="4"/>
-        </w:numPr>
-        <w:rPr>
-          <w:lang w:val="en-US"/>
-        </w:rPr>
-      </w:pPr>
-      <w:r>
-        <w:rPr>
-          <w:lang w:val="en-US"/>
-        </w:rPr>
-        <w:t>We are using version 4.11.20200930; revision 29402; built 2020-10-02</w:t>
-      </w:r>
-    </w:p>
-    <w:p>
-      <w:pPr>
-        <w:pStyle w:val="ListParagraph"/>
-        <w:numPr>
-          <w:ilvl w:val="2"/>
-          <w:numId w:val="4"/>
-        </w:numPr>
-        <w:rPr>
-          <w:lang w:val="en-US"/>
-        </w:rPr>
-      </w:pPr>
-      <w:r>
-        <w:rPr>
-          <w:lang w:val="en-US"/>
-        </w:rPr>
-        <w:t>Using any other version of Slicer may have unpredictable behavior for this application</w:t>
-      </w:r>
-    </w:p>
-    <w:p>
-      <w:pPr>
-        <w:pStyle w:val="ListParagraph"/>
-        <w:ind w:left="2160"/>
-        <w:rPr>
-          <w:lang w:val="en-US"/>
-        </w:rPr>
-      </w:pPr>
-    </w:p>
-    <w:p>
-      <w:pPr>
-        <w:pStyle w:val="ListParagraph"/>
-        <w:numPr>
-          <w:ilvl w:val="0"/>
-          <w:numId w:val="4"/>
-        </w:numPr>
-        <w:rPr>
-          <w:lang w:val="en-US"/>
-        </w:rPr>
-      </w:pPr>
-      <w:r>
-        <w:rPr>
-          <w:lang w:val="en-US"/>
-        </w:rPr>
-        <w:t xml:space="preserve">Install </w:t>
-      </w:r>
-      <w:proofErr w:type="spellStart"/>
-      <w:r>
-        <w:rPr>
-          <w:lang w:val="en-US"/>
-        </w:rPr>
-        <w:t>SlicerRT</w:t>
-      </w:r>
-      <w:proofErr w:type="spellEnd"/>
-      <w:r>
-        <w:rPr>
-          <w:lang w:val="en-US"/>
-        </w:rPr>
-        <w:t xml:space="preserve"> extension</w:t>
-      </w:r>
-    </w:p>
-    <w:p>
-      <w:pPr>
-        <w:pStyle w:val="ListParagraph"/>
-        <w:numPr>
-          <w:ilvl w:val="1"/>
-          <w:numId w:val="4"/>
-        </w:numPr>
-        <w:rPr>
-          <w:lang w:val="en-US"/>
-        </w:rPr>
-      </w:pPr>
-      <w:r>
-        <w:rPr>
-          <w:lang w:val="en-US"/>
-        </w:rPr>
-        <w:t>Open 3D Slicer</w:t>
-      </w:r>
-    </w:p>
-    <w:p>
-      <w:pPr>
-        <w:pStyle w:val="ListParagraph"/>
-        <w:numPr>
-          <w:ilvl w:val="1"/>
-          <w:numId w:val="4"/>
-        </w:numPr>
-        <w:rPr>
-          <w:lang w:val="en-US"/>
-        </w:rPr>
-      </w:pPr>
-      <w:r>
-        <w:rPr>
-          <w:lang w:val="en-US"/>
-        </w:rPr>
-        <w:t>Select View &gt; Extension Manager</w:t>
-      </w:r>
-    </w:p>
-    <w:p>
-      <w:pPr>
-        <w:pStyle w:val="ListParagraph"/>
-        <w:numPr>
-          <w:ilvl w:val="1"/>
-          <w:numId w:val="4"/>
-        </w:numPr>
-        <w:rPr>
-          <w:lang w:val="en-US"/>
-        </w:rPr>
-      </w:pPr>
-      <w:r>
-        <w:rPr>
-          <w:lang w:val="en-US"/>
-        </w:rPr>
-        <w:t xml:space="preserve">In the Search field (upper right-hand corner) input </w:t>
-      </w:r>
-      <w:proofErr w:type="spellStart"/>
-      <w:r>
-        <w:rPr>
-          <w:lang w:val="en-US"/>
-        </w:rPr>
-        <w:t>SlicerRT</w:t>
-      </w:r>
-      <w:proofErr w:type="spellEnd"/>
-    </w:p>
-    <w:p>
-      <w:pPr>
-        <w:pStyle w:val="ListParagraph"/>
-        <w:numPr>
-          <w:ilvl w:val="1"/>
-          <w:numId w:val="4"/>
-        </w:numPr>
-        <w:rPr>
-          <w:lang w:val="en-US"/>
-        </w:rPr>
-      </w:pPr>
-      <w:r>
-        <w:rPr>
-          <w:lang w:val="en-US"/>
-        </w:rPr>
-        <w:t>Click Install</w:t>
-      </w:r>
-    </w:p>
-    <w:p>
-      <w:pPr>
-        <w:pStyle w:val="ListParagraph"/>
-        <w:numPr>
-          <w:ilvl w:val="1"/>
-          <w:numId w:val="4"/>
-        </w:numPr>
-        <w:rPr>
-          <w:lang w:val="en-US"/>
-        </w:rPr>
-      </w:pPr>
-      <w:r>
-        <w:rPr>
-          <w:lang w:val="en-US"/>
-        </w:rPr>
-        <w:t>There will be a message to say the extension was installed</w:t>
-      </w:r>
-    </w:p>
-    <w:p>
-      <w:pPr>
-        <w:pStyle w:val="ListParagraph"/>
-        <w:numPr>
-          <w:ilvl w:val="1"/>
-          <w:numId w:val="4"/>
-        </w:numPr>
-        <w:rPr>
-          <w:lang w:val="en-US"/>
-        </w:rPr>
-      </w:pPr>
-      <w:r>
-        <w:rPr>
-          <w:lang w:val="en-US"/>
-        </w:rPr>
-        <w:t>Click on Restart (bottom right-hand corner) and OK</w:t>
-      </w:r>
-    </w:p>
-    <w:p>
-      <w:pPr>
-        <w:pStyle w:val="ListParagraph"/>
-        <w:ind w:left="1440"/>
-        <w:rPr>
-          <w:lang w:val="en-US"/>
-        </w:rPr>
-      </w:pPr>
-    </w:p>
-    <w:p>
-      <w:pPr>
-        <w:pStyle w:val="ListParagraph"/>
-        <w:numPr>
-          <w:ilvl w:val="0"/>
-          <w:numId w:val="4"/>
-        </w:numPr>
-        <w:rPr>
-          <w:lang w:val="en-US"/>
-        </w:rPr>
-      </w:pPr>
-      <w:r>
-        <w:rPr>
-          <w:lang w:val="en-US"/>
-        </w:rPr>
-        <w:t>Connect t</w:t>
-      </w:r>
-      <w:r>
-        <w:rPr>
-          <w:lang w:val="en-US"/>
-        </w:rPr>
-        <w:t>he</w:t>
-      </w:r>
-      <w:r>
-        <w:rPr>
-          <w:lang w:val="en-US"/>
-        </w:rPr>
-        <w:t xml:space="preserve"> Image Quizzer module</w:t>
-      </w:r>
-    </w:p>
-    <w:p>
-      <w:pPr>
-        <w:pStyle w:val="ListParagraph"/>
-        <w:numPr>
-          <w:ilvl w:val="1"/>
-          <w:numId w:val="4"/>
-        </w:numPr>
-        <w:rPr>
-          <w:lang w:val="en-US"/>
-        </w:rPr>
-      </w:pPr>
-      <w:r>
-        <w:rPr>
-          <w:lang w:val="en-US"/>
-        </w:rPr>
-        <w:t>Open 3D Slicer</w:t>
-      </w:r>
-    </w:p>
-    <w:p>
-      <w:pPr>
-        <w:pStyle w:val="ListParagraph"/>
-        <w:numPr>
-          <w:ilvl w:val="1"/>
-          <w:numId w:val="4"/>
-        </w:numPr>
-        <w:rPr>
-          <w:lang w:val="en-US"/>
-        </w:rPr>
-      </w:pPr>
-      <w:r>
-        <w:rPr>
-          <w:lang w:val="en-US"/>
-        </w:rPr>
-        <w:t>Select Edit &gt; Application Settings</w:t>
-      </w:r>
-    </w:p>
-    <w:p>
-      <w:pPr>
-        <w:pStyle w:val="ListParagraph"/>
-        <w:numPr>
-          <w:ilvl w:val="1"/>
-          <w:numId w:val="4"/>
-        </w:numPr>
-        <w:rPr>
-          <w:lang w:val="en-US"/>
-        </w:rPr>
-      </w:pPr>
-      <w:r>
-        <w:rPr>
-          <w:lang w:val="en-US"/>
-        </w:rPr>
-        <w:t>Select Modules in the left-hand panel</w:t>
-      </w:r>
-    </w:p>
-    <w:p>
-      <w:pPr>
-        <w:pStyle w:val="ListParagraph"/>
-        <w:numPr>
-          <w:ilvl w:val="1"/>
-          <w:numId w:val="4"/>
-        </w:numPr>
-        <w:rPr>
-          <w:lang w:val="en-US"/>
-        </w:rPr>
-      </w:pPr>
-      <w:r>
-        <w:rPr>
-          <w:lang w:val="en-US"/>
-        </w:rPr>
-        <w:t>Click Add</w:t>
-      </w:r>
-    </w:p>
-    <w:p>
-      <w:pPr>
-        <w:pStyle w:val="ListParagraph"/>
-        <w:numPr>
-          <w:ilvl w:val="1"/>
-          <w:numId w:val="4"/>
-        </w:numPr>
-        <w:rPr>
-          <w:lang w:val="en-US"/>
-        </w:rPr>
-      </w:pPr>
-      <w:r>
-        <w:rPr>
-          <w:lang w:val="en-US"/>
-        </w:rPr>
-        <w:t xml:space="preserve">Search for folder </w:t>
-      </w:r>
-      <w:proofErr w:type="spellStart"/>
-      <w:r>
-        <w:rPr>
-          <w:b/>
-          <w:bCs/>
-          <w:lang w:val="en-US"/>
-        </w:rPr>
-        <w:t>ImageQuizzer</w:t>
-      </w:r>
-      <w:proofErr w:type="spellEnd"/>
-      <w:r>
-        <w:rPr>
-          <w:lang w:val="en-US"/>
-        </w:rPr>
-        <w:t xml:space="preserve"> on this USB</w:t>
-      </w:r>
-    </w:p>
-    <w:p>
-      <w:pPr>
-        <w:rPr>
-          <w:lang w:val="en-US"/>
-        </w:rPr>
-      </w:pPr>
-    </w:p>
-    <w:p>
-      <w:pPr>
-        <w:pStyle w:val="ListParagraph"/>
-        <w:numPr>
-          <w:ilvl w:val="0"/>
-          <w:numId w:val="4"/>
-        </w:numPr>
-        <w:rPr>
-          <w:lang w:val="en-US"/>
-        </w:rPr>
-      </w:pPr>
-      <w:r>
-        <w:rPr>
-          <w:lang w:val="en-US"/>
-        </w:rPr>
-        <w:t>To be added:</w:t>
-      </w:r>
-    </w:p>
-    <w:p>
-      <w:pPr>
-        <w:pStyle w:val="ListParagraph"/>
-        <w:numPr>
-          <w:ilvl w:val="1"/>
-          <w:numId w:val="4"/>
-        </w:numPr>
-        <w:rPr>
-          <w:lang w:val="en-US"/>
-        </w:rPr>
-      </w:pPr>
-      <w:proofErr w:type="spellStart"/>
-      <w:r>
-        <w:rPr>
-          <w:lang w:val="en-US"/>
-        </w:rPr>
-        <w:t>Veracrypt</w:t>
-      </w:r>
-      <w:proofErr w:type="spellEnd"/>
-      <w:r>
-        <w:rPr>
-          <w:lang w:val="en-US"/>
-        </w:rPr>
-        <w:t xml:space="preserve"> may need admin privileges to run (UAC)</w:t>
+        <w:t>Veracrypt may need admin privileges to run (UAC)</w:t>
       </w:r>
     </w:p>
     <w:sectPr>

</xml_diff>

<commit_message>
Cleanup - removed commented code
</commit_message>
<xml_diff>
--- a/Image Quizzer Installation.docx
+++ b/Image Quizzer Installation.docx
@@ -1,6 +1,6 @@
 
 <file path=word/document.xml><?xml version="1.0" encoding="utf-8"?>
-<w:document xmlns:wpc="http://schemas.microsoft.com/office/word/2010/wordprocessingCanvas" xmlns:cx="http://schemas.microsoft.com/office/drawing/2014/chartex" xmlns:cx1="http://schemas.microsoft.com/office/drawing/2015/9/8/chartex" xmlns:cx2="http://schemas.microsoft.com/office/drawing/2015/10/21/chartex" xmlns:cx3="http://schemas.microsoft.com/office/drawing/2016/5/9/chartex" xmlns:cx4="http://schemas.microsoft.com/office/drawing/2016/5/10/chartex" xmlns:cx5="http://schemas.microsoft.com/office/drawing/2016/5/11/chartex" xmlns:cx6="http://schemas.microsoft.com/office/drawing/2016/5/12/chartex" xmlns:cx7="http://schemas.microsoft.com/office/drawing/2016/5/13/chartex" xmlns:cx8="http://schemas.microsoft.com/office/drawing/2016/5/14/chartex" xmlns:mc="http://schemas.openxmlformats.org/markup-compatibility/2006" xmlns:aink="http://schemas.microsoft.com/office/drawing/2016/ink" xmlns:am3d="http://schemas.microsoft.com/office/drawing/2017/model3d" xmlns:o="urn:schemas-microsoft-com:office:office" xmlns:r="http://schemas.openxmlformats.org/officeDocument/2006/relationships" xmlns:m="http://schemas.openxmlformats.org/officeDocument/2006/math" xmlns:v="urn:schemas-microsoft-com:vml" xmlns:wp14="http://schemas.microsoft.com/office/word/2010/wordprocessingDrawing" xmlns:wp="http://schemas.openxmlformats.org/drawingml/2006/wordprocessingDrawing" xmlns:w10="urn:schemas-microsoft-com:office:word" xmlns:w="http://schemas.openxmlformats.org/wordprocessingml/2006/main" xmlns:w14="http://schemas.microsoft.com/office/word/2010/wordml" xmlns:w15="http://schemas.microsoft.com/office/word/2012/wordml" xmlns:w16cid="http://schemas.microsoft.com/office/word/2016/wordml/cid" xmlns:w16se="http://schemas.microsoft.com/office/word/2015/wordml/symex" xmlns:wpg="http://schemas.microsoft.com/office/word/2010/wordprocessingGroup" xmlns:wpi="http://schemas.microsoft.com/office/word/2010/wordprocessingInk" xmlns:wne="http://schemas.microsoft.com/office/word/2006/wordml" xmlns:wps="http://schemas.microsoft.com/office/word/2010/wordprocessingShape" mc:Ignorable="w14 w15 w16se w16cid wp14">
+<w:document xmlns:wpc="http://schemas.microsoft.com/office/word/2010/wordprocessingCanvas" xmlns:cx="http://schemas.microsoft.com/office/drawing/2014/chartex" xmlns:cx1="http://schemas.microsoft.com/office/drawing/2015/9/8/chartex" xmlns:cx2="http://schemas.microsoft.com/office/drawing/2015/10/21/chartex" xmlns:cx3="http://schemas.microsoft.com/office/drawing/2016/5/9/chartex" xmlns:cx4="http://schemas.microsoft.com/office/drawing/2016/5/10/chartex" xmlns:cx5="http://schemas.microsoft.com/office/drawing/2016/5/11/chartex" xmlns:cx6="http://schemas.microsoft.com/office/drawing/2016/5/12/chartex" xmlns:cx7="http://schemas.microsoft.com/office/drawing/2016/5/13/chartex" xmlns:cx8="http://schemas.microsoft.com/office/drawing/2016/5/14/chartex" xmlns:mc="http://schemas.openxmlformats.org/markup-compatibility/2006" xmlns:aink="http://schemas.microsoft.com/office/drawing/2016/ink" xmlns:am3d="http://schemas.microsoft.com/office/drawing/2017/model3d" xmlns:o="urn:schemas-microsoft-com:office:office" xmlns:r="http://schemas.openxmlformats.org/officeDocument/2006/relationships" xmlns:m="http://schemas.openxmlformats.org/officeDocument/2006/math" xmlns:v="urn:schemas-microsoft-com:vml" xmlns:wp14="http://schemas.microsoft.com/office/word/2010/wordprocessingDrawing" xmlns:wp="http://schemas.openxmlformats.org/drawingml/2006/wordprocessingDrawing" xmlns:w10="urn:schemas-microsoft-com:office:word" xmlns:w="http://schemas.openxmlformats.org/wordprocessingml/2006/main" xmlns:w14="http://schemas.microsoft.com/office/word/2010/wordml" xmlns:w15="http://schemas.microsoft.com/office/word/2012/wordml" xmlns:w16cex="http://schemas.microsoft.com/office/word/2018/wordml/cex" xmlns:w16cid="http://schemas.microsoft.com/office/word/2016/wordml/cid" xmlns:w16="http://schemas.microsoft.com/office/word/2018/wordml" xmlns:w16se="http://schemas.microsoft.com/office/word/2015/wordml/symex" xmlns:wpg="http://schemas.microsoft.com/office/word/2010/wordprocessingGroup" xmlns:wpi="http://schemas.microsoft.com/office/word/2010/wordprocessingInk" xmlns:wne="http://schemas.microsoft.com/office/word/2006/wordml" xmlns:wps="http://schemas.microsoft.com/office/word/2010/wordprocessingShape" mc:Ignorable="w14 w15 w16se w16cid w16 w16cex wp14">
   <w:body>
     <w:p>
       <w:pPr>
@@ -674,15 +674,7 @@
         <w:rPr>
           <w:lang w:val="en-US"/>
         </w:rPr>
-        <w:t xml:space="preserve"> to the right of  “Additional module paths:” (may have to click the ‘&gt;&gt;</w:t>
-      </w:r>
-      <w:bookmarkStart w:id="0" w:name="_GoBack"/>
-      <w:bookmarkEnd w:id="0"/>
-      <w:r>
-        <w:rPr>
-          <w:lang w:val="en-US"/>
-        </w:rPr>
-        <w:t>’ button)</w:t>
+        <w:t xml:space="preserve"> to the right of  “Additional module paths:” (may have to click the ‘&gt;&gt;’ button)</w:t>
       </w:r>
     </w:p>
     <w:p>
@@ -758,6 +750,30 @@
           <w:lang w:val="en-US"/>
         </w:rPr>
         <w:t>Veracrypt may need admin privileges to run (UAC)</w:t>
+      </w:r>
+    </w:p>
+    <w:p>
+      <w:pPr>
+        <w:pStyle w:val="ListParagraph"/>
+        <w:numPr>
+          <w:ilvl w:val="1"/>
+          <w:numId w:val="4"/>
+        </w:numPr>
+        <w:rPr>
+          <w:lang w:val="en-US"/>
+        </w:rPr>
+      </w:pPr>
+      <w:r>
+        <w:rPr>
+          <w:lang w:val="en-US"/>
+        </w:rPr>
+        <w:t>Install pandas? (&gt;cmd (admin); &gt;python -m pip install pandas )</w:t>
+      </w:r>
+      <w:r>
+        <w:rPr>
+          <w:lang w:val="en-US"/>
+        </w:rPr>
+        <w:t xml:space="preserve"> – for convert RTStruct UIDs to original volume</w:t>
       </w:r>
     </w:p>
     <w:sectPr>
@@ -771,8 +787,120 @@
 </file>
 
 <file path=word/numbering.xml><?xml version="1.0" encoding="utf-8"?>
-<w:numbering xmlns:wpc="http://schemas.microsoft.com/office/word/2010/wordprocessingCanvas" xmlns:cx="http://schemas.microsoft.com/office/drawing/2014/chartex" xmlns:cx1="http://schemas.microsoft.com/office/drawing/2015/9/8/chartex" xmlns:cx2="http://schemas.microsoft.com/office/drawing/2015/10/21/chartex" xmlns:cx3="http://schemas.microsoft.com/office/drawing/2016/5/9/chartex" xmlns:cx4="http://schemas.microsoft.com/office/drawing/2016/5/10/chartex" xmlns:cx5="http://schemas.microsoft.com/office/drawing/2016/5/11/chartex" xmlns:cx6="http://schemas.microsoft.com/office/drawing/2016/5/12/chartex" xmlns:cx7="http://schemas.microsoft.com/office/drawing/2016/5/13/chartex" xmlns:cx8="http://schemas.microsoft.com/office/drawing/2016/5/14/chartex" xmlns:mc="http://schemas.openxmlformats.org/markup-compatibility/2006" xmlns:aink="http://schemas.microsoft.com/office/drawing/2016/ink" xmlns:am3d="http://schemas.microsoft.com/office/drawing/2017/model3d" xmlns:o="urn:schemas-microsoft-com:office:office" xmlns:r="http://schemas.openxmlformats.org/officeDocument/2006/relationships" xmlns:m="http://schemas.openxmlformats.org/officeDocument/2006/math" xmlns:v="urn:schemas-microsoft-com:vml" xmlns:wp14="http://schemas.microsoft.com/office/word/2010/wordprocessingDrawing" xmlns:wp="http://schemas.openxmlformats.org/drawingml/2006/wordprocessingDrawing" xmlns:w10="urn:schemas-microsoft-com:office:word" xmlns:w="http://schemas.openxmlformats.org/wordprocessingml/2006/main" xmlns:w14="http://schemas.microsoft.com/office/word/2010/wordml" xmlns:w15="http://schemas.microsoft.com/office/word/2012/wordml" xmlns:w16cid="http://schemas.microsoft.com/office/word/2016/wordml/cid" xmlns:w16se="http://schemas.microsoft.com/office/word/2015/wordml/symex" xmlns:wpg="http://schemas.microsoft.com/office/word/2010/wordprocessingGroup" xmlns:wpi="http://schemas.microsoft.com/office/word/2010/wordprocessingInk" xmlns:wne="http://schemas.microsoft.com/office/word/2006/wordml" xmlns:wps="http://schemas.microsoft.com/office/word/2010/wordprocessingShape" mc:Ignorable="w14 w15 w16se w16cid wp14">
+<w:numbering xmlns:wpc="http://schemas.microsoft.com/office/word/2010/wordprocessingCanvas" xmlns:cx="http://schemas.microsoft.com/office/drawing/2014/chartex" xmlns:cx1="http://schemas.microsoft.com/office/drawing/2015/9/8/chartex" xmlns:cx2="http://schemas.microsoft.com/office/drawing/2015/10/21/chartex" xmlns:cx3="http://schemas.microsoft.com/office/drawing/2016/5/9/chartex" xmlns:cx4="http://schemas.microsoft.com/office/drawing/2016/5/10/chartex" xmlns:cx5="http://schemas.microsoft.com/office/drawing/2016/5/11/chartex" xmlns:cx6="http://schemas.microsoft.com/office/drawing/2016/5/12/chartex" xmlns:cx7="http://schemas.microsoft.com/office/drawing/2016/5/13/chartex" xmlns:cx8="http://schemas.microsoft.com/office/drawing/2016/5/14/chartex" xmlns:mc="http://schemas.openxmlformats.org/markup-compatibility/2006" xmlns:aink="http://schemas.microsoft.com/office/drawing/2016/ink" xmlns:am3d="http://schemas.microsoft.com/office/drawing/2017/model3d" xmlns:o="urn:schemas-microsoft-com:office:office" xmlns:r="http://schemas.openxmlformats.org/officeDocument/2006/relationships" xmlns:m="http://schemas.openxmlformats.org/officeDocument/2006/math" xmlns:v="urn:schemas-microsoft-com:vml" xmlns:wp14="http://schemas.microsoft.com/office/word/2010/wordprocessingDrawing" xmlns:wp="http://schemas.openxmlformats.org/drawingml/2006/wordprocessingDrawing" xmlns:w10="urn:schemas-microsoft-com:office:word" xmlns:w="http://schemas.openxmlformats.org/wordprocessingml/2006/main" xmlns:w14="http://schemas.microsoft.com/office/word/2010/wordml" xmlns:w15="http://schemas.microsoft.com/office/word/2012/wordml" xmlns:w16cex="http://schemas.microsoft.com/office/word/2018/wordml/cex" xmlns:w16cid="http://schemas.microsoft.com/office/word/2016/wordml/cid" xmlns:w16="http://schemas.microsoft.com/office/word/2018/wordml" xmlns:w16se="http://schemas.microsoft.com/office/word/2015/wordml/symex" xmlns:wpg="http://schemas.microsoft.com/office/word/2010/wordprocessingGroup" xmlns:wpi="http://schemas.microsoft.com/office/word/2010/wordprocessingInk" xmlns:wne="http://schemas.microsoft.com/office/word/2006/wordml" xmlns:wps="http://schemas.microsoft.com/office/word/2010/wordprocessingShape" mc:Ignorable="w14 w15 w16se w16cid w16 w16cex wp14">
   <w:abstractNum w:abstractNumId="0" w15:restartNumberingAfterBreak="0">
+    <w:nsid w:val="31705C8A"/>
+    <w:multiLevelType w:val="hybridMultilevel"/>
+    <w:tmpl w:val="49DCF608"/>
+    <w:lvl w:ilvl="0" w:tplc="D2F0CFEC">
+      <w:numFmt w:val="bullet"/>
+      <w:lvlText w:val="-"/>
+      <w:lvlJc w:val="left"/>
+      <w:pPr>
+        <w:ind w:left="360" w:hanging="360"/>
+      </w:pPr>
+      <w:rPr>
+        <w:rFonts w:ascii="Calibri" w:eastAsiaTheme="minorHAnsi" w:hAnsi="Calibri" w:cs="Calibri" w:hint="default"/>
+      </w:rPr>
+    </w:lvl>
+    <w:lvl w:ilvl="1" w:tplc="04090003" w:tentative="1">
+      <w:start w:val="1"/>
+      <w:numFmt w:val="bullet"/>
+      <w:lvlText w:val="o"/>
+      <w:lvlJc w:val="left"/>
+      <w:pPr>
+        <w:ind w:left="1080" w:hanging="360"/>
+      </w:pPr>
+      <w:rPr>
+        <w:rFonts w:ascii="Courier New" w:hAnsi="Courier New" w:cs="Courier New" w:hint="default"/>
+      </w:rPr>
+    </w:lvl>
+    <w:lvl w:ilvl="2" w:tplc="04090005" w:tentative="1">
+      <w:start w:val="1"/>
+      <w:numFmt w:val="bullet"/>
+      <w:lvlText w:val=""/>
+      <w:lvlJc w:val="left"/>
+      <w:pPr>
+        <w:ind w:left="1800" w:hanging="360"/>
+      </w:pPr>
+      <w:rPr>
+        <w:rFonts w:ascii="Wingdings" w:hAnsi="Wingdings" w:hint="default"/>
+      </w:rPr>
+    </w:lvl>
+    <w:lvl w:ilvl="3" w:tplc="04090001" w:tentative="1">
+      <w:start w:val="1"/>
+      <w:numFmt w:val="bullet"/>
+      <w:lvlText w:val=""/>
+      <w:lvlJc w:val="left"/>
+      <w:pPr>
+        <w:ind w:left="2520" w:hanging="360"/>
+      </w:pPr>
+      <w:rPr>
+        <w:rFonts w:ascii="Symbol" w:hAnsi="Symbol" w:hint="default"/>
+      </w:rPr>
+    </w:lvl>
+    <w:lvl w:ilvl="4" w:tplc="04090003" w:tentative="1">
+      <w:start w:val="1"/>
+      <w:numFmt w:val="bullet"/>
+      <w:lvlText w:val="o"/>
+      <w:lvlJc w:val="left"/>
+      <w:pPr>
+        <w:ind w:left="3240" w:hanging="360"/>
+      </w:pPr>
+      <w:rPr>
+        <w:rFonts w:ascii="Courier New" w:hAnsi="Courier New" w:cs="Courier New" w:hint="default"/>
+      </w:rPr>
+    </w:lvl>
+    <w:lvl w:ilvl="5" w:tplc="04090005" w:tentative="1">
+      <w:start w:val="1"/>
+      <w:numFmt w:val="bullet"/>
+      <w:lvlText w:val=""/>
+      <w:lvlJc w:val="left"/>
+      <w:pPr>
+        <w:ind w:left="3960" w:hanging="360"/>
+      </w:pPr>
+      <w:rPr>
+        <w:rFonts w:ascii="Wingdings" w:hAnsi="Wingdings" w:hint="default"/>
+      </w:rPr>
+    </w:lvl>
+    <w:lvl w:ilvl="6" w:tplc="04090001" w:tentative="1">
+      <w:start w:val="1"/>
+      <w:numFmt w:val="bullet"/>
+      <w:lvlText w:val=""/>
+      <w:lvlJc w:val="left"/>
+      <w:pPr>
+        <w:ind w:left="4680" w:hanging="360"/>
+      </w:pPr>
+      <w:rPr>
+        <w:rFonts w:ascii="Symbol" w:hAnsi="Symbol" w:hint="default"/>
+      </w:rPr>
+    </w:lvl>
+    <w:lvl w:ilvl="7" w:tplc="04090003" w:tentative="1">
+      <w:start w:val="1"/>
+      <w:numFmt w:val="bullet"/>
+      <w:lvlText w:val="o"/>
+      <w:lvlJc w:val="left"/>
+      <w:pPr>
+        <w:ind w:left="5400" w:hanging="360"/>
+      </w:pPr>
+      <w:rPr>
+        <w:rFonts w:ascii="Courier New" w:hAnsi="Courier New" w:cs="Courier New" w:hint="default"/>
+      </w:rPr>
+    </w:lvl>
+    <w:lvl w:ilvl="8" w:tplc="04090005" w:tentative="1">
+      <w:start w:val="1"/>
+      <w:numFmt w:val="bullet"/>
+      <w:lvlText w:val=""/>
+      <w:lvlJc w:val="left"/>
+      <w:pPr>
+        <w:ind w:left="6120" w:hanging="360"/>
+      </w:pPr>
+      <w:rPr>
+        <w:rFonts w:ascii="Wingdings" w:hAnsi="Wingdings" w:hint="default"/>
+      </w:rPr>
+    </w:lvl>
+  </w:abstractNum>
+  <w:abstractNum w:abstractNumId="1" w15:restartNumberingAfterBreak="0">
     <w:nsid w:val="47926CCE"/>
     <w:multiLevelType w:val="hybridMultilevel"/>
     <w:tmpl w:val="D2AA84FA"/>
@@ -867,7 +995,7 @@
       </w:pPr>
     </w:lvl>
   </w:abstractNum>
-  <w:abstractNum w:abstractNumId="1" w15:restartNumberingAfterBreak="0">
+  <w:abstractNum w:abstractNumId="2" w15:restartNumberingAfterBreak="0">
     <w:nsid w:val="4C995AFF"/>
     <w:multiLevelType w:val="hybridMultilevel"/>
     <w:tmpl w:val="47F29076"/>
@@ -980,7 +1108,7 @@
       </w:rPr>
     </w:lvl>
   </w:abstractNum>
-  <w:abstractNum w:abstractNumId="2" w15:restartNumberingAfterBreak="0">
+  <w:abstractNum w:abstractNumId="3" w15:restartNumberingAfterBreak="0">
     <w:nsid w:val="60015957"/>
     <w:multiLevelType w:val="hybridMultilevel"/>
     <w:tmpl w:val="54048328"/>
@@ -1075,7 +1203,7 @@
       </w:pPr>
     </w:lvl>
   </w:abstractNum>
-  <w:abstractNum w:abstractNumId="3" w15:restartNumberingAfterBreak="0">
+  <w:abstractNum w:abstractNumId="4" w15:restartNumberingAfterBreak="0">
     <w:nsid w:val="60E508AE"/>
     <w:multiLevelType w:val="hybridMultilevel"/>
     <w:tmpl w:val="6604036A"/>
@@ -1171,22 +1299,25 @@
     </w:lvl>
   </w:abstractNum>
   <w:num w:numId="1">
+    <w:abstractNumId w:val="4"/>
+  </w:num>
+  <w:num w:numId="2">
     <w:abstractNumId w:val="3"/>
   </w:num>
-  <w:num w:numId="2">
+  <w:num w:numId="3">
+    <w:abstractNumId w:val="1"/>
+  </w:num>
+  <w:num w:numId="4">
     <w:abstractNumId w:val="2"/>
   </w:num>
-  <w:num w:numId="3">
+  <w:num w:numId="5">
     <w:abstractNumId w:val="0"/>
-  </w:num>
-  <w:num w:numId="4">
-    <w:abstractNumId w:val="1"/>
   </w:num>
 </w:numbering>
 </file>
 
 <file path=word/styles.xml><?xml version="1.0" encoding="utf-8"?>
-<w:styles xmlns:mc="http://schemas.openxmlformats.org/markup-compatibility/2006" xmlns:r="http://schemas.openxmlformats.org/officeDocument/2006/relationships" xmlns:w="http://schemas.openxmlformats.org/wordprocessingml/2006/main" xmlns:w14="http://schemas.microsoft.com/office/word/2010/wordml" xmlns:w15="http://schemas.microsoft.com/office/word/2012/wordml" xmlns:w16cid="http://schemas.microsoft.com/office/word/2016/wordml/cid" xmlns:w16se="http://schemas.microsoft.com/office/word/2015/wordml/symex" mc:Ignorable="w14 w15 w16se w16cid">
+<w:styles xmlns:mc="http://schemas.openxmlformats.org/markup-compatibility/2006" xmlns:r="http://schemas.openxmlformats.org/officeDocument/2006/relationships" xmlns:w="http://schemas.openxmlformats.org/wordprocessingml/2006/main" xmlns:w14="http://schemas.microsoft.com/office/word/2010/wordml" xmlns:w15="http://schemas.microsoft.com/office/word/2012/wordml" xmlns:w16cex="http://schemas.microsoft.com/office/word/2018/wordml/cex" xmlns:w16cid="http://schemas.microsoft.com/office/word/2016/wordml/cid" xmlns:w16="http://schemas.microsoft.com/office/word/2018/wordml" xmlns:w16se="http://schemas.microsoft.com/office/word/2015/wordml/symex" mc:Ignorable="w14 w15 w16se w16cid w16 w16cex">
   <w:docDefaults>
     <w:rPrDefault>
       <w:rPr>

</xml_diff>

<commit_message>
Add Create Shutdown batch file
This file will be run if the Image Quizzer was started using the ImageQuizzerStartup.bat file. It removes Slicer's DICOMDatabase directory to speed up startup time on next Image Quizzer run.
</commit_message>
<xml_diff>
--- a/Image Quizzer Installation.docx
+++ b/Image Quizzer Installation.docx
@@ -115,6 +115,32 @@
           <w:lang w:val="en-US"/>
         </w:rPr>
       </w:pPr>
+      <w:proofErr w:type="spellStart"/>
+      <w:r>
+        <w:rPr>
+          <w:lang w:val="en-US"/>
+        </w:rPr>
+        <w:t>ImageQuizzerProject</w:t>
+      </w:r>
+      <w:proofErr w:type="spellEnd"/>
+      <w:r>
+        <w:rPr>
+          <w:lang w:val="en-US"/>
+        </w:rPr>
+        <w:t xml:space="preserve"> folder which contains:</w:t>
+      </w:r>
+    </w:p>
+    <w:p>
+      <w:pPr>
+        <w:pStyle w:val="ListParagraph"/>
+        <w:numPr>
+          <w:ilvl w:val="3"/>
+          <w:numId w:val="4"/>
+        </w:numPr>
+        <w:rPr>
+          <w:lang w:val="en-US"/>
+        </w:rPr>
+      </w:pPr>
       <w:r>
         <w:rPr>
           <w:b/>
@@ -158,7 +184,7 @@
       <w:pPr>
         <w:pStyle w:val="ListParagraph"/>
         <w:numPr>
-          <w:ilvl w:val="2"/>
+          <w:ilvl w:val="3"/>
           <w:numId w:val="4"/>
         </w:numPr>
         <w:rPr>
@@ -171,83 +197,89 @@
           <w:bCs/>
           <w:lang w:val="en-US"/>
         </w:rPr>
-        <w:t>BainesImagingSecurity</w:t>
-      </w:r>
-      <w:r>
-        <w:rPr>
-          <w:lang w:val="en-US"/>
-        </w:rPr>
-        <w:t xml:space="preserve"> - </w:t>
-      </w:r>
-      <w:r>
-        <w:rPr>
-          <w:lang w:val="en-US"/>
-        </w:rPr>
-        <w:t xml:space="preserve">an encrypted </w:t>
-      </w:r>
-      <w:r>
-        <w:rPr>
-          <w:lang w:val="en-US"/>
-        </w:rPr>
-        <w:t>volume</w:t>
-      </w:r>
-      <w:r>
-        <w:rPr>
-          <w:lang w:val="en-US"/>
-        </w:rPr>
-        <w:t xml:space="preserve"> holding the patient data for this study</w:t>
-      </w:r>
-    </w:p>
-    <w:p>
-      <w:pPr>
-        <w:pStyle w:val="ListParagraph"/>
-        <w:numPr>
-          <w:ilvl w:val="2"/>
-          <w:numId w:val="4"/>
-        </w:numPr>
-        <w:rPr>
-          <w:lang w:val="en-US"/>
-        </w:rPr>
-      </w:pPr>
+        <w:t>ImageQuizzerStartup</w:t>
+      </w:r>
+      <w:r>
+        <w:rPr>
+          <w:lang w:val="en-US"/>
+        </w:rPr>
+        <w:t>.</w:t>
+      </w:r>
+      <w:r>
+        <w:rPr>
+          <w:lang w:val="en-US"/>
+        </w:rPr>
+        <w:t>bat – starts the Image Quizzer and does cleanup on close</w:t>
+      </w:r>
+    </w:p>
+    <w:p>
+      <w:pPr>
+        <w:pStyle w:val="ListParagraph"/>
+        <w:numPr>
+          <w:ilvl w:val="3"/>
+          <w:numId w:val="4"/>
+        </w:numPr>
+        <w:rPr>
+          <w:lang w:val="en-US"/>
+        </w:rPr>
+      </w:pPr>
+      <w:proofErr w:type="spellStart"/>
       <w:r>
         <w:rPr>
           <w:b/>
           <w:bCs/>
           <w:lang w:val="en-US"/>
         </w:rPr>
-        <w:t>VeraCrypt</w:t>
-      </w:r>
+        <w:t>ImageQuizzer</w:t>
+      </w:r>
+      <w:proofErr w:type="spellEnd"/>
+      <w:r>
+        <w:rPr>
+          <w:lang w:val="en-US"/>
+        </w:rPr>
+        <w:t xml:space="preserve"> folder – holds the module to run the quiz</w:t>
+      </w:r>
+    </w:p>
+    <w:p>
+      <w:pPr>
+        <w:ind w:left="1800"/>
+        <w:rPr>
+          <w:lang w:val="en-US"/>
+        </w:rPr>
+      </w:pPr>
+      <w:proofErr w:type="spellStart"/>
       <w:r>
         <w:rPr>
           <w:b/>
           <w:bCs/>
           <w:lang w:val="en-US"/>
         </w:rPr>
-        <w:t>.exe</w:t>
-      </w:r>
-      <w:r>
-        <w:rPr>
-          <w:lang w:val="en-US"/>
-        </w:rPr>
-        <w:t xml:space="preserve"> </w:t>
-      </w:r>
-      <w:r>
-        <w:rPr>
-          <w:lang w:val="en-US"/>
-        </w:rPr>
-        <w:t>– an application to mount the encrypted data</w:t>
-      </w:r>
-      <w:r>
-        <w:rPr>
-          <w:lang w:val="en-US"/>
-        </w:rPr>
-        <w:t xml:space="preserve"> volume</w:t>
-      </w:r>
-      <w:r>
-        <w:rPr>
-          <w:lang w:val="en-US"/>
-        </w:rPr>
-        <w:t xml:space="preserve"> onto your PC</w:t>
+        <w:t>BainesImagingSecurity</w:t>
+      </w:r>
+      <w:proofErr w:type="spellEnd"/>
+      <w:r>
+        <w:rPr>
+          <w:lang w:val="en-US"/>
+        </w:rPr>
+        <w:t xml:space="preserve"> - </w:t>
+      </w:r>
+      <w:r>
+        <w:rPr>
+          <w:lang w:val="en-US"/>
+        </w:rPr>
+        <w:t xml:space="preserve">an encrypted </w:t>
+      </w:r>
+      <w:r>
+        <w:rPr>
+          <w:lang w:val="en-US"/>
+        </w:rPr>
+        <w:t>volume</w:t>
+      </w:r>
+      <w:r>
+        <w:rPr>
+          <w:lang w:val="en-US"/>
+        </w:rPr>
+        <w:t xml:space="preserve"> holding the patient data for this study</w:t>
       </w:r>
     </w:p>
     <w:p>
@@ -267,109 +299,40 @@
           <w:bCs/>
           <w:lang w:val="en-US"/>
         </w:rPr>
-        <w:t>Slicer-4.11.20200930-win-amd64.exe</w:t>
-      </w:r>
-      <w:r>
-        <w:rPr>
-          <w:lang w:val="en-US"/>
-        </w:rPr>
-        <w:t xml:space="preserve"> – application to install the required version of 3D Slicer</w:t>
-      </w:r>
-    </w:p>
-    <w:p>
-      <w:pPr>
-        <w:pStyle w:val="ListParagraph"/>
-        <w:numPr>
-          <w:ilvl w:val="2"/>
-          <w:numId w:val="4"/>
-        </w:numPr>
-        <w:rPr>
-          <w:lang w:val="en-US"/>
-        </w:rPr>
-      </w:pPr>
+        <w:t>VeraCrypt</w:t>
+      </w:r>
       <w:r>
         <w:rPr>
           <w:b/>
           <w:bCs/>
           <w:lang w:val="en-US"/>
         </w:rPr>
-        <w:t>ImageQuizzer</w:t>
-      </w:r>
-      <w:r>
-        <w:rPr>
-          <w:lang w:val="en-US"/>
-        </w:rPr>
-        <w:t xml:space="preserve"> folder – hold</w:t>
-      </w:r>
-      <w:r>
-        <w:rPr>
-          <w:lang w:val="en-US"/>
-        </w:rPr>
-        <w:t>s</w:t>
-      </w:r>
-      <w:r>
-        <w:rPr>
-          <w:lang w:val="en-US"/>
-        </w:rPr>
-        <w:t xml:space="preserve"> the module to run the quiz</w:t>
-      </w:r>
-    </w:p>
-    <w:p>
-      <w:pPr>
-        <w:pStyle w:val="ListParagraph"/>
-        <w:ind w:left="2160"/>
-        <w:rPr>
-          <w:lang w:val="en-US"/>
-        </w:rPr>
-      </w:pPr>
-    </w:p>
-    <w:p>
-      <w:pPr>
-        <w:pStyle w:val="ListParagraph"/>
-        <w:numPr>
-          <w:ilvl w:val="0"/>
-          <w:numId w:val="4"/>
-        </w:numPr>
-        <w:rPr>
-          <w:lang w:val="en-US"/>
-        </w:rPr>
-      </w:pPr>
-      <w:r>
-        <w:rPr>
-          <w:lang w:val="en-US"/>
-        </w:rPr>
-        <w:t xml:space="preserve">Install 3D Slicer </w:t>
-      </w:r>
-    </w:p>
-    <w:p>
-      <w:pPr>
-        <w:pStyle w:val="ListParagraph"/>
-        <w:numPr>
-          <w:ilvl w:val="1"/>
-          <w:numId w:val="4"/>
-        </w:numPr>
-        <w:rPr>
-          <w:lang w:val="en-US"/>
-        </w:rPr>
-      </w:pPr>
-      <w:r>
-        <w:rPr>
-          <w:lang w:val="en-US"/>
-        </w:rPr>
-        <w:t xml:space="preserve">On USB, locate and double click on </w:t>
-      </w:r>
-      <w:r>
-        <w:rPr>
-          <w:lang w:val="en-US"/>
-        </w:rPr>
-        <w:t>Slicer-4.11.20200930-win-amd64</w:t>
-      </w:r>
-      <w:r>
-        <w:rPr>
-          <w:lang w:val="en-US"/>
-        </w:rPr>
         <w:t>.exe</w:t>
       </w:r>
+      <w:r>
+        <w:rPr>
+          <w:lang w:val="en-US"/>
+        </w:rPr>
+        <w:t xml:space="preserve"> </w:t>
+      </w:r>
+      <w:r>
+        <w:rPr>
+          <w:lang w:val="en-US"/>
+        </w:rPr>
+        <w:t>– an application to mount the encrypted data</w:t>
+      </w:r>
+      <w:r>
+        <w:rPr>
+          <w:lang w:val="en-US"/>
+        </w:rPr>
+        <w:t xml:space="preserve"> volume</w:t>
+      </w:r>
+      <w:r>
+        <w:rPr>
+          <w:lang w:val="en-US"/>
+        </w:rPr>
+        <w:t xml:space="preserve"> onto your PC</w:t>
+      </w:r>
     </w:p>
     <w:p>
       <w:pPr>
@@ -382,326 +345,447 @@
           <w:lang w:val="en-US"/>
         </w:rPr>
       </w:pPr>
-      <w:r>
-        <w:rPr>
-          <w:lang w:val="en-US"/>
-        </w:rPr>
-        <w:t>Accept installation defaults</w:t>
-      </w:r>
-    </w:p>
-    <w:p>
-      <w:pPr>
-        <w:pStyle w:val="ListParagraph"/>
-        <w:numPr>
-          <w:ilvl w:val="1"/>
-          <w:numId w:val="4"/>
-        </w:numPr>
-        <w:rPr>
-          <w:lang w:val="en-US"/>
-        </w:rPr>
-      </w:pPr>
-      <w:r>
-        <w:rPr>
-          <w:lang w:val="en-US"/>
-        </w:rPr>
-        <w:t>We are using version 4.11.20200930; revision 29402; built 2020-10-02</w:t>
-      </w:r>
-    </w:p>
-    <w:p>
-      <w:pPr>
-        <w:pStyle w:val="ListParagraph"/>
-        <w:numPr>
-          <w:ilvl w:val="2"/>
-          <w:numId w:val="4"/>
-        </w:numPr>
-        <w:rPr>
-          <w:lang w:val="en-US"/>
-        </w:rPr>
-      </w:pPr>
-      <w:r>
-        <w:rPr>
-          <w:lang w:val="en-US"/>
-        </w:rPr>
-        <w:t>Using any other version of Slicer may have unpredictable behavior for this application</w:t>
-      </w:r>
-    </w:p>
-    <w:p>
-      <w:pPr>
-        <w:pStyle w:val="ListParagraph"/>
-        <w:ind w:left="2160"/>
-        <w:rPr>
-          <w:lang w:val="en-US"/>
-        </w:rPr>
-      </w:pPr>
-    </w:p>
-    <w:p>
-      <w:pPr>
-        <w:pStyle w:val="ListParagraph"/>
-        <w:numPr>
-          <w:ilvl w:val="0"/>
-          <w:numId w:val="4"/>
-        </w:numPr>
-        <w:rPr>
-          <w:lang w:val="en-US"/>
-        </w:rPr>
-      </w:pPr>
-      <w:r>
-        <w:rPr>
-          <w:lang w:val="en-US"/>
-        </w:rPr>
-        <w:t>Install SlicerRT extension</w:t>
-      </w:r>
-    </w:p>
-    <w:p>
-      <w:pPr>
-        <w:pStyle w:val="ListParagraph"/>
-        <w:numPr>
-          <w:ilvl w:val="1"/>
-          <w:numId w:val="4"/>
-        </w:numPr>
-        <w:rPr>
-          <w:lang w:val="en-US"/>
-        </w:rPr>
-      </w:pPr>
-      <w:r>
-        <w:rPr>
-          <w:lang w:val="en-US"/>
-        </w:rPr>
-        <w:t>Open 3D Slicer</w:t>
-      </w:r>
-    </w:p>
-    <w:p>
-      <w:pPr>
-        <w:pStyle w:val="ListParagraph"/>
-        <w:numPr>
-          <w:ilvl w:val="1"/>
-          <w:numId w:val="4"/>
-        </w:numPr>
-        <w:rPr>
-          <w:lang w:val="en-US"/>
-        </w:rPr>
-      </w:pPr>
-      <w:r>
-        <w:rPr>
-          <w:lang w:val="en-US"/>
-        </w:rPr>
-        <w:t>Select View &gt; Extension Manager</w:t>
-      </w:r>
-    </w:p>
-    <w:p>
-      <w:pPr>
-        <w:pStyle w:val="ListParagraph"/>
-        <w:numPr>
-          <w:ilvl w:val="1"/>
-          <w:numId w:val="4"/>
-        </w:numPr>
-        <w:rPr>
-          <w:lang w:val="en-US"/>
-        </w:rPr>
-      </w:pPr>
-      <w:r>
-        <w:rPr>
-          <w:lang w:val="en-US"/>
-        </w:rPr>
-        <w:t>In the Search field (upper right-hand corner) input SlicerRT</w:t>
-      </w:r>
-    </w:p>
-    <w:p>
-      <w:pPr>
-        <w:pStyle w:val="ListParagraph"/>
-        <w:numPr>
-          <w:ilvl w:val="1"/>
-          <w:numId w:val="4"/>
-        </w:numPr>
-        <w:rPr>
-          <w:lang w:val="en-US"/>
-        </w:rPr>
-      </w:pPr>
-      <w:r>
-        <w:rPr>
-          <w:lang w:val="en-US"/>
-        </w:rPr>
-        <w:t>Click Install</w:t>
-      </w:r>
-    </w:p>
-    <w:p>
-      <w:pPr>
-        <w:pStyle w:val="ListParagraph"/>
-        <w:numPr>
-          <w:ilvl w:val="1"/>
-          <w:numId w:val="4"/>
-        </w:numPr>
-        <w:rPr>
-          <w:lang w:val="en-US"/>
-        </w:rPr>
-      </w:pPr>
-      <w:r>
-        <w:rPr>
-          <w:lang w:val="en-US"/>
-        </w:rPr>
-        <w:t>There will be a message to say the extension was installed</w:t>
-      </w:r>
-    </w:p>
-    <w:p>
-      <w:pPr>
-        <w:pStyle w:val="ListParagraph"/>
-        <w:numPr>
-          <w:ilvl w:val="1"/>
-          <w:numId w:val="4"/>
-        </w:numPr>
-        <w:rPr>
-          <w:lang w:val="en-US"/>
-        </w:rPr>
-      </w:pPr>
-      <w:r>
-        <w:rPr>
-          <w:lang w:val="en-US"/>
-        </w:rPr>
-        <w:t>Click on Restart (bottom right-hand corner) and OK</w:t>
-      </w:r>
-    </w:p>
-    <w:p>
-      <w:pPr>
-        <w:pStyle w:val="ListParagraph"/>
-        <w:ind w:left="1440"/>
-        <w:rPr>
-          <w:lang w:val="en-US"/>
-        </w:rPr>
-      </w:pPr>
-    </w:p>
-    <w:p>
-      <w:pPr>
-        <w:pStyle w:val="ListParagraph"/>
-        <w:numPr>
-          <w:ilvl w:val="0"/>
-          <w:numId w:val="4"/>
-        </w:numPr>
-        <w:rPr>
-          <w:lang w:val="en-US"/>
-        </w:rPr>
-      </w:pPr>
-      <w:r>
-        <w:rPr>
-          <w:lang w:val="en-US"/>
-        </w:rPr>
-        <w:t>Connect t</w:t>
-      </w:r>
-      <w:r>
-        <w:rPr>
-          <w:lang w:val="en-US"/>
-        </w:rPr>
-        <w:t>he</w:t>
-      </w:r>
-      <w:r>
-        <w:rPr>
-          <w:lang w:val="en-US"/>
-        </w:rPr>
-        <w:t xml:space="preserve"> Image Quizzer module</w:t>
-      </w:r>
-    </w:p>
-    <w:p>
-      <w:pPr>
-        <w:pStyle w:val="ListParagraph"/>
-        <w:numPr>
-          <w:ilvl w:val="1"/>
-          <w:numId w:val="4"/>
-        </w:numPr>
-        <w:rPr>
-          <w:lang w:val="en-US"/>
-        </w:rPr>
-      </w:pPr>
-      <w:r>
-        <w:rPr>
-          <w:lang w:val="en-US"/>
-        </w:rPr>
-        <w:t>Open 3D Slicer</w:t>
-      </w:r>
-    </w:p>
-    <w:p>
-      <w:pPr>
-        <w:pStyle w:val="ListParagraph"/>
-        <w:numPr>
-          <w:ilvl w:val="1"/>
-          <w:numId w:val="4"/>
-        </w:numPr>
-        <w:rPr>
-          <w:lang w:val="en-US"/>
-        </w:rPr>
-      </w:pPr>
-      <w:r>
-        <w:rPr>
-          <w:lang w:val="en-US"/>
-        </w:rPr>
-        <w:t>Select Edit &gt; Application Settings</w:t>
-      </w:r>
-    </w:p>
-    <w:p>
-      <w:pPr>
-        <w:pStyle w:val="ListParagraph"/>
-        <w:numPr>
-          <w:ilvl w:val="1"/>
-          <w:numId w:val="4"/>
-        </w:numPr>
-        <w:rPr>
-          <w:lang w:val="en-US"/>
-        </w:rPr>
-      </w:pPr>
-      <w:r>
-        <w:rPr>
-          <w:lang w:val="en-US"/>
-        </w:rPr>
-        <w:t>Select Modules in the left-hand panel</w:t>
-      </w:r>
-    </w:p>
-    <w:p>
-      <w:pPr>
-        <w:pStyle w:val="ListParagraph"/>
-        <w:numPr>
-          <w:ilvl w:val="1"/>
-          <w:numId w:val="4"/>
-        </w:numPr>
-        <w:rPr>
-          <w:lang w:val="en-US"/>
-        </w:rPr>
-      </w:pPr>
-      <w:r>
-        <w:rPr>
-          <w:lang w:val="en-US"/>
-        </w:rPr>
-        <w:t>Click Add</w:t>
-      </w:r>
-      <w:r>
-        <w:rPr>
-          <w:lang w:val="en-US"/>
-        </w:rPr>
-        <w:t xml:space="preserve"> to the right of  “Additional module paths:” (may have to click the ‘&gt;&gt;’ button)</w:t>
-      </w:r>
-    </w:p>
-    <w:p>
-      <w:pPr>
-        <w:pStyle w:val="ListParagraph"/>
-        <w:numPr>
-          <w:ilvl w:val="1"/>
-          <w:numId w:val="4"/>
-        </w:numPr>
-        <w:rPr>
-          <w:lang w:val="en-US"/>
-        </w:rPr>
-      </w:pPr>
-      <w:r>
-        <w:rPr>
-          <w:lang w:val="en-US"/>
-        </w:rPr>
-        <w:t xml:space="preserve">Search for folder </w:t>
-      </w:r>
       <w:r>
         <w:rPr>
           <w:b/>
           <w:bCs/>
           <w:lang w:val="en-US"/>
         </w:rPr>
+        <w:t>Slicer-4.11.20200930-win-amd64.exe</w:t>
+      </w:r>
+      <w:r>
+        <w:rPr>
+          <w:lang w:val="en-US"/>
+        </w:rPr>
+        <w:t xml:space="preserve"> – application to install the required version of 3D Slicer</w:t>
+      </w:r>
+    </w:p>
+    <w:p>
+      <w:pPr>
+        <w:pStyle w:val="ListParagraph"/>
+        <w:ind w:left="2160"/>
+        <w:rPr>
+          <w:lang w:val="en-US"/>
+        </w:rPr>
+      </w:pPr>
+    </w:p>
+    <w:p>
+      <w:pPr>
+        <w:pStyle w:val="ListParagraph"/>
+        <w:numPr>
+          <w:ilvl w:val="0"/>
+          <w:numId w:val="4"/>
+        </w:numPr>
+        <w:rPr>
+          <w:lang w:val="en-US"/>
+        </w:rPr>
+      </w:pPr>
+      <w:r>
+        <w:rPr>
+          <w:lang w:val="en-US"/>
+        </w:rPr>
+        <w:t xml:space="preserve">Install 3D Slicer </w:t>
+      </w:r>
+    </w:p>
+    <w:p>
+      <w:pPr>
+        <w:pStyle w:val="ListParagraph"/>
+        <w:numPr>
+          <w:ilvl w:val="1"/>
+          <w:numId w:val="4"/>
+        </w:numPr>
+        <w:rPr>
+          <w:lang w:val="en-US"/>
+        </w:rPr>
+      </w:pPr>
+      <w:r>
+        <w:rPr>
+          <w:lang w:val="en-US"/>
+        </w:rPr>
+        <w:t xml:space="preserve">On USB, locate and double click on </w:t>
+      </w:r>
+      <w:r>
+        <w:rPr>
+          <w:lang w:val="en-US"/>
+        </w:rPr>
+        <w:t>Slicer-4.11.20200930-win-amd64</w:t>
+      </w:r>
+      <w:r>
+        <w:rPr>
+          <w:lang w:val="en-US"/>
+        </w:rPr>
+        <w:t>.exe</w:t>
+      </w:r>
+    </w:p>
+    <w:p>
+      <w:pPr>
+        <w:pStyle w:val="ListParagraph"/>
+        <w:numPr>
+          <w:ilvl w:val="2"/>
+          <w:numId w:val="4"/>
+        </w:numPr>
+        <w:rPr>
+          <w:lang w:val="en-US"/>
+        </w:rPr>
+      </w:pPr>
+      <w:r>
+        <w:rPr>
+          <w:lang w:val="en-US"/>
+        </w:rPr>
+        <w:t>Accept installation defaults</w:t>
+      </w:r>
+    </w:p>
+    <w:p>
+      <w:pPr>
+        <w:pStyle w:val="ListParagraph"/>
+        <w:numPr>
+          <w:ilvl w:val="1"/>
+          <w:numId w:val="4"/>
+        </w:numPr>
+        <w:rPr>
+          <w:lang w:val="en-US"/>
+        </w:rPr>
+      </w:pPr>
+      <w:r>
+        <w:rPr>
+          <w:lang w:val="en-US"/>
+        </w:rPr>
+        <w:t>We are using version 4.11.20200930; revision 29402; built 2020-10-02</w:t>
+      </w:r>
+    </w:p>
+    <w:p>
+      <w:pPr>
+        <w:pStyle w:val="ListParagraph"/>
+        <w:numPr>
+          <w:ilvl w:val="2"/>
+          <w:numId w:val="4"/>
+        </w:numPr>
+        <w:rPr>
+          <w:lang w:val="en-US"/>
+        </w:rPr>
+      </w:pPr>
+      <w:r>
+        <w:rPr>
+          <w:lang w:val="en-US"/>
+        </w:rPr>
+        <w:t>Using any other version of Slicer may have unpredictable behavior for this application</w:t>
+      </w:r>
+    </w:p>
+    <w:p>
+      <w:pPr>
+        <w:pStyle w:val="ListParagraph"/>
+        <w:ind w:left="2160"/>
+        <w:rPr>
+          <w:lang w:val="en-US"/>
+        </w:rPr>
+      </w:pPr>
+    </w:p>
+    <w:p>
+      <w:pPr>
+        <w:pStyle w:val="ListParagraph"/>
+        <w:numPr>
+          <w:ilvl w:val="0"/>
+          <w:numId w:val="4"/>
+        </w:numPr>
+        <w:rPr>
+          <w:lang w:val="en-US"/>
+        </w:rPr>
+      </w:pPr>
+      <w:r>
+        <w:rPr>
+          <w:lang w:val="en-US"/>
+        </w:rPr>
+        <w:t xml:space="preserve">Install </w:t>
+      </w:r>
+      <w:proofErr w:type="spellStart"/>
+      <w:r>
+        <w:rPr>
+          <w:lang w:val="en-US"/>
+        </w:rPr>
+        <w:t>SlicerRT</w:t>
+      </w:r>
+      <w:proofErr w:type="spellEnd"/>
+      <w:r>
+        <w:rPr>
+          <w:lang w:val="en-US"/>
+        </w:rPr>
+        <w:t xml:space="preserve"> extension</w:t>
+      </w:r>
+      <w:r>
+        <w:rPr>
+          <w:lang w:val="en-US"/>
+        </w:rPr>
+        <w:t xml:space="preserve">, </w:t>
+      </w:r>
+      <w:proofErr w:type="spellStart"/>
+      <w:r>
+        <w:rPr>
+          <w:lang w:val="en-US"/>
+        </w:rPr>
+        <w:t>mpReview</w:t>
+      </w:r>
+      <w:proofErr w:type="spellEnd"/>
+    </w:p>
+    <w:p>
+      <w:pPr>
+        <w:pStyle w:val="ListParagraph"/>
+        <w:numPr>
+          <w:ilvl w:val="1"/>
+          <w:numId w:val="4"/>
+        </w:numPr>
+        <w:rPr>
+          <w:lang w:val="en-US"/>
+        </w:rPr>
+      </w:pPr>
+      <w:r>
+        <w:rPr>
+          <w:lang w:val="en-US"/>
+        </w:rPr>
+        <w:t>Open 3D Slicer</w:t>
+      </w:r>
+    </w:p>
+    <w:p>
+      <w:pPr>
+        <w:pStyle w:val="ListParagraph"/>
+        <w:numPr>
+          <w:ilvl w:val="1"/>
+          <w:numId w:val="4"/>
+        </w:numPr>
+        <w:rPr>
+          <w:lang w:val="en-US"/>
+        </w:rPr>
+      </w:pPr>
+      <w:r>
+        <w:rPr>
+          <w:lang w:val="en-US"/>
+        </w:rPr>
+        <w:t>Select View &gt; Extension Manager</w:t>
+      </w:r>
+    </w:p>
+    <w:p>
+      <w:pPr>
+        <w:pStyle w:val="ListParagraph"/>
+        <w:numPr>
+          <w:ilvl w:val="1"/>
+          <w:numId w:val="4"/>
+        </w:numPr>
+        <w:rPr>
+          <w:lang w:val="en-US"/>
+        </w:rPr>
+      </w:pPr>
+      <w:r>
+        <w:rPr>
+          <w:lang w:val="en-US"/>
+        </w:rPr>
+        <w:t xml:space="preserve">In the Search field (upper right-hand corner) input </w:t>
+      </w:r>
+      <w:proofErr w:type="spellStart"/>
+      <w:r>
+        <w:rPr>
+          <w:lang w:val="en-US"/>
+        </w:rPr>
+        <w:t>SlicerRT</w:t>
+      </w:r>
+      <w:proofErr w:type="spellEnd"/>
+    </w:p>
+    <w:p>
+      <w:pPr>
+        <w:pStyle w:val="ListParagraph"/>
+        <w:numPr>
+          <w:ilvl w:val="1"/>
+          <w:numId w:val="4"/>
+        </w:numPr>
+        <w:rPr>
+          <w:lang w:val="en-US"/>
+        </w:rPr>
+      </w:pPr>
+      <w:r>
+        <w:rPr>
+          <w:lang w:val="en-US"/>
+        </w:rPr>
+        <w:t>Click Install</w:t>
+      </w:r>
+    </w:p>
+    <w:p>
+      <w:pPr>
+        <w:pStyle w:val="ListParagraph"/>
+        <w:numPr>
+          <w:ilvl w:val="1"/>
+          <w:numId w:val="4"/>
+        </w:numPr>
+        <w:rPr>
+          <w:lang w:val="en-US"/>
+        </w:rPr>
+      </w:pPr>
+      <w:r>
+        <w:rPr>
+          <w:lang w:val="en-US"/>
+        </w:rPr>
+        <w:t>There will be a message to say the extension was installed</w:t>
+      </w:r>
+    </w:p>
+    <w:p>
+      <w:pPr>
+        <w:pStyle w:val="ListParagraph"/>
+        <w:numPr>
+          <w:ilvl w:val="1"/>
+          <w:numId w:val="4"/>
+        </w:numPr>
+        <w:rPr>
+          <w:lang w:val="en-US"/>
+        </w:rPr>
+      </w:pPr>
+      <w:r>
+        <w:rPr>
+          <w:lang w:val="en-US"/>
+        </w:rPr>
+        <w:t>Click on Restart (bottom right-hand corner) and OK</w:t>
+      </w:r>
+    </w:p>
+    <w:p>
+      <w:pPr>
+        <w:pStyle w:val="ListParagraph"/>
+        <w:ind w:left="1440"/>
+        <w:rPr>
+          <w:lang w:val="en-US"/>
+        </w:rPr>
+      </w:pPr>
+    </w:p>
+    <w:p>
+      <w:pPr>
+        <w:pStyle w:val="ListParagraph"/>
+        <w:numPr>
+          <w:ilvl w:val="0"/>
+          <w:numId w:val="4"/>
+        </w:numPr>
+        <w:rPr>
+          <w:lang w:val="en-US"/>
+        </w:rPr>
+      </w:pPr>
+      <w:r>
+        <w:rPr>
+          <w:lang w:val="en-US"/>
+        </w:rPr>
+        <w:t>Connect t</w:t>
+      </w:r>
+      <w:r>
+        <w:rPr>
+          <w:lang w:val="en-US"/>
+        </w:rPr>
+        <w:t>he</w:t>
+      </w:r>
+      <w:r>
+        <w:rPr>
+          <w:lang w:val="en-US"/>
+        </w:rPr>
+        <w:t xml:space="preserve"> Image Quizzer module</w:t>
+      </w:r>
+    </w:p>
+    <w:p>
+      <w:pPr>
+        <w:pStyle w:val="ListParagraph"/>
+        <w:numPr>
+          <w:ilvl w:val="1"/>
+          <w:numId w:val="4"/>
+        </w:numPr>
+        <w:rPr>
+          <w:lang w:val="en-US"/>
+        </w:rPr>
+      </w:pPr>
+      <w:r>
+        <w:rPr>
+          <w:lang w:val="en-US"/>
+        </w:rPr>
+        <w:t>Open 3D Slicer</w:t>
+      </w:r>
+    </w:p>
+    <w:p>
+      <w:pPr>
+        <w:pStyle w:val="ListParagraph"/>
+        <w:numPr>
+          <w:ilvl w:val="1"/>
+          <w:numId w:val="4"/>
+        </w:numPr>
+        <w:rPr>
+          <w:lang w:val="en-US"/>
+        </w:rPr>
+      </w:pPr>
+      <w:r>
+        <w:rPr>
+          <w:lang w:val="en-US"/>
+        </w:rPr>
+        <w:t>Select Edit &gt; Application Settings</w:t>
+      </w:r>
+    </w:p>
+    <w:p>
+      <w:pPr>
+        <w:pStyle w:val="ListParagraph"/>
+        <w:numPr>
+          <w:ilvl w:val="1"/>
+          <w:numId w:val="4"/>
+        </w:numPr>
+        <w:rPr>
+          <w:lang w:val="en-US"/>
+        </w:rPr>
+      </w:pPr>
+      <w:r>
+        <w:rPr>
+          <w:lang w:val="en-US"/>
+        </w:rPr>
+        <w:t>Select Modules in the left-hand panel</w:t>
+      </w:r>
+    </w:p>
+    <w:p>
+      <w:pPr>
+        <w:pStyle w:val="ListParagraph"/>
+        <w:numPr>
+          <w:ilvl w:val="1"/>
+          <w:numId w:val="4"/>
+        </w:numPr>
+        <w:rPr>
+          <w:lang w:val="en-US"/>
+        </w:rPr>
+      </w:pPr>
+      <w:r>
+        <w:rPr>
+          <w:lang w:val="en-US"/>
+        </w:rPr>
+        <w:t>Click Add</w:t>
+      </w:r>
+      <w:r>
+        <w:rPr>
+          <w:lang w:val="en-US"/>
+        </w:rPr>
+        <w:t xml:space="preserve"> to the right of  “Additional module paths:” (may have to click the ‘&gt;&gt;’ button)</w:t>
+      </w:r>
+    </w:p>
+    <w:p>
+      <w:pPr>
+        <w:pStyle w:val="ListParagraph"/>
+        <w:numPr>
+          <w:ilvl w:val="1"/>
+          <w:numId w:val="4"/>
+        </w:numPr>
+        <w:rPr>
+          <w:lang w:val="en-US"/>
+        </w:rPr>
+      </w:pPr>
+      <w:r>
+        <w:rPr>
+          <w:lang w:val="en-US"/>
+        </w:rPr>
+        <w:t xml:space="preserve">Search for folder </w:t>
+      </w:r>
+      <w:proofErr w:type="spellStart"/>
+      <w:r>
+        <w:rPr>
+          <w:b/>
+          <w:bCs/>
+          <w:lang w:val="en-US"/>
+        </w:rPr>
         <w:t>ImageQuizzer</w:t>
       </w:r>
+      <w:proofErr w:type="spellEnd"/>
       <w:r>
         <w:rPr>
           <w:lang w:val="en-US"/>
@@ -731,6 +815,178 @@
         <w:rPr>
           <w:lang w:val="en-US"/>
         </w:rPr>
+        <w:lastRenderedPageBreak/>
+        <w:t>Update the startup batch file</w:t>
+      </w:r>
+    </w:p>
+    <w:p>
+      <w:pPr>
+        <w:pStyle w:val="ListParagraph"/>
+        <w:numPr>
+          <w:ilvl w:val="1"/>
+          <w:numId w:val="4"/>
+        </w:numPr>
+        <w:rPr>
+          <w:lang w:val="en-US"/>
+        </w:rPr>
+      </w:pPr>
+      <w:r>
+        <w:rPr>
+          <w:lang w:val="en-US"/>
+        </w:rPr>
+        <w:t xml:space="preserve">In Notepad edit the file ImageQuizzerStartup.bat located in </w:t>
+      </w:r>
+      <w:proofErr w:type="spellStart"/>
+      <w:r>
+        <w:rPr>
+          <w:lang w:val="en-US"/>
+        </w:rPr>
+        <w:t>ImageQuizzerProject</w:t>
+      </w:r>
+      <w:proofErr w:type="spellEnd"/>
+      <w:r>
+        <w:rPr>
+          <w:lang w:val="en-US"/>
+        </w:rPr>
+        <w:t xml:space="preserve"> folder</w:t>
+      </w:r>
+    </w:p>
+    <w:p>
+      <w:pPr>
+        <w:pStyle w:val="ListParagraph"/>
+        <w:numPr>
+          <w:ilvl w:val="2"/>
+          <w:numId w:val="4"/>
+        </w:numPr>
+        <w:rPr>
+          <w:lang w:val="en-US"/>
+        </w:rPr>
+      </w:pPr>
+      <w:r>
+        <w:rPr>
+          <w:lang w:val="en-US"/>
+        </w:rPr>
+        <w:t>Update the directory that points to the current installation of Slicer.exe</w:t>
+      </w:r>
+      <w:r>
+        <w:rPr>
+          <w:lang w:val="en-US"/>
+        </w:rPr>
+        <w:t xml:space="preserve"> (You</w:t>
+      </w:r>
+      <w:r>
+        <w:rPr>
+          <w:lang w:val="en-US"/>
+        </w:rPr>
+        <w:t xml:space="preserve"> may </w:t>
+      </w:r>
+      <w:r>
+        <w:rPr>
+          <w:lang w:val="en-US"/>
+        </w:rPr>
+        <w:t xml:space="preserve">find this </w:t>
+      </w:r>
+      <w:r>
+        <w:rPr>
+          <w:lang w:val="en-US"/>
+        </w:rPr>
+        <w:t xml:space="preserve">in the following </w:t>
+      </w:r>
+      <w:proofErr w:type="spellStart"/>
+      <w:r>
+        <w:rPr>
+          <w:lang w:val="en-US"/>
+        </w:rPr>
+        <w:t>dir</w:t>
+      </w:r>
+      <w:proofErr w:type="spellEnd"/>
+      <w:r>
+        <w:rPr>
+          <w:lang w:val="en-US"/>
+        </w:rPr>
+        <w:t xml:space="preserve"> for a standard installation</w:t>
+      </w:r>
+      <w:r>
+        <w:rPr>
+          <w:lang w:val="en-US"/>
+        </w:rPr>
+        <w:t>)</w:t>
+      </w:r>
+    </w:p>
+    <w:p>
+      <w:pPr>
+        <w:pStyle w:val="ListParagraph"/>
+        <w:numPr>
+          <w:ilvl w:val="2"/>
+          <w:numId w:val="4"/>
+        </w:numPr>
+        <w:rPr>
+          <w:lang w:val="en-US"/>
+        </w:rPr>
+      </w:pPr>
+      <w:r>
+        <w:rPr>
+          <w:lang w:val="en-US"/>
+        </w:rPr>
+        <w:t>C:\Users\</w:t>
+      </w:r>
+      <w:r>
+        <w:rPr>
+          <w:i/>
+          <w:iCs/>
+          <w:lang w:val="en-US"/>
+        </w:rPr>
+        <w:t>username</w:t>
+      </w:r>
+      <w:r>
+        <w:rPr>
+          <w:lang w:val="en-US"/>
+        </w:rPr>
+        <w:t>\AppData\Local\NA-MIC\Slicer 4.11.20200930</w:t>
+      </w:r>
+      <w:r>
+        <w:rPr>
+          <w:lang w:val="en-US"/>
+        </w:rPr>
+        <w:t>\Slicer.exe</w:t>
+      </w:r>
+    </w:p>
+    <w:p>
+      <w:pPr>
+        <w:rPr>
+          <w:lang w:val="en-US"/>
+        </w:rPr>
+      </w:pPr>
+    </w:p>
+    <w:p>
+      <w:pPr>
+        <w:rPr>
+          <w:lang w:val="en-US"/>
+        </w:rPr>
+      </w:pPr>
+    </w:p>
+    <w:p>
+      <w:pPr>
+        <w:rPr>
+          <w:lang w:val="en-US"/>
+        </w:rPr>
+      </w:pPr>
+    </w:p>
+    <w:p>
+      <w:pPr>
+        <w:pStyle w:val="ListParagraph"/>
+        <w:numPr>
+          <w:ilvl w:val="0"/>
+          <w:numId w:val="4"/>
+        </w:numPr>
+        <w:rPr>
+          <w:lang w:val="en-US"/>
+        </w:rPr>
+      </w:pPr>
+      <w:r>
+        <w:rPr>
+          <w:lang w:val="en-US"/>
+        </w:rPr>
         <w:t>To be added:</w:t>
       </w:r>
     </w:p>
@@ -745,11 +1001,19 @@
           <w:lang w:val="en-US"/>
         </w:rPr>
       </w:pPr>
-      <w:r>
-        <w:rPr>
-          <w:lang w:val="en-US"/>
-        </w:rPr>
-        <w:t>Veracrypt may need admin privileges to run (UAC)</w:t>
+      <w:proofErr w:type="spellStart"/>
+      <w:r>
+        <w:rPr>
+          <w:lang w:val="en-US"/>
+        </w:rPr>
+        <w:t>Veracrypt</w:t>
+      </w:r>
+      <w:proofErr w:type="spellEnd"/>
+      <w:r>
+        <w:rPr>
+          <w:lang w:val="en-US"/>
+        </w:rPr>
+        <w:t xml:space="preserve"> may need admin privileges to run (UAC)</w:t>
       </w:r>
     </w:p>
     <w:p>
@@ -767,13 +1031,41 @@
         <w:rPr>
           <w:lang w:val="en-US"/>
         </w:rPr>
-        <w:t>Install pandas? (&gt;cmd (admin); &gt;python -m pip install pandas )</w:t>
-      </w:r>
-      <w:r>
-        <w:rPr>
-          <w:lang w:val="en-US"/>
-        </w:rPr>
-        <w:t xml:space="preserve"> – for convert RTStruct UIDs to original volume</w:t>
+        <w:t>Install pandas? (&gt;</w:t>
+      </w:r>
+      <w:proofErr w:type="spellStart"/>
+      <w:r>
+        <w:rPr>
+          <w:lang w:val="en-US"/>
+        </w:rPr>
+        <w:t>cmd</w:t>
+      </w:r>
+      <w:proofErr w:type="spellEnd"/>
+      <w:r>
+        <w:rPr>
+          <w:lang w:val="en-US"/>
+        </w:rPr>
+        <w:t xml:space="preserve"> (admin); &gt;python -m pip install pandas )</w:t>
+      </w:r>
+      <w:r>
+        <w:rPr>
+          <w:lang w:val="en-US"/>
+        </w:rPr>
+        <w:t xml:space="preserve"> – for convert </w:t>
+      </w:r>
+      <w:proofErr w:type="spellStart"/>
+      <w:r>
+        <w:rPr>
+          <w:lang w:val="en-US"/>
+        </w:rPr>
+        <w:t>RTStruct</w:t>
+      </w:r>
+      <w:proofErr w:type="spellEnd"/>
+      <w:r>
+        <w:rPr>
+          <w:lang w:val="en-US"/>
+        </w:rPr>
+        <w:t xml:space="preserve"> UIDs to original volume</w:t>
       </w:r>
     </w:p>
     <w:sectPr>
@@ -1035,7 +1327,7 @@
         <w:rFonts w:ascii="Wingdings" w:hAnsi="Wingdings" w:hint="default"/>
       </w:rPr>
     </w:lvl>
-    <w:lvl w:ilvl="3" w:tplc="04090001" w:tentative="1">
+    <w:lvl w:ilvl="3" w:tplc="04090001">
       <w:start w:val="1"/>
       <w:numFmt w:val="bullet"/>
       <w:lvlText w:val=""/>

</xml_diff>

<commit_message>
Export and remap RTStruct to original volume
Added check that Pandas package was installed, otherwise remap of RTStruct to original dicom series will fail.
Cleaned up code with more error messages.
</commit_message>
<xml_diff>
--- a/Image Quizzer Installation.docx
+++ b/Image Quizzer Installation.docx
@@ -223,26 +223,34 @@
           <w:lang w:val="en-US"/>
         </w:rPr>
       </w:pPr>
-      <w:proofErr w:type="spellStart"/>
       <w:r>
         <w:rPr>
           <w:b/>
           <w:bCs/>
           <w:lang w:val="en-US"/>
         </w:rPr>
-        <w:t>ImageQuizzer</w:t>
-      </w:r>
-      <w:proofErr w:type="spellEnd"/>
-      <w:r>
-        <w:rPr>
-          <w:lang w:val="en-US"/>
-        </w:rPr>
-        <w:t xml:space="preserve"> folder – holds the module to run the quiz</w:t>
-      </w:r>
-    </w:p>
-    <w:p>
-      <w:pPr>
-        <w:ind w:left="1800"/>
+        <w:t>(ImageQuizzerShutdown</w:t>
+      </w:r>
+      <w:r>
+        <w:rPr>
+          <w:lang w:val="en-US"/>
+        </w:rPr>
+        <w:t>.</w:t>
+      </w:r>
+      <w:r>
+        <w:rPr>
+          <w:lang w:val="en-US"/>
+        </w:rPr>
+        <w:t>bat – updated when running the quiz; may not exist on install)</w:t>
+      </w:r>
+    </w:p>
+    <w:p>
+      <w:pPr>
+        <w:pStyle w:val="ListParagraph"/>
+        <w:numPr>
+          <w:ilvl w:val="3"/>
+          <w:numId w:val="4"/>
+        </w:numPr>
         <w:rPr>
           <w:lang w:val="en-US"/>
         </w:rPr>
@@ -254,168 +262,109 @@
           <w:bCs/>
           <w:lang w:val="en-US"/>
         </w:rPr>
-        <w:t>BainesImagingSecurity</w:t>
+        <w:t>ImageQuizzer</w:t>
       </w:r>
       <w:proofErr w:type="spellEnd"/>
       <w:r>
         <w:rPr>
           <w:lang w:val="en-US"/>
         </w:rPr>
-        <w:t xml:space="preserve"> - </w:t>
-      </w:r>
-      <w:r>
-        <w:rPr>
-          <w:lang w:val="en-US"/>
-        </w:rPr>
-        <w:t xml:space="preserve">an encrypted </w:t>
-      </w:r>
-      <w:r>
-        <w:rPr>
-          <w:lang w:val="en-US"/>
-        </w:rPr>
-        <w:t>volume</w:t>
-      </w:r>
-      <w:r>
-        <w:rPr>
-          <w:lang w:val="en-US"/>
-        </w:rPr>
-        <w:t xml:space="preserve"> holding the patient data for this study</w:t>
-      </w:r>
-    </w:p>
-    <w:p>
-      <w:pPr>
-        <w:pStyle w:val="ListParagraph"/>
-        <w:numPr>
-          <w:ilvl w:val="2"/>
-          <w:numId w:val="4"/>
-        </w:numPr>
-        <w:rPr>
-          <w:lang w:val="en-US"/>
-        </w:rPr>
-      </w:pPr>
+        <w:t xml:space="preserve"> folder – holds the module to run the quiz</w:t>
+      </w:r>
+    </w:p>
+    <w:p>
+      <w:pPr>
+        <w:ind w:left="1800"/>
+        <w:rPr>
+          <w:lang w:val="en-US"/>
+        </w:rPr>
+      </w:pPr>
+      <w:proofErr w:type="spellStart"/>
       <w:r>
         <w:rPr>
           <w:b/>
           <w:bCs/>
           <w:lang w:val="en-US"/>
         </w:rPr>
-        <w:t>VeraCrypt</w:t>
-      </w:r>
+        <w:t>BainesImagingSecurity</w:t>
+      </w:r>
+      <w:proofErr w:type="spellEnd"/>
+      <w:r>
+        <w:rPr>
+          <w:lang w:val="en-US"/>
+        </w:rPr>
+        <w:t xml:space="preserve"> - </w:t>
+      </w:r>
+      <w:r>
+        <w:rPr>
+          <w:lang w:val="en-US"/>
+        </w:rPr>
+        <w:t xml:space="preserve">an encrypted </w:t>
+      </w:r>
+      <w:r>
+        <w:rPr>
+          <w:lang w:val="en-US"/>
+        </w:rPr>
+        <w:t>volume</w:t>
+      </w:r>
+      <w:r>
+        <w:rPr>
+          <w:lang w:val="en-US"/>
+        </w:rPr>
+        <w:t xml:space="preserve"> holding the patient data for this study</w:t>
+      </w:r>
+    </w:p>
+    <w:p>
+      <w:pPr>
+        <w:pStyle w:val="ListParagraph"/>
+        <w:numPr>
+          <w:ilvl w:val="2"/>
+          <w:numId w:val="4"/>
+        </w:numPr>
+        <w:rPr>
+          <w:lang w:val="en-US"/>
+        </w:rPr>
+      </w:pPr>
       <w:r>
         <w:rPr>
           <w:b/>
           <w:bCs/>
           <w:lang w:val="en-US"/>
         </w:rPr>
-        <w:t>.exe</w:t>
-      </w:r>
-      <w:r>
-        <w:rPr>
-          <w:lang w:val="en-US"/>
-        </w:rPr>
-        <w:t xml:space="preserve"> </w:t>
-      </w:r>
-      <w:r>
-        <w:rPr>
-          <w:lang w:val="en-US"/>
-        </w:rPr>
-        <w:t>– an application to mount the encrypted data</w:t>
-      </w:r>
-      <w:r>
-        <w:rPr>
-          <w:lang w:val="en-US"/>
-        </w:rPr>
-        <w:t xml:space="preserve"> volume</w:t>
-      </w:r>
-      <w:r>
-        <w:rPr>
-          <w:lang w:val="en-US"/>
-        </w:rPr>
-        <w:t xml:space="preserve"> onto your PC</w:t>
-      </w:r>
-    </w:p>
-    <w:p>
-      <w:pPr>
-        <w:pStyle w:val="ListParagraph"/>
-        <w:numPr>
-          <w:ilvl w:val="2"/>
-          <w:numId w:val="4"/>
-        </w:numPr>
-        <w:rPr>
-          <w:lang w:val="en-US"/>
-        </w:rPr>
-      </w:pPr>
+        <w:t>VeraCrypt</w:t>
+      </w:r>
       <w:r>
         <w:rPr>
           <w:b/>
           <w:bCs/>
           <w:lang w:val="en-US"/>
         </w:rPr>
-        <w:t>Slicer-4.11.20200930-win-amd64.exe</w:t>
-      </w:r>
-      <w:r>
-        <w:rPr>
-          <w:lang w:val="en-US"/>
-        </w:rPr>
-        <w:t xml:space="preserve"> – application to install the required version of 3D Slicer</w:t>
-      </w:r>
-    </w:p>
-    <w:p>
-      <w:pPr>
-        <w:pStyle w:val="ListParagraph"/>
-        <w:ind w:left="2160"/>
-        <w:rPr>
-          <w:lang w:val="en-US"/>
-        </w:rPr>
-      </w:pPr>
-    </w:p>
-    <w:p>
-      <w:pPr>
-        <w:pStyle w:val="ListParagraph"/>
-        <w:numPr>
-          <w:ilvl w:val="0"/>
-          <w:numId w:val="4"/>
-        </w:numPr>
-        <w:rPr>
-          <w:lang w:val="en-US"/>
-        </w:rPr>
-      </w:pPr>
-      <w:r>
-        <w:rPr>
-          <w:lang w:val="en-US"/>
-        </w:rPr>
-        <w:t xml:space="preserve">Install 3D Slicer </w:t>
-      </w:r>
-    </w:p>
-    <w:p>
-      <w:pPr>
-        <w:pStyle w:val="ListParagraph"/>
-        <w:numPr>
-          <w:ilvl w:val="1"/>
-          <w:numId w:val="4"/>
-        </w:numPr>
-        <w:rPr>
-          <w:lang w:val="en-US"/>
-        </w:rPr>
-      </w:pPr>
-      <w:r>
-        <w:rPr>
-          <w:lang w:val="en-US"/>
-        </w:rPr>
-        <w:t xml:space="preserve">On USB, locate and double click on </w:t>
-      </w:r>
-      <w:r>
-        <w:rPr>
-          <w:lang w:val="en-US"/>
-        </w:rPr>
-        <w:t>Slicer-4.11.20200930-win-amd64</w:t>
-      </w:r>
-      <w:r>
-        <w:rPr>
-          <w:lang w:val="en-US"/>
-        </w:rPr>
         <w:t>.exe</w:t>
       </w:r>
+      <w:r>
+        <w:rPr>
+          <w:lang w:val="en-US"/>
+        </w:rPr>
+        <w:t xml:space="preserve"> </w:t>
+      </w:r>
+      <w:r>
+        <w:rPr>
+          <w:lang w:val="en-US"/>
+        </w:rPr>
+        <w:t>– an application to mount the encrypted data</w:t>
+      </w:r>
+      <w:r>
+        <w:rPr>
+          <w:lang w:val="en-US"/>
+        </w:rPr>
+        <w:t xml:space="preserve"> volume</w:t>
+      </w:r>
+      <w:r>
+        <w:rPr>
+          <w:lang w:val="en-US"/>
+        </w:rPr>
+        <w:t xml:space="preserve"> onto your PC</w:t>
+      </w:r>
     </w:p>
     <w:p>
       <w:pPr>
@@ -428,361 +377,457 @@
           <w:lang w:val="en-US"/>
         </w:rPr>
       </w:pPr>
-      <w:r>
-        <w:rPr>
-          <w:lang w:val="en-US"/>
-        </w:rPr>
-        <w:t>Accept installation defaults</w:t>
-      </w:r>
-    </w:p>
-    <w:p>
-      <w:pPr>
-        <w:pStyle w:val="ListParagraph"/>
-        <w:numPr>
-          <w:ilvl w:val="1"/>
-          <w:numId w:val="4"/>
-        </w:numPr>
-        <w:rPr>
-          <w:lang w:val="en-US"/>
-        </w:rPr>
-      </w:pPr>
-      <w:r>
-        <w:rPr>
-          <w:lang w:val="en-US"/>
-        </w:rPr>
-        <w:t>We are using version 4.11.20200930; revision 29402; built 2020-10-02</w:t>
-      </w:r>
-    </w:p>
-    <w:p>
-      <w:pPr>
-        <w:pStyle w:val="ListParagraph"/>
-        <w:numPr>
-          <w:ilvl w:val="2"/>
-          <w:numId w:val="4"/>
-        </w:numPr>
-        <w:rPr>
-          <w:lang w:val="en-US"/>
-        </w:rPr>
-      </w:pPr>
-      <w:r>
-        <w:rPr>
-          <w:lang w:val="en-US"/>
-        </w:rPr>
-        <w:t>Using any other version of Slicer may have unpredictable behavior for this application</w:t>
-      </w:r>
-    </w:p>
-    <w:p>
-      <w:pPr>
-        <w:pStyle w:val="ListParagraph"/>
-        <w:ind w:left="2160"/>
-        <w:rPr>
-          <w:lang w:val="en-US"/>
-        </w:rPr>
-      </w:pPr>
-    </w:p>
-    <w:p>
-      <w:pPr>
-        <w:pStyle w:val="ListParagraph"/>
-        <w:numPr>
-          <w:ilvl w:val="0"/>
-          <w:numId w:val="4"/>
-        </w:numPr>
-        <w:rPr>
-          <w:lang w:val="en-US"/>
-        </w:rPr>
-      </w:pPr>
-      <w:r>
-        <w:rPr>
-          <w:lang w:val="en-US"/>
-        </w:rPr>
-        <w:t xml:space="preserve">Install </w:t>
-      </w:r>
-      <w:proofErr w:type="spellStart"/>
-      <w:r>
-        <w:rPr>
-          <w:lang w:val="en-US"/>
-        </w:rPr>
-        <w:t>SlicerRT</w:t>
-      </w:r>
-      <w:proofErr w:type="spellEnd"/>
-      <w:r>
-        <w:rPr>
-          <w:lang w:val="en-US"/>
-        </w:rPr>
-        <w:t xml:space="preserve"> extension</w:t>
-      </w:r>
-      <w:r>
-        <w:rPr>
-          <w:lang w:val="en-US"/>
-        </w:rPr>
-        <w:t xml:space="preserve">, </w:t>
-      </w:r>
-      <w:proofErr w:type="spellStart"/>
-      <w:r>
-        <w:rPr>
-          <w:lang w:val="en-US"/>
-        </w:rPr>
-        <w:t>mpReview</w:t>
-      </w:r>
-      <w:proofErr w:type="spellEnd"/>
-    </w:p>
-    <w:p>
-      <w:pPr>
-        <w:pStyle w:val="ListParagraph"/>
-        <w:numPr>
-          <w:ilvl w:val="1"/>
-          <w:numId w:val="4"/>
-        </w:numPr>
-        <w:rPr>
-          <w:lang w:val="en-US"/>
-        </w:rPr>
-      </w:pPr>
-      <w:r>
-        <w:rPr>
-          <w:lang w:val="en-US"/>
-        </w:rPr>
-        <w:t>Open 3D Slicer</w:t>
-      </w:r>
-    </w:p>
-    <w:p>
-      <w:pPr>
-        <w:pStyle w:val="ListParagraph"/>
-        <w:numPr>
-          <w:ilvl w:val="1"/>
-          <w:numId w:val="4"/>
-        </w:numPr>
-        <w:rPr>
-          <w:lang w:val="en-US"/>
-        </w:rPr>
-      </w:pPr>
-      <w:r>
-        <w:rPr>
-          <w:lang w:val="en-US"/>
-        </w:rPr>
-        <w:t>Select View &gt; Extension Manager</w:t>
-      </w:r>
-    </w:p>
-    <w:p>
-      <w:pPr>
-        <w:pStyle w:val="ListParagraph"/>
-        <w:numPr>
-          <w:ilvl w:val="1"/>
-          <w:numId w:val="4"/>
-        </w:numPr>
-        <w:rPr>
-          <w:lang w:val="en-US"/>
-        </w:rPr>
-      </w:pPr>
-      <w:r>
-        <w:rPr>
-          <w:lang w:val="en-US"/>
-        </w:rPr>
-        <w:t xml:space="preserve">In the Search field (upper right-hand corner) input </w:t>
-      </w:r>
-      <w:proofErr w:type="spellStart"/>
-      <w:r>
-        <w:rPr>
-          <w:lang w:val="en-US"/>
-        </w:rPr>
-        <w:t>SlicerRT</w:t>
-      </w:r>
-      <w:proofErr w:type="spellEnd"/>
-    </w:p>
-    <w:p>
-      <w:pPr>
-        <w:pStyle w:val="ListParagraph"/>
-        <w:numPr>
-          <w:ilvl w:val="1"/>
-          <w:numId w:val="4"/>
-        </w:numPr>
-        <w:rPr>
-          <w:lang w:val="en-US"/>
-        </w:rPr>
-      </w:pPr>
-      <w:r>
-        <w:rPr>
-          <w:lang w:val="en-US"/>
-        </w:rPr>
-        <w:t>Click Install</w:t>
-      </w:r>
-    </w:p>
-    <w:p>
-      <w:pPr>
-        <w:pStyle w:val="ListParagraph"/>
-        <w:numPr>
-          <w:ilvl w:val="1"/>
-          <w:numId w:val="4"/>
-        </w:numPr>
-        <w:rPr>
-          <w:lang w:val="en-US"/>
-        </w:rPr>
-      </w:pPr>
-      <w:r>
-        <w:rPr>
-          <w:lang w:val="en-US"/>
-        </w:rPr>
-        <w:t>There will be a message to say the extension was installed</w:t>
-      </w:r>
-    </w:p>
-    <w:p>
-      <w:pPr>
-        <w:pStyle w:val="ListParagraph"/>
-        <w:numPr>
-          <w:ilvl w:val="1"/>
-          <w:numId w:val="4"/>
-        </w:numPr>
-        <w:rPr>
-          <w:lang w:val="en-US"/>
-        </w:rPr>
-      </w:pPr>
-      <w:r>
-        <w:rPr>
-          <w:lang w:val="en-US"/>
-        </w:rPr>
-        <w:t>Click on Restart (bottom right-hand corner) and OK</w:t>
-      </w:r>
-    </w:p>
-    <w:p>
-      <w:pPr>
-        <w:pStyle w:val="ListParagraph"/>
-        <w:ind w:left="1440"/>
-        <w:rPr>
-          <w:lang w:val="en-US"/>
-        </w:rPr>
-      </w:pPr>
-    </w:p>
-    <w:p>
-      <w:pPr>
-        <w:pStyle w:val="ListParagraph"/>
-        <w:numPr>
-          <w:ilvl w:val="0"/>
-          <w:numId w:val="4"/>
-        </w:numPr>
-        <w:rPr>
-          <w:lang w:val="en-US"/>
-        </w:rPr>
-      </w:pPr>
-      <w:r>
-        <w:rPr>
-          <w:lang w:val="en-US"/>
-        </w:rPr>
-        <w:t>Connect t</w:t>
-      </w:r>
-      <w:r>
-        <w:rPr>
-          <w:lang w:val="en-US"/>
-        </w:rPr>
-        <w:t>he</w:t>
-      </w:r>
-      <w:r>
-        <w:rPr>
-          <w:lang w:val="en-US"/>
-        </w:rPr>
-        <w:t xml:space="preserve"> Image Quizzer module</w:t>
-      </w:r>
-    </w:p>
-    <w:p>
-      <w:pPr>
-        <w:pStyle w:val="ListParagraph"/>
-        <w:numPr>
-          <w:ilvl w:val="1"/>
-          <w:numId w:val="4"/>
-        </w:numPr>
-        <w:rPr>
-          <w:lang w:val="en-US"/>
-        </w:rPr>
-      </w:pPr>
-      <w:r>
-        <w:rPr>
-          <w:lang w:val="en-US"/>
-        </w:rPr>
-        <w:t>Open 3D Slicer</w:t>
-      </w:r>
-    </w:p>
-    <w:p>
-      <w:pPr>
-        <w:pStyle w:val="ListParagraph"/>
-        <w:numPr>
-          <w:ilvl w:val="1"/>
-          <w:numId w:val="4"/>
-        </w:numPr>
-        <w:rPr>
-          <w:lang w:val="en-US"/>
-        </w:rPr>
-      </w:pPr>
-      <w:r>
-        <w:rPr>
-          <w:lang w:val="en-US"/>
-        </w:rPr>
-        <w:t>Select Edit &gt; Application Settings</w:t>
-      </w:r>
-    </w:p>
-    <w:p>
-      <w:pPr>
-        <w:pStyle w:val="ListParagraph"/>
-        <w:numPr>
-          <w:ilvl w:val="1"/>
-          <w:numId w:val="4"/>
-        </w:numPr>
-        <w:rPr>
-          <w:lang w:val="en-US"/>
-        </w:rPr>
-      </w:pPr>
-      <w:r>
-        <w:rPr>
-          <w:lang w:val="en-US"/>
-        </w:rPr>
-        <w:t>Select Modules in the left-hand panel</w:t>
-      </w:r>
-    </w:p>
-    <w:p>
-      <w:pPr>
-        <w:pStyle w:val="ListParagraph"/>
-        <w:numPr>
-          <w:ilvl w:val="1"/>
-          <w:numId w:val="4"/>
-        </w:numPr>
-        <w:rPr>
-          <w:lang w:val="en-US"/>
-        </w:rPr>
-      </w:pPr>
-      <w:r>
-        <w:rPr>
-          <w:lang w:val="en-US"/>
-        </w:rPr>
-        <w:t>Click Add</w:t>
-      </w:r>
-      <w:r>
-        <w:rPr>
-          <w:lang w:val="en-US"/>
-        </w:rPr>
-        <w:t xml:space="preserve"> to the right of  “Additional module paths:” (may have to click the ‘&gt;&gt;’ button)</w:t>
-      </w:r>
-    </w:p>
-    <w:p>
-      <w:pPr>
-        <w:pStyle w:val="ListParagraph"/>
-        <w:numPr>
-          <w:ilvl w:val="1"/>
-          <w:numId w:val="4"/>
-        </w:numPr>
-        <w:rPr>
-          <w:lang w:val="en-US"/>
-        </w:rPr>
-      </w:pPr>
-      <w:r>
-        <w:rPr>
-          <w:lang w:val="en-US"/>
-        </w:rPr>
-        <w:t xml:space="preserve">Search for folder </w:t>
-      </w:r>
-      <w:proofErr w:type="spellStart"/>
       <w:r>
         <w:rPr>
           <w:b/>
           <w:bCs/>
           <w:lang w:val="en-US"/>
         </w:rPr>
+        <w:t>Slicer-4.11.20200930-win-amd64.exe</w:t>
+      </w:r>
+      <w:r>
+        <w:rPr>
+          <w:lang w:val="en-US"/>
+        </w:rPr>
+        <w:t xml:space="preserve"> – application to install the required version of 3D Slicer</w:t>
+      </w:r>
+    </w:p>
+    <w:p>
+      <w:pPr>
+        <w:pStyle w:val="ListParagraph"/>
+        <w:ind w:left="2160"/>
+        <w:rPr>
+          <w:lang w:val="en-US"/>
+        </w:rPr>
+      </w:pPr>
+    </w:p>
+    <w:p>
+      <w:pPr>
+        <w:pStyle w:val="ListParagraph"/>
+        <w:numPr>
+          <w:ilvl w:val="0"/>
+          <w:numId w:val="4"/>
+        </w:numPr>
+        <w:rPr>
+          <w:lang w:val="en-US"/>
+        </w:rPr>
+      </w:pPr>
+      <w:r>
+        <w:rPr>
+          <w:lang w:val="en-US"/>
+        </w:rPr>
+        <w:t xml:space="preserve">Install 3D Slicer </w:t>
+      </w:r>
+    </w:p>
+    <w:p>
+      <w:pPr>
+        <w:pStyle w:val="ListParagraph"/>
+        <w:numPr>
+          <w:ilvl w:val="1"/>
+          <w:numId w:val="4"/>
+        </w:numPr>
+        <w:rPr>
+          <w:lang w:val="en-US"/>
+        </w:rPr>
+      </w:pPr>
+      <w:r>
+        <w:rPr>
+          <w:lang w:val="en-US"/>
+        </w:rPr>
+        <w:t xml:space="preserve">On USB, locate and double click on </w:t>
+      </w:r>
+      <w:r>
+        <w:rPr>
+          <w:lang w:val="en-US"/>
+        </w:rPr>
+        <w:t>Slicer-4.11.20200930-win-amd64</w:t>
+      </w:r>
+      <w:r>
+        <w:rPr>
+          <w:lang w:val="en-US"/>
+        </w:rPr>
+        <w:t>.exe</w:t>
+      </w:r>
+    </w:p>
+    <w:p>
+      <w:pPr>
+        <w:pStyle w:val="ListParagraph"/>
+        <w:numPr>
+          <w:ilvl w:val="2"/>
+          <w:numId w:val="4"/>
+        </w:numPr>
+        <w:rPr>
+          <w:lang w:val="en-US"/>
+        </w:rPr>
+      </w:pPr>
+      <w:r>
+        <w:rPr>
+          <w:lang w:val="en-US"/>
+        </w:rPr>
+        <w:t>Accept installation defaults</w:t>
+      </w:r>
+    </w:p>
+    <w:p>
+      <w:pPr>
+        <w:pStyle w:val="ListParagraph"/>
+        <w:numPr>
+          <w:ilvl w:val="1"/>
+          <w:numId w:val="4"/>
+        </w:numPr>
+        <w:rPr>
+          <w:lang w:val="en-US"/>
+        </w:rPr>
+      </w:pPr>
+      <w:r>
+        <w:rPr>
+          <w:lang w:val="en-US"/>
+        </w:rPr>
+        <w:t>We are using version 4.11.20200930; revision 29402; built 2020-10-02</w:t>
+      </w:r>
+    </w:p>
+    <w:p>
+      <w:pPr>
+        <w:pStyle w:val="ListParagraph"/>
+        <w:numPr>
+          <w:ilvl w:val="2"/>
+          <w:numId w:val="4"/>
+        </w:numPr>
+        <w:rPr>
+          <w:lang w:val="en-US"/>
+        </w:rPr>
+      </w:pPr>
+      <w:r>
+        <w:rPr>
+          <w:lang w:val="en-US"/>
+        </w:rPr>
+        <w:t>Using any other version of Slicer may have unpredictable behavior for this application</w:t>
+      </w:r>
+    </w:p>
+    <w:p>
+      <w:pPr>
+        <w:pStyle w:val="ListParagraph"/>
+        <w:ind w:left="2160"/>
+        <w:rPr>
+          <w:lang w:val="en-US"/>
+        </w:rPr>
+      </w:pPr>
+    </w:p>
+    <w:p>
+      <w:pPr>
+        <w:pStyle w:val="ListParagraph"/>
+        <w:numPr>
+          <w:ilvl w:val="0"/>
+          <w:numId w:val="4"/>
+        </w:numPr>
+        <w:rPr>
+          <w:lang w:val="en-US"/>
+        </w:rPr>
+      </w:pPr>
+      <w:r>
+        <w:rPr>
+          <w:lang w:val="en-US"/>
+        </w:rPr>
+        <w:t xml:space="preserve">Install </w:t>
+      </w:r>
+      <w:proofErr w:type="spellStart"/>
+      <w:r>
+        <w:rPr>
+          <w:lang w:val="en-US"/>
+        </w:rPr>
+        <w:t>SlicerRT</w:t>
+      </w:r>
+      <w:proofErr w:type="spellEnd"/>
+      <w:r>
+        <w:rPr>
+          <w:lang w:val="en-US"/>
+        </w:rPr>
+        <w:t xml:space="preserve"> extension</w:t>
+      </w:r>
+      <w:r>
+        <w:rPr>
+          <w:lang w:val="en-US"/>
+        </w:rPr>
+        <w:t xml:space="preserve">, </w:t>
+      </w:r>
+      <w:proofErr w:type="spellStart"/>
+      <w:r>
+        <w:rPr>
+          <w:lang w:val="en-US"/>
+        </w:rPr>
+        <w:t>mpReview</w:t>
+      </w:r>
+      <w:proofErr w:type="spellEnd"/>
+    </w:p>
+    <w:p>
+      <w:pPr>
+        <w:pStyle w:val="ListParagraph"/>
+        <w:numPr>
+          <w:ilvl w:val="1"/>
+          <w:numId w:val="4"/>
+        </w:numPr>
+        <w:rPr>
+          <w:lang w:val="en-US"/>
+        </w:rPr>
+      </w:pPr>
+      <w:r>
+        <w:rPr>
+          <w:lang w:val="en-US"/>
+        </w:rPr>
+        <w:t>Open 3D Slicer</w:t>
+      </w:r>
+    </w:p>
+    <w:p>
+      <w:pPr>
+        <w:pStyle w:val="ListParagraph"/>
+        <w:numPr>
+          <w:ilvl w:val="1"/>
+          <w:numId w:val="4"/>
+        </w:numPr>
+        <w:rPr>
+          <w:lang w:val="en-US"/>
+        </w:rPr>
+      </w:pPr>
+      <w:r>
+        <w:rPr>
+          <w:lang w:val="en-US"/>
+        </w:rPr>
+        <w:t>Select View &gt; Extension Manager</w:t>
+      </w:r>
+    </w:p>
+    <w:p>
+      <w:pPr>
+        <w:pStyle w:val="ListParagraph"/>
+        <w:numPr>
+          <w:ilvl w:val="1"/>
+          <w:numId w:val="4"/>
+        </w:numPr>
+        <w:rPr>
+          <w:lang w:val="en-US"/>
+        </w:rPr>
+      </w:pPr>
+      <w:r>
+        <w:rPr>
+          <w:lang w:val="en-US"/>
+        </w:rPr>
+        <w:t xml:space="preserve">In the Search field (upper right-hand corner) input </w:t>
+      </w:r>
+      <w:proofErr w:type="spellStart"/>
+      <w:r>
+        <w:rPr>
+          <w:lang w:val="en-US"/>
+        </w:rPr>
+        <w:t>SlicerRT</w:t>
+      </w:r>
+      <w:proofErr w:type="spellEnd"/>
+    </w:p>
+    <w:p>
+      <w:pPr>
+        <w:pStyle w:val="ListParagraph"/>
+        <w:numPr>
+          <w:ilvl w:val="1"/>
+          <w:numId w:val="4"/>
+        </w:numPr>
+        <w:rPr>
+          <w:lang w:val="en-US"/>
+        </w:rPr>
+      </w:pPr>
+      <w:r>
+        <w:rPr>
+          <w:lang w:val="en-US"/>
+        </w:rPr>
+        <w:t>Click Install</w:t>
+      </w:r>
+    </w:p>
+    <w:p>
+      <w:pPr>
+        <w:pStyle w:val="ListParagraph"/>
+        <w:numPr>
+          <w:ilvl w:val="1"/>
+          <w:numId w:val="4"/>
+        </w:numPr>
+        <w:rPr>
+          <w:lang w:val="en-US"/>
+        </w:rPr>
+      </w:pPr>
+      <w:r>
+        <w:rPr>
+          <w:lang w:val="en-US"/>
+        </w:rPr>
+        <w:t>There will be a message to say the extension was installed</w:t>
+      </w:r>
+    </w:p>
+    <w:p>
+      <w:pPr>
+        <w:pStyle w:val="ListParagraph"/>
+        <w:numPr>
+          <w:ilvl w:val="1"/>
+          <w:numId w:val="4"/>
+        </w:numPr>
+        <w:rPr>
+          <w:lang w:val="en-US"/>
+        </w:rPr>
+      </w:pPr>
+      <w:r>
+        <w:rPr>
+          <w:lang w:val="en-US"/>
+        </w:rPr>
+        <w:t>Click on Restart (bottom right-hand corner) and OK</w:t>
+      </w:r>
+    </w:p>
+    <w:p>
+      <w:pPr>
+        <w:pStyle w:val="ListParagraph"/>
+        <w:ind w:left="1440"/>
+        <w:rPr>
+          <w:lang w:val="en-US"/>
+        </w:rPr>
+      </w:pPr>
+    </w:p>
+    <w:p>
+      <w:pPr>
+        <w:pStyle w:val="ListParagraph"/>
+        <w:numPr>
+          <w:ilvl w:val="0"/>
+          <w:numId w:val="4"/>
+        </w:numPr>
+        <w:rPr>
+          <w:lang w:val="en-US"/>
+        </w:rPr>
+      </w:pPr>
+      <w:r>
+        <w:rPr>
+          <w:lang w:val="en-US"/>
+        </w:rPr>
+        <w:t>Connect t</w:t>
+      </w:r>
+      <w:r>
+        <w:rPr>
+          <w:lang w:val="en-US"/>
+        </w:rPr>
+        <w:t>he</w:t>
+      </w:r>
+      <w:r>
+        <w:rPr>
+          <w:lang w:val="en-US"/>
+        </w:rPr>
+        <w:t xml:space="preserve"> Image Quizzer module</w:t>
+      </w:r>
+    </w:p>
+    <w:p>
+      <w:pPr>
+        <w:pStyle w:val="ListParagraph"/>
+        <w:numPr>
+          <w:ilvl w:val="1"/>
+          <w:numId w:val="4"/>
+        </w:numPr>
+        <w:rPr>
+          <w:lang w:val="en-US"/>
+        </w:rPr>
+      </w:pPr>
+      <w:r>
+        <w:rPr>
+          <w:lang w:val="en-US"/>
+        </w:rPr>
+        <w:t>Open 3D Slicer</w:t>
+      </w:r>
+    </w:p>
+    <w:p>
+      <w:pPr>
+        <w:pStyle w:val="ListParagraph"/>
+        <w:numPr>
+          <w:ilvl w:val="1"/>
+          <w:numId w:val="4"/>
+        </w:numPr>
+        <w:rPr>
+          <w:lang w:val="en-US"/>
+        </w:rPr>
+      </w:pPr>
+      <w:r>
+        <w:rPr>
+          <w:lang w:val="en-US"/>
+        </w:rPr>
+        <w:t>Select Edit &gt; Application Settings</w:t>
+      </w:r>
+    </w:p>
+    <w:p>
+      <w:pPr>
+        <w:pStyle w:val="ListParagraph"/>
+        <w:numPr>
+          <w:ilvl w:val="1"/>
+          <w:numId w:val="4"/>
+        </w:numPr>
+        <w:rPr>
+          <w:lang w:val="en-US"/>
+        </w:rPr>
+      </w:pPr>
+      <w:r>
+        <w:rPr>
+          <w:lang w:val="en-US"/>
+        </w:rPr>
+        <w:t>Select Modules in the left-hand panel</w:t>
+      </w:r>
+    </w:p>
+    <w:p>
+      <w:pPr>
+        <w:pStyle w:val="ListParagraph"/>
+        <w:numPr>
+          <w:ilvl w:val="1"/>
+          <w:numId w:val="4"/>
+        </w:numPr>
+        <w:rPr>
+          <w:lang w:val="en-US"/>
+        </w:rPr>
+      </w:pPr>
+      <w:r>
+        <w:rPr>
+          <w:lang w:val="en-US"/>
+        </w:rPr>
+        <w:t>Click Add</w:t>
+      </w:r>
+      <w:r>
+        <w:rPr>
+          <w:lang w:val="en-US"/>
+        </w:rPr>
+        <w:t xml:space="preserve"> </w:t>
+      </w:r>
+      <w:r>
+        <w:rPr>
+          <w:lang w:val="en-US"/>
+        </w:rPr>
+        <w:t xml:space="preserve">in the panel </w:t>
+      </w:r>
+      <w:r>
+        <w:rPr>
+          <w:lang w:val="en-US"/>
+        </w:rPr>
+        <w:t>to the right of  “Additional module paths:” (may have to click the ‘&gt;&gt;’ button)</w:t>
+      </w:r>
+    </w:p>
+    <w:p>
+      <w:pPr>
+        <w:pStyle w:val="ListParagraph"/>
+        <w:numPr>
+          <w:ilvl w:val="1"/>
+          <w:numId w:val="4"/>
+        </w:numPr>
+        <w:rPr>
+          <w:lang w:val="en-US"/>
+        </w:rPr>
+      </w:pPr>
+      <w:r>
+        <w:rPr>
+          <w:lang w:val="en-US"/>
+        </w:rPr>
+        <w:lastRenderedPageBreak/>
+        <w:t xml:space="preserve">Search for folder </w:t>
+      </w:r>
+      <w:proofErr w:type="spellStart"/>
+      <w:r>
+        <w:rPr>
+          <w:b/>
+          <w:bCs/>
+          <w:lang w:val="en-US"/>
+        </w:rPr>
         <w:t>ImageQuizzer</w:t>
       </w:r>
       <w:proofErr w:type="spellEnd"/>
@@ -815,7 +860,6 @@
         <w:rPr>
           <w:lang w:val="en-US"/>
         </w:rPr>
-        <w:lastRenderedPageBreak/>
         <w:t>Update the startup batch file</w:t>
       </w:r>
     </w:p>
@@ -1066,6 +1110,174 @@
           <w:lang w:val="en-US"/>
         </w:rPr>
         <w:t xml:space="preserve"> UIDs to original volume</w:t>
+      </w:r>
+    </w:p>
+    <w:p>
+      <w:pPr>
+        <w:pStyle w:val="ListParagraph"/>
+        <w:numPr>
+          <w:ilvl w:val="2"/>
+          <w:numId w:val="4"/>
+        </w:numPr>
+        <w:rPr>
+          <w:lang w:val="en-US"/>
+        </w:rPr>
+      </w:pPr>
+      <w:r>
+        <w:rPr>
+          <w:lang w:val="en-US"/>
+        </w:rPr>
+        <w:t>Instructions to do this through Slicer interactor to make sure it is added to the right environment</w:t>
+      </w:r>
+    </w:p>
+    <w:p>
+      <w:pPr>
+        <w:pStyle w:val="ListParagraph"/>
+        <w:numPr>
+          <w:ilvl w:val="1"/>
+          <w:numId w:val="4"/>
+        </w:numPr>
+        <w:rPr>
+          <w:lang w:val="en-US"/>
+        </w:rPr>
+      </w:pPr>
+      <w:r>
+        <w:rPr>
+          <w:lang w:val="en-US"/>
+        </w:rPr>
+        <w:t xml:space="preserve">Rules about exporting label maps as </w:t>
+      </w:r>
+      <w:proofErr w:type="spellStart"/>
+      <w:r>
+        <w:rPr>
+          <w:lang w:val="en-US"/>
+        </w:rPr>
+        <w:t>RTStruct</w:t>
+      </w:r>
+      <w:proofErr w:type="spellEnd"/>
+      <w:r>
+        <w:rPr>
+          <w:lang w:val="en-US"/>
+        </w:rPr>
+        <w:t xml:space="preserve"> </w:t>
+      </w:r>
+      <w:proofErr w:type="spellStart"/>
+      <w:r>
+        <w:rPr>
+          <w:lang w:val="en-US"/>
+        </w:rPr>
+        <w:t>Dicom</w:t>
+      </w:r>
+      <w:proofErr w:type="spellEnd"/>
+      <w:r>
+        <w:rPr>
+          <w:lang w:val="en-US"/>
+        </w:rPr>
+        <w:t xml:space="preserve"> file</w:t>
+      </w:r>
+    </w:p>
+    <w:p>
+      <w:pPr>
+        <w:pStyle w:val="ListParagraph"/>
+        <w:numPr>
+          <w:ilvl w:val="2"/>
+          <w:numId w:val="4"/>
+        </w:numPr>
+        <w:rPr>
+          <w:lang w:val="en-US"/>
+        </w:rPr>
+      </w:pPr>
+      <w:r>
+        <w:rPr>
+          <w:lang w:val="en-US"/>
+        </w:rPr>
+        <w:t xml:space="preserve">If remapping the exported </w:t>
+      </w:r>
+      <w:proofErr w:type="spellStart"/>
+      <w:r>
+        <w:rPr>
+          <w:lang w:val="en-US"/>
+        </w:rPr>
+        <w:t>RTStruct</w:t>
+      </w:r>
+      <w:proofErr w:type="spellEnd"/>
+      <w:r>
+        <w:rPr>
+          <w:lang w:val="en-US"/>
+        </w:rPr>
+        <w:t xml:space="preserve"> to the original image volume, the directory defined that holds the original series must contain only that series. There needs to be a one-to-one mapping of Slicer’s exported </w:t>
+      </w:r>
+      <w:proofErr w:type="spellStart"/>
+      <w:r>
+        <w:rPr>
+          <w:lang w:val="en-US"/>
+        </w:rPr>
+        <w:t>dicom</w:t>
+      </w:r>
+      <w:proofErr w:type="spellEnd"/>
+      <w:r>
+        <w:rPr>
+          <w:lang w:val="en-US"/>
+        </w:rPr>
+        <w:t xml:space="preserve"> series to the original </w:t>
+      </w:r>
+      <w:proofErr w:type="spellStart"/>
+      <w:r>
+        <w:rPr>
+          <w:lang w:val="en-US"/>
+        </w:rPr>
+        <w:t>dicom</w:t>
+      </w:r>
+      <w:proofErr w:type="spellEnd"/>
+      <w:r>
+        <w:rPr>
+          <w:lang w:val="en-US"/>
+        </w:rPr>
+        <w:t xml:space="preserve"> series</w:t>
+      </w:r>
+    </w:p>
+    <w:p>
+      <w:pPr>
+        <w:pStyle w:val="ListParagraph"/>
+        <w:numPr>
+          <w:ilvl w:val="1"/>
+          <w:numId w:val="4"/>
+        </w:numPr>
+        <w:rPr>
+          <w:lang w:val="en-US"/>
+        </w:rPr>
+      </w:pPr>
+      <w:r>
+        <w:rPr>
+          <w:lang w:val="en-US"/>
+        </w:rPr>
+        <w:t xml:space="preserve">How to run preprocessor to convert DICOM to </w:t>
+      </w:r>
+      <w:proofErr w:type="spellStart"/>
+      <w:r>
+        <w:rPr>
+          <w:lang w:val="en-US"/>
+        </w:rPr>
+        <w:t>nrrd</w:t>
+      </w:r>
+      <w:proofErr w:type="spellEnd"/>
+    </w:p>
+    <w:p>
+      <w:pPr>
+        <w:pStyle w:val="ListParagraph"/>
+        <w:numPr>
+          <w:ilvl w:val="1"/>
+          <w:numId w:val="4"/>
+        </w:numPr>
+        <w:rPr>
+          <w:lang w:val="en-US"/>
+        </w:rPr>
+      </w:pPr>
+      <w:r>
+        <w:rPr>
+          <w:lang w:val="en-US"/>
+        </w:rPr>
+        <w:t>How to run from startup batch file</w:t>
       </w:r>
     </w:p>
     <w:sectPr>

</xml_diff>

<commit_message>
Export DICOM for VolumeSequence added
Update to error messaging if mapRTStructToVolume function fails.
(I don't know if MapRTStructToVolume has been tested for a volume sequence. This will be tested when this function is setup as a post-processing step)
</commit_message>
<xml_diff>
--- a/Image Quizzer Installation.docx
+++ b/Image Quizzer Installation.docx
@@ -115,19 +115,11 @@
           <w:lang w:val="en-US"/>
         </w:rPr>
       </w:pPr>
-      <w:proofErr w:type="spellStart"/>
-      <w:r>
-        <w:rPr>
-          <w:lang w:val="en-US"/>
-        </w:rPr>
-        <w:t>ImageQuizzerProject</w:t>
-      </w:r>
-      <w:proofErr w:type="spellEnd"/>
-      <w:r>
-        <w:rPr>
-          <w:lang w:val="en-US"/>
-        </w:rPr>
-        <w:t xml:space="preserve"> folder which contains:</w:t>
+      <w:r>
+        <w:rPr>
+          <w:lang w:val="en-US"/>
+        </w:rPr>
+        <w:t>ImageQuizzerProject folder which contains:</w:t>
       </w:r>
     </w:p>
     <w:p>
@@ -255,7 +247,6 @@
           <w:lang w:val="en-US"/>
         </w:rPr>
       </w:pPr>
-      <w:proofErr w:type="spellStart"/>
       <w:r>
         <w:rPr>
           <w:b/>
@@ -264,7 +255,6 @@
         </w:rPr>
         <w:t>ImageQuizzer</w:t>
       </w:r>
-      <w:proofErr w:type="spellEnd"/>
       <w:r>
         <w:rPr>
           <w:lang w:val="en-US"/>
@@ -279,7 +269,6 @@
           <w:lang w:val="en-US"/>
         </w:rPr>
       </w:pPr>
-      <w:proofErr w:type="spellStart"/>
       <w:r>
         <w:rPr>
           <w:b/>
@@ -288,7 +277,6 @@
         </w:rPr>
         <w:t>BainesImagingSecurity</w:t>
       </w:r>
-      <w:proofErr w:type="spellEnd"/>
       <w:r>
         <w:rPr>
           <w:lang w:val="en-US"/>
@@ -527,36 +515,14 @@
         <w:rPr>
           <w:lang w:val="en-US"/>
         </w:rPr>
-        <w:t xml:space="preserve">Install </w:t>
-      </w:r>
-      <w:proofErr w:type="spellStart"/>
-      <w:r>
-        <w:rPr>
-          <w:lang w:val="en-US"/>
-        </w:rPr>
-        <w:t>SlicerRT</w:t>
-      </w:r>
-      <w:proofErr w:type="spellEnd"/>
-      <w:r>
-        <w:rPr>
-          <w:lang w:val="en-US"/>
-        </w:rPr>
-        <w:t xml:space="preserve"> extension</w:t>
-      </w:r>
-      <w:r>
-        <w:rPr>
-          <w:lang w:val="en-US"/>
-        </w:rPr>
-        <w:t xml:space="preserve">, </w:t>
-      </w:r>
-      <w:proofErr w:type="spellStart"/>
-      <w:r>
-        <w:rPr>
-          <w:lang w:val="en-US"/>
-        </w:rPr>
-        <w:t>mpReview</w:t>
-      </w:r>
-      <w:proofErr w:type="spellEnd"/>
+        <w:t>Install SlicerRT extension</w:t>
+      </w:r>
+      <w:r>
+        <w:rPr>
+          <w:lang w:val="en-US"/>
+        </w:rPr>
+        <w:t>, mpReview</w:t>
+      </w:r>
     </w:p>
     <w:p>
       <w:pPr>
@@ -573,6 +539,51 @@
         <w:rPr>
           <w:lang w:val="en-US"/>
         </w:rPr>
+        <w:t>SlicerRT – required for loading contour (label map) files</w:t>
+      </w:r>
+    </w:p>
+    <w:p>
+      <w:pPr>
+        <w:pStyle w:val="ListParagraph"/>
+        <w:numPr>
+          <w:ilvl w:val="1"/>
+          <w:numId w:val="4"/>
+        </w:numPr>
+        <w:rPr>
+          <w:lang w:val="en-US"/>
+        </w:rPr>
+      </w:pPr>
+      <w:r>
+        <w:rPr>
+          <w:lang w:val="en-US"/>
+        </w:rPr>
+        <w:t>mpReview – required for preprocessing of dicom series to nrrd format</w:t>
+      </w:r>
+    </w:p>
+    <w:p>
+      <w:pPr>
+        <w:pStyle w:val="ListParagraph"/>
+        <w:ind w:left="1440"/>
+        <w:rPr>
+          <w:lang w:val="en-US"/>
+        </w:rPr>
+      </w:pPr>
+    </w:p>
+    <w:p>
+      <w:pPr>
+        <w:pStyle w:val="ListParagraph"/>
+        <w:numPr>
+          <w:ilvl w:val="1"/>
+          <w:numId w:val="4"/>
+        </w:numPr>
+        <w:rPr>
+          <w:lang w:val="en-US"/>
+        </w:rPr>
+      </w:pPr>
+      <w:r>
+        <w:rPr>
+          <w:lang w:val="en-US"/>
+        </w:rPr>
         <w:t>Open 3D Slicer</w:t>
       </w:r>
     </w:p>
@@ -598,6 +609,78 @@
       <w:pPr>
         <w:pStyle w:val="ListParagraph"/>
         <w:numPr>
+          <w:ilvl w:val="2"/>
+          <w:numId w:val="4"/>
+        </w:numPr>
+        <w:rPr>
+          <w:lang w:val="en-US"/>
+        </w:rPr>
+      </w:pPr>
+      <w:r>
+        <w:rPr>
+          <w:lang w:val="en-US"/>
+        </w:rPr>
+        <w:t>In the Search field (upper right-hand corner) input SlicerRT</w:t>
+      </w:r>
+    </w:p>
+    <w:p>
+      <w:pPr>
+        <w:pStyle w:val="ListParagraph"/>
+        <w:numPr>
+          <w:ilvl w:val="2"/>
+          <w:numId w:val="4"/>
+        </w:numPr>
+        <w:rPr>
+          <w:lang w:val="en-US"/>
+        </w:rPr>
+      </w:pPr>
+      <w:r>
+        <w:rPr>
+          <w:lang w:val="en-US"/>
+        </w:rPr>
+        <w:t>Click Install</w:t>
+      </w:r>
+    </w:p>
+    <w:p>
+      <w:pPr>
+        <w:pStyle w:val="ListParagraph"/>
+        <w:numPr>
+          <w:ilvl w:val="2"/>
+          <w:numId w:val="4"/>
+        </w:numPr>
+        <w:rPr>
+          <w:lang w:val="en-US"/>
+        </w:rPr>
+      </w:pPr>
+      <w:r>
+        <w:rPr>
+          <w:lang w:val="en-US"/>
+        </w:rPr>
+        <w:t>There will be a message to say the extension was installed</w:t>
+      </w:r>
+    </w:p>
+    <w:p>
+      <w:pPr>
+        <w:pStyle w:val="ListParagraph"/>
+        <w:numPr>
+          <w:ilvl w:val="2"/>
+          <w:numId w:val="4"/>
+        </w:numPr>
+        <w:rPr>
+          <w:lang w:val="en-US"/>
+        </w:rPr>
+      </w:pPr>
+      <w:r>
+        <w:rPr>
+          <w:lang w:val="en-US"/>
+        </w:rPr>
+        <w:t>Click on Restart (bottom right-hand corner) and OK</w:t>
+      </w:r>
+    </w:p>
+    <w:p>
+      <w:pPr>
+        <w:pStyle w:val="ListParagraph"/>
+        <w:numPr>
           <w:ilvl w:val="1"/>
           <w:numId w:val="4"/>
         </w:numPr>
@@ -609,16 +692,47 @@
         <w:rPr>
           <w:lang w:val="en-US"/>
         </w:rPr>
-        <w:t xml:space="preserve">In the Search field (upper right-hand corner) input </w:t>
-      </w:r>
-      <w:proofErr w:type="spellStart"/>
-      <w:r>
-        <w:rPr>
-          <w:lang w:val="en-US"/>
-        </w:rPr>
-        <w:t>SlicerRT</w:t>
-      </w:r>
-      <w:proofErr w:type="spellEnd"/>
+        <w:t>Repeat for mpReview</w:t>
+      </w:r>
+    </w:p>
+    <w:p>
+      <w:pPr>
+        <w:pStyle w:val="ListParagraph"/>
+        <w:ind w:left="1440"/>
+        <w:rPr>
+          <w:lang w:val="en-US"/>
+        </w:rPr>
+      </w:pPr>
+    </w:p>
+    <w:p>
+      <w:pPr>
+        <w:pStyle w:val="ListParagraph"/>
+        <w:numPr>
+          <w:ilvl w:val="0"/>
+          <w:numId w:val="4"/>
+        </w:numPr>
+        <w:rPr>
+          <w:lang w:val="en-US"/>
+        </w:rPr>
+      </w:pPr>
+      <w:r>
+        <w:rPr>
+          <w:lang w:val="en-US"/>
+        </w:rPr>
+        <w:t>Connect t</w:t>
+      </w:r>
+      <w:r>
+        <w:rPr>
+          <w:lang w:val="en-US"/>
+        </w:rPr>
+        <w:t>he</w:t>
+      </w:r>
+      <w:r>
+        <w:rPr>
+          <w:lang w:val="en-US"/>
+        </w:rPr>
+        <w:t xml:space="preserve"> Image Quizzer module</w:t>
+      </w:r>
     </w:p>
     <w:p>
       <w:pPr>
@@ -635,7 +749,7 @@
         <w:rPr>
           <w:lang w:val="en-US"/>
         </w:rPr>
-        <w:t>Click Install</w:t>
+        <w:t>Open 3D Slicer</w:t>
       </w:r>
     </w:p>
     <w:p>
@@ -653,7 +767,8 @@
         <w:rPr>
           <w:lang w:val="en-US"/>
         </w:rPr>
-        <w:t>There will be a message to say the extension was installed</w:t>
+        <w:lastRenderedPageBreak/>
+        <w:t>Select Edit &gt; Application Settings</w:t>
       </w:r>
     </w:p>
     <w:p>
@@ -671,46 +786,7 @@
         <w:rPr>
           <w:lang w:val="en-US"/>
         </w:rPr>
-        <w:t>Click on Restart (bottom right-hand corner) and OK</w:t>
-      </w:r>
-    </w:p>
-    <w:p>
-      <w:pPr>
-        <w:pStyle w:val="ListParagraph"/>
-        <w:ind w:left="1440"/>
-        <w:rPr>
-          <w:lang w:val="en-US"/>
-        </w:rPr>
-      </w:pPr>
-    </w:p>
-    <w:p>
-      <w:pPr>
-        <w:pStyle w:val="ListParagraph"/>
-        <w:numPr>
-          <w:ilvl w:val="0"/>
-          <w:numId w:val="4"/>
-        </w:numPr>
-        <w:rPr>
-          <w:lang w:val="en-US"/>
-        </w:rPr>
-      </w:pPr>
-      <w:r>
-        <w:rPr>
-          <w:lang w:val="en-US"/>
-        </w:rPr>
-        <w:t>Connect t</w:t>
-      </w:r>
-      <w:r>
-        <w:rPr>
-          <w:lang w:val="en-US"/>
-        </w:rPr>
-        <w:t>he</w:t>
-      </w:r>
-      <w:r>
-        <w:rPr>
-          <w:lang w:val="en-US"/>
-        </w:rPr>
-        <w:t xml:space="preserve"> Image Quizzer module</w:t>
+        <w:t>Select Modules in the left-hand panel</w:t>
       </w:r>
     </w:p>
     <w:p>
@@ -728,7 +804,25 @@
         <w:rPr>
           <w:lang w:val="en-US"/>
         </w:rPr>
-        <w:t>Open 3D Slicer</w:t>
+        <w:t>Click Add</w:t>
+      </w:r>
+      <w:r>
+        <w:rPr>
+          <w:lang w:val="en-US"/>
+        </w:rPr>
+        <w:t xml:space="preserve"> </w:t>
+      </w:r>
+      <w:r>
+        <w:rPr>
+          <w:lang w:val="en-US"/>
+        </w:rPr>
+        <w:t xml:space="preserve">in the panel </w:t>
+      </w:r>
+      <w:r>
+        <w:rPr>
+          <w:lang w:val="en-US"/>
+        </w:rPr>
+        <w:t>to the right of  “Additional module paths:” (may have to click the ‘&gt;&gt;’ button)</w:t>
       </w:r>
     </w:p>
     <w:p>
@@ -746,82 +840,8 @@
         <w:rPr>
           <w:lang w:val="en-US"/>
         </w:rPr>
-        <w:t>Select Edit &gt; Application Settings</w:t>
-      </w:r>
-    </w:p>
-    <w:p>
-      <w:pPr>
-        <w:pStyle w:val="ListParagraph"/>
-        <w:numPr>
-          <w:ilvl w:val="1"/>
-          <w:numId w:val="4"/>
-        </w:numPr>
-        <w:rPr>
-          <w:lang w:val="en-US"/>
-        </w:rPr>
-      </w:pPr>
-      <w:r>
-        <w:rPr>
-          <w:lang w:val="en-US"/>
-        </w:rPr>
-        <w:t>Select Modules in the left-hand panel</w:t>
-      </w:r>
-    </w:p>
-    <w:p>
-      <w:pPr>
-        <w:pStyle w:val="ListParagraph"/>
-        <w:numPr>
-          <w:ilvl w:val="1"/>
-          <w:numId w:val="4"/>
-        </w:numPr>
-        <w:rPr>
-          <w:lang w:val="en-US"/>
-        </w:rPr>
-      </w:pPr>
-      <w:r>
-        <w:rPr>
-          <w:lang w:val="en-US"/>
-        </w:rPr>
-        <w:t>Click Add</w:t>
-      </w:r>
-      <w:r>
-        <w:rPr>
-          <w:lang w:val="en-US"/>
-        </w:rPr>
-        <w:t xml:space="preserve"> </w:t>
-      </w:r>
-      <w:r>
-        <w:rPr>
-          <w:lang w:val="en-US"/>
-        </w:rPr>
-        <w:t xml:space="preserve">in the panel </w:t>
-      </w:r>
-      <w:r>
-        <w:rPr>
-          <w:lang w:val="en-US"/>
-        </w:rPr>
-        <w:t>to the right of  “Additional module paths:” (may have to click the ‘&gt;&gt;’ button)</w:t>
-      </w:r>
-    </w:p>
-    <w:p>
-      <w:pPr>
-        <w:pStyle w:val="ListParagraph"/>
-        <w:numPr>
-          <w:ilvl w:val="1"/>
-          <w:numId w:val="4"/>
-        </w:numPr>
-        <w:rPr>
-          <w:lang w:val="en-US"/>
-        </w:rPr>
-      </w:pPr>
-      <w:r>
-        <w:rPr>
-          <w:lang w:val="en-US"/>
-        </w:rPr>
-        <w:lastRenderedPageBreak/>
         <w:t xml:space="preserve">Search for folder </w:t>
       </w:r>
-      <w:proofErr w:type="spellStart"/>
       <w:r>
         <w:rPr>
           <w:b/>
@@ -830,7 +850,6 @@
         </w:rPr>
         <w:t>ImageQuizzer</w:t>
       </w:r>
-      <w:proofErr w:type="spellEnd"/>
       <w:r>
         <w:rPr>
           <w:lang w:val="en-US"/>
@@ -878,21 +897,7 @@
         <w:rPr>
           <w:lang w:val="en-US"/>
         </w:rPr>
-        <w:t xml:space="preserve">In Notepad edit the file ImageQuizzerStartup.bat located in </w:t>
-      </w:r>
-      <w:proofErr w:type="spellStart"/>
-      <w:r>
-        <w:rPr>
-          <w:lang w:val="en-US"/>
-        </w:rPr>
-        <w:t>ImageQuizzerProject</w:t>
-      </w:r>
-      <w:proofErr w:type="spellEnd"/>
-      <w:r>
-        <w:rPr>
-          <w:lang w:val="en-US"/>
-        </w:rPr>
-        <w:t xml:space="preserve"> folder</w:t>
+        <w:t>In Notepad edit the file ImageQuizzerStartup.bat located in ImageQuizzerProject folder</w:t>
       </w:r>
     </w:p>
     <w:p>
@@ -934,21 +939,7 @@
         <w:rPr>
           <w:lang w:val="en-US"/>
         </w:rPr>
-        <w:t xml:space="preserve">in the following </w:t>
-      </w:r>
-      <w:proofErr w:type="spellStart"/>
-      <w:r>
-        <w:rPr>
-          <w:lang w:val="en-US"/>
-        </w:rPr>
-        <w:t>dir</w:t>
-      </w:r>
-      <w:proofErr w:type="spellEnd"/>
-      <w:r>
-        <w:rPr>
-          <w:lang w:val="en-US"/>
-        </w:rPr>
-        <w:t xml:space="preserve"> for a standard installation</w:t>
+        <w:t>in the following dir for a standard installation</w:t>
       </w:r>
       <w:r>
         <w:rPr>
@@ -1045,19 +1036,11 @@
           <w:lang w:val="en-US"/>
         </w:rPr>
       </w:pPr>
-      <w:proofErr w:type="spellStart"/>
-      <w:r>
-        <w:rPr>
-          <w:lang w:val="en-US"/>
-        </w:rPr>
-        <w:t>Veracrypt</w:t>
-      </w:r>
-      <w:proofErr w:type="spellEnd"/>
-      <w:r>
-        <w:rPr>
-          <w:lang w:val="en-US"/>
-        </w:rPr>
-        <w:t xml:space="preserve"> may need admin privileges to run (UAC)</w:t>
+      <w:r>
+        <w:rPr>
+          <w:lang w:val="en-US"/>
+        </w:rPr>
+        <w:t>Veracrypt may need admin privileges to run (UAC)</w:t>
       </w:r>
     </w:p>
     <w:p>
@@ -1075,41 +1058,13 @@
         <w:rPr>
           <w:lang w:val="en-US"/>
         </w:rPr>
-        <w:t>Install pandas? (&gt;</w:t>
-      </w:r>
-      <w:proofErr w:type="spellStart"/>
-      <w:r>
-        <w:rPr>
-          <w:lang w:val="en-US"/>
-        </w:rPr>
-        <w:t>cmd</w:t>
-      </w:r>
-      <w:proofErr w:type="spellEnd"/>
-      <w:r>
-        <w:rPr>
-          <w:lang w:val="en-US"/>
-        </w:rPr>
-        <w:t xml:space="preserve"> (admin); &gt;python -m pip install pandas )</w:t>
-      </w:r>
-      <w:r>
-        <w:rPr>
-          <w:lang w:val="en-US"/>
-        </w:rPr>
-        <w:t xml:space="preserve"> – for convert </w:t>
-      </w:r>
-      <w:proofErr w:type="spellStart"/>
-      <w:r>
-        <w:rPr>
-          <w:lang w:val="en-US"/>
-        </w:rPr>
-        <w:t>RTStruct</w:t>
-      </w:r>
-      <w:proofErr w:type="spellEnd"/>
-      <w:r>
-        <w:rPr>
-          <w:lang w:val="en-US"/>
-        </w:rPr>
-        <w:t xml:space="preserve"> UIDs to original volume</w:t>
+        <w:t>Install pandas? (&gt;cmd (admin); &gt;python -m pip install pandas )</w:t>
+      </w:r>
+      <w:r>
+        <w:rPr>
+          <w:lang w:val="en-US"/>
+        </w:rPr>
+        <w:t xml:space="preserve"> – for convert RTStruct UIDs to original volume</w:t>
       </w:r>
     </w:p>
     <w:p>
@@ -1134,6 +1089,24 @@
       <w:pPr>
         <w:pStyle w:val="ListParagraph"/>
         <w:numPr>
+          <w:ilvl w:val="2"/>
+          <w:numId w:val="4"/>
+        </w:numPr>
+        <w:rPr>
+          <w:lang w:val="en-US"/>
+        </w:rPr>
+      </w:pPr>
+      <w:r>
+        <w:rPr>
+          <w:lang w:val="en-US"/>
+        </w:rPr>
+        <w:t>Install numpy and pydicom as well? Or are these already in Slicer?</w:t>
+      </w:r>
+    </w:p>
+    <w:p>
+      <w:pPr>
+        <w:pStyle w:val="ListParagraph"/>
+        <w:numPr>
           <w:ilvl w:val="1"/>
           <w:numId w:val="4"/>
         </w:numPr>
@@ -1145,35 +1118,7 @@
         <w:rPr>
           <w:lang w:val="en-US"/>
         </w:rPr>
-        <w:t xml:space="preserve">Rules about exporting label maps as </w:t>
-      </w:r>
-      <w:proofErr w:type="spellStart"/>
-      <w:r>
-        <w:rPr>
-          <w:lang w:val="en-US"/>
-        </w:rPr>
-        <w:t>RTStruct</w:t>
-      </w:r>
-      <w:proofErr w:type="spellEnd"/>
-      <w:r>
-        <w:rPr>
-          <w:lang w:val="en-US"/>
-        </w:rPr>
-        <w:t xml:space="preserve"> </w:t>
-      </w:r>
-      <w:proofErr w:type="spellStart"/>
-      <w:r>
-        <w:rPr>
-          <w:lang w:val="en-US"/>
-        </w:rPr>
-        <w:t>Dicom</w:t>
-      </w:r>
-      <w:proofErr w:type="spellEnd"/>
-      <w:r>
-        <w:rPr>
-          <w:lang w:val="en-US"/>
-        </w:rPr>
-        <w:t xml:space="preserve"> file</w:t>
+        <w:t>Rules about exporting label maps as RTStruct Dicom file</w:t>
       </w:r>
     </w:p>
     <w:p>
@@ -1191,49 +1136,7 @@
         <w:rPr>
           <w:lang w:val="en-US"/>
         </w:rPr>
-        <w:t xml:space="preserve">If remapping the exported </w:t>
-      </w:r>
-      <w:proofErr w:type="spellStart"/>
-      <w:r>
-        <w:rPr>
-          <w:lang w:val="en-US"/>
-        </w:rPr>
-        <w:t>RTStruct</w:t>
-      </w:r>
-      <w:proofErr w:type="spellEnd"/>
-      <w:r>
-        <w:rPr>
-          <w:lang w:val="en-US"/>
-        </w:rPr>
-        <w:t xml:space="preserve"> to the original image volume, the directory defined that holds the original series must contain only that series. There needs to be a one-to-one mapping of Slicer’s exported </w:t>
-      </w:r>
-      <w:proofErr w:type="spellStart"/>
-      <w:r>
-        <w:rPr>
-          <w:lang w:val="en-US"/>
-        </w:rPr>
-        <w:t>dicom</w:t>
-      </w:r>
-      <w:proofErr w:type="spellEnd"/>
-      <w:r>
-        <w:rPr>
-          <w:lang w:val="en-US"/>
-        </w:rPr>
-        <w:t xml:space="preserve"> series to the original </w:t>
-      </w:r>
-      <w:proofErr w:type="spellStart"/>
-      <w:r>
-        <w:rPr>
-          <w:lang w:val="en-US"/>
-        </w:rPr>
-        <w:t>dicom</w:t>
-      </w:r>
-      <w:proofErr w:type="spellEnd"/>
-      <w:r>
-        <w:rPr>
-          <w:lang w:val="en-US"/>
-        </w:rPr>
-        <w:t xml:space="preserve"> series</w:t>
+        <w:t>If remapping the exported RTStruct to the original image volume, the directory defined that holds the original series must contain only that series. There needs to be a one-to-one mapping of Slicer’s exported dicom series to the original dicom series</w:t>
       </w:r>
     </w:p>
     <w:p>
@@ -1251,16 +1154,8 @@
         <w:rPr>
           <w:lang w:val="en-US"/>
         </w:rPr>
-        <w:t xml:space="preserve">How to run preprocessor to convert DICOM to </w:t>
-      </w:r>
-      <w:proofErr w:type="spellStart"/>
-      <w:r>
-        <w:rPr>
-          <w:lang w:val="en-US"/>
-        </w:rPr>
-        <w:t>nrrd</w:t>
-      </w:r>
-      <w:proofErr w:type="spellEnd"/>
+        <w:t>How to run preprocessor to convert DICOM to nrrd</w:t>
+      </w:r>
     </w:p>
     <w:p>
       <w:pPr>

</xml_diff>